<commit_message>
Actividades 1, 2 y 3
</commit_message>
<xml_diff>
--- a/Práctica #04/Sesión 2/P4S2_05_01.docx
+++ b/Práctica #04/Sesión 2/P4S2_05_01.docx
@@ -416,7 +416,15 @@
           <w:sz w:val="24"/>
           <w:szCs w:val="24"/>
         </w:rPr>
-        <w:t>Fecha de entrega: 12/03/19</w:t>
+        <w:t>Fecha de entrega: 19</w:t>
+      </w:r>
+      <w:r>
+        <w:rPr>
+          <w:rFonts w:ascii="Times New Roman" w:hAnsi="Times New Roman" w:cs="Times New Roman"/>
+          <w:sz w:val="24"/>
+          <w:szCs w:val="24"/>
+        </w:rPr>
+        <w:t>/03/19</w:t>
       </w:r>
     </w:p>
     <w:p>
@@ -528,6 +536,53 @@
           <w:sz w:val="24"/>
         </w:rPr>
         <w:t>Anexo 2</w:t>
+      </w:r>
+    </w:p>
+    <w:p>
+      <w:pPr>
+        <w:pStyle w:val="Prrafodelista"/>
+        <w:rPr>
+          <w:rFonts w:ascii="Times New Roman" w:hAnsi="Times New Roman" w:cs="Times New Roman"/>
+          <w:b/>
+          <w:sz w:val="24"/>
+        </w:rPr>
+      </w:pPr>
+    </w:p>
+    <w:p>
+      <w:pPr>
+        <w:pStyle w:val="Prrafodelista"/>
+        <w:numPr>
+          <w:ilvl w:val="0"/>
+          <w:numId w:val="1"/>
+        </w:numPr>
+        <w:rPr>
+          <w:rFonts w:ascii="Times New Roman" w:hAnsi="Times New Roman" w:cs="Times New Roman"/>
+          <w:b/>
+          <w:sz w:val="24"/>
+        </w:rPr>
+      </w:pPr>
+      <w:r>
+        <w:rPr>
+          <w:rFonts w:ascii="Times New Roman" w:hAnsi="Times New Roman" w:cs="Times New Roman"/>
+          <w:b/>
+          <w:sz w:val="24"/>
+        </w:rPr>
+        <w:t xml:space="preserve">Desarrollo de componente DEMUX14: </w:t>
+      </w:r>
+      <w:r>
+        <w:rPr>
+          <w:rFonts w:ascii="Times New Roman" w:hAnsi="Times New Roman" w:cs="Times New Roman"/>
+          <w:sz w:val="24"/>
+        </w:rPr>
+        <w:t xml:space="preserve">Ver </w:t>
+      </w:r>
+      <w:r>
+        <w:rPr>
+          <w:rFonts w:ascii="Times New Roman" w:hAnsi="Times New Roman" w:cs="Times New Roman"/>
+          <w:b/>
+          <w:sz w:val="24"/>
+        </w:rPr>
+        <w:t>Anexo 3</w:t>
       </w:r>
     </w:p>
     <w:p>
@@ -892,7 +947,7 @@
           </mc:Choice>
           <mc:Fallback>
             <w:pict>
-              <v:shapetype w14:anchorId="5458CB21" id="_x0000_t32" coordsize="21600,21600" o:spt="32" o:oned="t" path="m,l21600,21600e" filled="f">
+              <v:shapetype w14:anchorId="2B8D5715" id="_x0000_t32" coordsize="21600,21600" o:spt="32" o:oned="t" path="m,l21600,21600e" filled="f">
                 <v:path arrowok="t" fillok="f" o:connecttype="none"/>
                 <o:lock v:ext="edit" shapetype="t"/>
               </v:shapetype>
@@ -983,7 +1038,7 @@
           </mc:Choice>
           <mc:Fallback>
             <w:pict>
-              <v:rect w14:anchorId="09D894A6" id="Rectángulo 196" o:spid="_x0000_s1026" style="position:absolute;margin-left:142.2pt;margin-top:11.1pt;width:156pt;height:85.5pt;z-index:251687936;visibility:visible;mso-wrap-style:square;mso-width-percent:0;mso-height-percent:0;mso-wrap-distance-left:9pt;mso-wrap-distance-top:0;mso-wrap-distance-right:9pt;mso-wrap-distance-bottom:0;mso-position-horizontal:absolute;mso-position-horizontal-relative:text;mso-position-vertical:absolute;mso-position-vertical-relative:text;mso-width-percent:0;mso-height-percent:0;mso-width-relative:margin;mso-height-relative:margin;v-text-anchor:middle" o:gfxdata="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" filled="f" strokecolor="black [3213]" strokeweight="2.25pt"/>
+              <v:rect w14:anchorId="288EDBE4" id="Rectángulo 196" o:spid="_x0000_s1026" style="position:absolute;margin-left:142.2pt;margin-top:11.1pt;width:156pt;height:85.5pt;z-index:251687936;visibility:visible;mso-wrap-style:square;mso-width-percent:0;mso-height-percent:0;mso-wrap-distance-left:9pt;mso-wrap-distance-top:0;mso-wrap-distance-right:9pt;mso-wrap-distance-bottom:0;mso-position-horizontal:absolute;mso-position-horizontal-relative:text;mso-position-vertical:absolute;mso-position-vertical-relative:text;mso-width-percent:0;mso-height-percent:0;mso-width-relative:margin;mso-height-relative:margin;v-text-anchor:middle" o:gfxdata="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" filled="f" strokecolor="black [3213]" strokeweight="2.25pt"/>
             </w:pict>
           </mc:Fallback>
         </mc:AlternateContent>
@@ -1528,7 +1583,7 @@
           </mc:Choice>
           <mc:Fallback>
             <w:pict>
-              <v:shape w14:anchorId="79E27C4C" id="Conector recto de flecha 199" o:spid="_x0000_s1026" type="#_x0000_t32" style="position:absolute;margin-left:300.75pt;margin-top:5.9pt;width:57pt;height:1.5pt;z-index:251692032;visibility:visible;mso-wrap-style:square;mso-wrap-distance-left:9pt;mso-wrap-distance-top:0;mso-wrap-distance-right:9pt;mso-wrap-distance-bottom:0;mso-position-horizontal:absolute;mso-position-horizontal-relative:text;mso-position-vertical:absolute;mso-position-vertical-relative:text" o:gfxdata="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" strokecolor="black [3200]" strokeweight=".5pt">
+              <v:shape w14:anchorId="0379D497" id="Conector recto de flecha 199" o:spid="_x0000_s1026" type="#_x0000_t32" style="position:absolute;margin-left:300.75pt;margin-top:5.9pt;width:57pt;height:1.5pt;z-index:251692032;visibility:visible;mso-wrap-style:square;mso-wrap-distance-left:9pt;mso-wrap-distance-top:0;mso-wrap-distance-right:9pt;mso-wrap-distance-bottom:0;mso-position-horizontal:absolute;mso-position-horizontal-relative:text;mso-position-vertical:absolute;mso-position-vertical-relative:text" o:gfxdata="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" strokecolor="black [3200]" strokeweight=".5pt">
                 <v:stroke endarrow="block" joinstyle="miter"/>
               </v:shape>
             </w:pict>
@@ -1599,7 +1654,7 @@
           </mc:Choice>
           <mc:Fallback>
             <w:pict>
-              <v:shape w14:anchorId="09922936" id="Conector recto de flecha 200" o:spid="_x0000_s1026" type="#_x0000_t32" style="position:absolute;margin-left:85.5pt;margin-top:5.25pt;width:57pt;height:1.5pt;z-index:251689984;visibility:visible;mso-wrap-style:square;mso-wrap-distance-left:9pt;mso-wrap-distance-top:0;mso-wrap-distance-right:9pt;mso-wrap-distance-bottom:0;mso-position-horizontal:absolute;mso-position-horizontal-relative:text;mso-position-vertical:absolute;mso-position-vertical-relative:text" o:gfxdata="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" strokecolor="black [3200]" strokeweight=".5pt">
+              <v:shape w14:anchorId="17D04F1A" id="Conector recto de flecha 200" o:spid="_x0000_s1026" type="#_x0000_t32" style="position:absolute;margin-left:85.5pt;margin-top:5.25pt;width:57pt;height:1.5pt;z-index:251689984;visibility:visible;mso-wrap-style:square;mso-wrap-distance-left:9pt;mso-wrap-distance-top:0;mso-wrap-distance-right:9pt;mso-wrap-distance-bottom:0;mso-position-horizontal:absolute;mso-position-horizontal-relative:text;mso-position-vertical:absolute;mso-position-vertical-relative:text" o:gfxdata="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" strokecolor="black [3200]" strokeweight=".5pt">
                 <v:stroke endarrow="block" joinstyle="miter"/>
               </v:shape>
             </w:pict>
@@ -1885,7 +1940,7 @@
           </mc:Choice>
           <mc:Fallback>
             <w:pict>
-              <v:shape w14:anchorId="6BC5BA5B" id="Conector recto de flecha 203" o:spid="_x0000_s1026" type="#_x0000_t32" style="position:absolute;margin-left:84.45pt;margin-top:16.45pt;width:57pt;height:1.5pt;z-index:251691008;visibility:visible;mso-wrap-style:square;mso-wrap-distance-left:9pt;mso-wrap-distance-top:0;mso-wrap-distance-right:9pt;mso-wrap-distance-bottom:0;mso-position-horizontal:absolute;mso-position-horizontal-relative:text;mso-position-vertical:absolute;mso-position-vertical-relative:text" o:gfxdata="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" strokecolor="black [3200]" strokeweight=".5pt">
+              <v:shape w14:anchorId="74220E1B" id="Conector recto de flecha 203" o:spid="_x0000_s1026" type="#_x0000_t32" style="position:absolute;margin-left:84.45pt;margin-top:16.45pt;width:57pt;height:1.5pt;z-index:251691008;visibility:visible;mso-wrap-style:square;mso-wrap-distance-left:9pt;mso-wrap-distance-top:0;mso-wrap-distance-right:9pt;mso-wrap-distance-bottom:0;mso-position-horizontal:absolute;mso-position-horizontal-relative:text;mso-position-vertical:absolute;mso-position-vertical-relative:text" o:gfxdata="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" strokecolor="black [3200]" strokeweight=".5pt">
                 <v:stroke endarrow="block" joinstyle="miter"/>
               </v:shape>
             </w:pict>
@@ -2380,6 +2435,58 @@
           <w:szCs w:val="28"/>
         </w:rPr>
         <w:t>Simulación</w:t>
+      </w:r>
+    </w:p>
+    <w:p>
+      <w:pPr>
+        <w:jc w:val="center"/>
+        <w:rPr>
+          <w:rFonts w:ascii="Times New Roman" w:hAnsi="Times New Roman" w:cs="Times New Roman"/>
+          <w:b/>
+          <w:sz w:val="24"/>
+          <w:szCs w:val="28"/>
+        </w:rPr>
+      </w:pPr>
+      <w:r>
+        <w:rPr>
+          <w:noProof/>
+          <w:lang w:eastAsia="es-VE"/>
+        </w:rPr>
+        <w:drawing>
+          <wp:inline distT="0" distB="0" distL="0" distR="0" wp14:anchorId="445DE476" wp14:editId="46E14F86">
+            <wp:extent cx="5612130" cy="1010920"/>
+            <wp:effectExtent l="0" t="0" r="7620" b="0"/>
+            <wp:docPr id="243" name="Imagen 243"/>
+            <wp:cNvGraphicFramePr>
+              <a:graphicFrameLocks xmlns:a="http://schemas.openxmlformats.org/drawingml/2006/main" noChangeAspect="1"/>
+            </wp:cNvGraphicFramePr>
+            <a:graphic xmlns:a="http://schemas.openxmlformats.org/drawingml/2006/main">
+              <a:graphicData uri="http://schemas.openxmlformats.org/drawingml/2006/picture">
+                <pic:pic xmlns:pic="http://schemas.openxmlformats.org/drawingml/2006/picture">
+                  <pic:nvPicPr>
+                    <pic:cNvPr id="1" name=""/>
+                    <pic:cNvPicPr/>
+                  </pic:nvPicPr>
+                  <pic:blipFill>
+                    <a:blip r:embed="rId9"/>
+                    <a:stretch>
+                      <a:fillRect/>
+                    </a:stretch>
+                  </pic:blipFill>
+                  <pic:spPr>
+                    <a:xfrm>
+                      <a:off x="0" y="0"/>
+                      <a:ext cx="5612130" cy="1010920"/>
+                    </a:xfrm>
+                    <a:prstGeom prst="rect">
+                      <a:avLst/>
+                    </a:prstGeom>
+                  </pic:spPr>
+                </pic:pic>
+              </a:graphicData>
+            </a:graphic>
+          </wp:inline>
+        </w:drawing>
       </w:r>
     </w:p>
     <w:p>
@@ -2659,7 +2766,7 @@
           </mc:Choice>
           <mc:Fallback>
             <w:pict>
-              <v:shape w14:anchorId="27B0415C" id="Conector recto de flecha 231" o:spid="_x0000_s1026" type="#_x0000_t32" style="position:absolute;margin-left:84.75pt;margin-top:12.6pt;width:57pt;height:1.5pt;z-index:251717632;visibility:visible;mso-wrap-style:square;mso-wrap-distance-left:9pt;mso-wrap-distance-top:0;mso-wrap-distance-right:9pt;mso-wrap-distance-bottom:0;mso-position-horizontal:absolute;mso-position-horizontal-relative:text;mso-position-vertical:absolute;mso-position-vertical-relative:text" o:gfxdata="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" strokecolor="black [3200]" strokeweight=".5pt">
+              <v:shape w14:anchorId="3BC89108" id="Conector recto de flecha 231" o:spid="_x0000_s1026" type="#_x0000_t32" style="position:absolute;margin-left:84.75pt;margin-top:12.6pt;width:57pt;height:1.5pt;z-index:251717632;visibility:visible;mso-wrap-style:square;mso-wrap-distance-left:9pt;mso-wrap-distance-top:0;mso-wrap-distance-right:9pt;mso-wrap-distance-bottom:0;mso-position-horizontal:absolute;mso-position-horizontal-relative:text;mso-position-vertical:absolute;mso-position-vertical-relative:text" o:gfxdata="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" strokecolor="black [3200]" strokeweight=".5pt">
                 <v:stroke endarrow="block" joinstyle="miter"/>
               </v:shape>
             </w:pict>
@@ -2929,7 +3036,7 @@
           </mc:Choice>
           <mc:Fallback>
             <w:pict>
-              <v:rect w14:anchorId="4B5F971E" id="Rectángulo 221" o:spid="_x0000_s1026" style="position:absolute;margin-left:142.2pt;margin-top:11.1pt;width:156pt;height:85.5pt;z-index:251702272;visibility:visible;mso-wrap-style:square;mso-width-percent:0;mso-height-percent:0;mso-wrap-distance-left:9pt;mso-wrap-distance-top:0;mso-wrap-distance-right:9pt;mso-wrap-distance-bottom:0;mso-position-horizontal:absolute;mso-position-horizontal-relative:text;mso-position-vertical:absolute;mso-position-vertical-relative:text;mso-width-percent:0;mso-height-percent:0;mso-width-relative:margin;mso-height-relative:margin;v-text-anchor:middle" o:gfxdata="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" filled="f" strokecolor="black [3213]" strokeweight="2.25pt"/>
+              <v:rect w14:anchorId="22A345C4" id="Rectángulo 221" o:spid="_x0000_s1026" style="position:absolute;margin-left:142.2pt;margin-top:11.1pt;width:156pt;height:85.5pt;z-index:251702272;visibility:visible;mso-wrap-style:square;mso-width-percent:0;mso-height-percent:0;mso-wrap-distance-left:9pt;mso-wrap-distance-top:0;mso-wrap-distance-right:9pt;mso-wrap-distance-bottom:0;mso-position-horizontal:absolute;mso-position-horizontal-relative:text;mso-position-vertical:absolute;mso-position-vertical-relative:text;mso-width-percent:0;mso-height-percent:0;mso-width-relative:margin;mso-height-relative:margin;v-text-anchor:middle" o:gfxdata="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" filled="f" strokecolor="black [3213]" strokeweight="2.25pt"/>
             </w:pict>
           </mc:Fallback>
         </mc:AlternateContent>
@@ -3013,7 +3120,7 @@
           </mc:Choice>
           <mc:Fallback>
             <w:pict>
-              <v:shape w14:anchorId="06CD77EA" id="Conector recto de flecha 220" o:spid="_x0000_s1026" type="#_x0000_t32" style="position:absolute;margin-left:84.45pt;margin-top:5pt;width:57pt;height:1.5pt;z-index:251703296;visibility:visible;mso-wrap-style:square;mso-wrap-distance-left:9pt;mso-wrap-distance-top:0;mso-wrap-distance-right:9pt;mso-wrap-distance-bottom:0;mso-position-horizontal:absolute;mso-position-horizontal-relative:text;mso-position-vertical:absolute;mso-position-vertical-relative:text" o:gfxdata="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" strokecolor="black [3200]" strokeweight=".5pt">
+              <v:shape w14:anchorId="174E5F47" id="Conector recto de flecha 220" o:spid="_x0000_s1026" type="#_x0000_t32" style="position:absolute;margin-left:84.45pt;margin-top:5pt;width:57pt;height:1.5pt;z-index:251703296;visibility:visible;mso-wrap-style:square;mso-wrap-distance-left:9pt;mso-wrap-distance-top:0;mso-wrap-distance-right:9pt;mso-wrap-distance-bottom:0;mso-position-horizontal:absolute;mso-position-horizontal-relative:text;mso-position-vertical:absolute;mso-position-vertical-relative:text" o:gfxdata="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" strokecolor="black [3200]" strokeweight=".5pt">
                 <v:stroke endarrow="block" joinstyle="miter"/>
               </v:shape>
             </w:pict>
@@ -3744,7 +3851,7 @@
           </mc:Choice>
           <mc:Fallback>
             <w:pict>
-              <v:shape w14:anchorId="59334ABA" id="Conector recto de flecha 225" o:spid="_x0000_s1026" type="#_x0000_t32" style="position:absolute;margin-left:300.75pt;margin-top:5.9pt;width:57pt;height:1.5pt;z-index:251706368;visibility:visible;mso-wrap-style:square;mso-wrap-distance-left:9pt;mso-wrap-distance-top:0;mso-wrap-distance-right:9pt;mso-wrap-distance-bottom:0;mso-position-horizontal:absolute;mso-position-horizontal-relative:text;mso-position-vertical:absolute;mso-position-vertical-relative:text" o:gfxdata="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" strokecolor="black [3200]" strokeweight=".5pt">
+              <v:shape w14:anchorId="7D65B2E3" id="Conector recto de flecha 225" o:spid="_x0000_s1026" type="#_x0000_t32" style="position:absolute;margin-left:300.75pt;margin-top:5.9pt;width:57pt;height:1.5pt;z-index:251706368;visibility:visible;mso-wrap-style:square;mso-wrap-distance-left:9pt;mso-wrap-distance-top:0;mso-wrap-distance-right:9pt;mso-wrap-distance-bottom:0;mso-position-horizontal:absolute;mso-position-horizontal-relative:text;mso-position-vertical:absolute;mso-position-vertical-relative:text" o:gfxdata="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" strokecolor="black [3200]" strokeweight=".5pt">
                 <v:stroke endarrow="block" joinstyle="miter"/>
               </v:shape>
             </w:pict>
@@ -3815,7 +3922,7 @@
           </mc:Choice>
           <mc:Fallback>
             <w:pict>
-              <v:shape w14:anchorId="3F5AF198" id="Conector recto de flecha 226" o:spid="_x0000_s1026" type="#_x0000_t32" style="position:absolute;margin-left:85.5pt;margin-top:5.25pt;width:57pt;height:1.5pt;z-index:251704320;visibility:visible;mso-wrap-style:square;mso-wrap-distance-left:9pt;mso-wrap-distance-top:0;mso-wrap-distance-right:9pt;mso-wrap-distance-bottom:0;mso-position-horizontal:absolute;mso-position-horizontal-relative:text;mso-position-vertical:absolute;mso-position-vertical-relative:text" o:gfxdata="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" strokecolor="black [3200]" strokeweight=".5pt">
+              <v:shape w14:anchorId="0CC2CDD1" id="Conector recto de flecha 226" o:spid="_x0000_s1026" type="#_x0000_t32" style="position:absolute;margin-left:85.5pt;margin-top:5.25pt;width:57pt;height:1.5pt;z-index:251704320;visibility:visible;mso-wrap-style:square;mso-wrap-distance-left:9pt;mso-wrap-distance-top:0;mso-wrap-distance-right:9pt;mso-wrap-distance-bottom:0;mso-position-horizontal:absolute;mso-position-horizontal-relative:text;mso-position-vertical:absolute;mso-position-vertical-relative:text" o:gfxdata="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" strokecolor="black [3200]" strokeweight=".5pt">
                 <v:stroke endarrow="block" joinstyle="miter"/>
               </v:shape>
             </w:pict>
@@ -3918,7 +4025,7 @@
           </mc:Choice>
           <mc:Fallback>
             <w:pict>
-              <v:shape w14:anchorId="4B55B4CA" id="Conector recto de flecha 232" o:spid="_x0000_s1026" type="#_x0000_t32" style="position:absolute;margin-left:84.75pt;margin-top:1.15pt;width:57pt;height:1.5pt;z-index:251719680;visibility:visible;mso-wrap-style:square;mso-wrap-distance-left:9pt;mso-wrap-distance-top:0;mso-wrap-distance-right:9pt;mso-wrap-distance-bottom:0;mso-position-horizontal:absolute;mso-position-horizontal-relative:text;mso-position-vertical:absolute;mso-position-vertical-relative:text" o:gfxdata="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" strokecolor="black [3200]" strokeweight=".5pt">
+              <v:shape w14:anchorId="64AABD4E" id="Conector recto de flecha 232" o:spid="_x0000_s1026" type="#_x0000_t32" style="position:absolute;margin-left:84.75pt;margin-top:1.15pt;width:57pt;height:1.5pt;z-index:251719680;visibility:visible;mso-wrap-style:square;mso-wrap-distance-left:9pt;mso-wrap-distance-top:0;mso-wrap-distance-right:9pt;mso-wrap-distance-bottom:0;mso-position-horizontal:absolute;mso-position-horizontal-relative:text;mso-position-vertical:absolute;mso-position-vertical-relative:text" o:gfxdata="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" strokecolor="black [3200]" strokeweight=".5pt">
                 <v:stroke endarrow="block" joinstyle="miter"/>
               </v:shape>
             </w:pict>
@@ -4172,7 +4279,7 @@
           </mc:Choice>
           <mc:Fallback>
             <w:pict>
-              <v:shape w14:anchorId="7E9EE763" id="Conector recto de flecha 228" o:spid="_x0000_s1026" type="#_x0000_t32" style="position:absolute;margin-left:84.45pt;margin-top:16.45pt;width:57pt;height:1.5pt;z-index:251705344;visibility:visible;mso-wrap-style:square;mso-wrap-distance-left:9pt;mso-wrap-distance-top:0;mso-wrap-distance-right:9pt;mso-wrap-distance-bottom:0;mso-position-horizontal:absolute;mso-position-horizontal-relative:text;mso-position-vertical:absolute;mso-position-vertical-relative:text" o:gfxdata="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" strokecolor="black [3200]" strokeweight=".5pt">
+              <v:shape w14:anchorId="60A4974C" id="Conector recto de flecha 228" o:spid="_x0000_s1026" type="#_x0000_t32" style="position:absolute;margin-left:84.45pt;margin-top:16.45pt;width:57pt;height:1.5pt;z-index:251705344;visibility:visible;mso-wrap-style:square;mso-wrap-distance-left:9pt;mso-wrap-distance-top:0;mso-wrap-distance-right:9pt;mso-wrap-distance-bottom:0;mso-position-horizontal:absolute;mso-position-horizontal-relative:text;mso-position-vertical:absolute;mso-position-vertical-relative:text" o:gfxdata="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" strokecolor="black [3200]" strokeweight=".5pt">
                 <v:stroke endarrow="block" joinstyle="miter"/>
               </v:shape>
             </w:pict>
@@ -4243,156 +4350,14 @@
       </w:pPr>
       <w:r>
         <w:rPr>
-          <w:rFonts w:ascii="Times New Roman" w:hAnsi="Times New Roman" w:cs="Times New Roman"/>
-          <w:b/>
-          <w:sz w:val="24"/>
-          <w:szCs w:val="28"/>
-        </w:rPr>
-        <w:t>Anexo 2.3</w:t>
-      </w:r>
-    </w:p>
-    <w:p>
-      <w:pPr>
-        <w:jc w:val="center"/>
-        <w:rPr>
-          <w:rFonts w:ascii="Times New Roman" w:hAnsi="Times New Roman" w:cs="Times New Roman"/>
-          <w:b/>
-          <w:sz w:val="24"/>
-          <w:szCs w:val="28"/>
-        </w:rPr>
-      </w:pPr>
-      <w:r>
-        <w:rPr>
-          <w:rFonts w:ascii="Times New Roman" w:hAnsi="Times New Roman" w:cs="Times New Roman"/>
-          <w:b/>
-          <w:sz w:val="24"/>
-          <w:szCs w:val="28"/>
-        </w:rPr>
-        <w:t>Símbolo</w:t>
-      </w:r>
-    </w:p>
-    <w:p>
-      <w:pPr>
-        <w:jc w:val="center"/>
-        <w:rPr>
-          <w:rFonts w:ascii="Times New Roman" w:hAnsi="Times New Roman" w:cs="Times New Roman"/>
-          <w:b/>
-          <w:sz w:val="24"/>
-          <w:szCs w:val="28"/>
-        </w:rPr>
-      </w:pPr>
-      <w:r>
-        <w:rPr>
           <w:noProof/>
           <w:lang w:eastAsia="es-VE"/>
         </w:rPr>
         <w:drawing>
-          <wp:inline distT="0" distB="0" distL="0" distR="0" wp14:anchorId="699CE409" wp14:editId="2BA8F557">
-            <wp:extent cx="1901508" cy="2152650"/>
-            <wp:effectExtent l="0" t="0" r="3810" b="0"/>
-            <wp:docPr id="6" name="Imagen 6"/>
-            <wp:cNvGraphicFramePr>
-              <a:graphicFrameLocks xmlns:a="http://schemas.openxmlformats.org/drawingml/2006/main" noChangeAspect="1"/>
-            </wp:cNvGraphicFramePr>
-            <a:graphic xmlns:a="http://schemas.openxmlformats.org/drawingml/2006/main">
-              <a:graphicData uri="http://schemas.openxmlformats.org/drawingml/2006/picture">
-                <pic:pic xmlns:pic="http://schemas.openxmlformats.org/drawingml/2006/picture">
-                  <pic:nvPicPr>
-                    <pic:cNvPr id="1" name=""/>
-                    <pic:cNvPicPr/>
-                  </pic:nvPicPr>
-                  <pic:blipFill>
-                    <a:blip r:embed="rId9"/>
-                    <a:stretch>
-                      <a:fillRect/>
-                    </a:stretch>
-                  </pic:blipFill>
-                  <pic:spPr>
-                    <a:xfrm>
-                      <a:off x="0" y="0"/>
-                      <a:ext cx="1903494" cy="2154899"/>
-                    </a:xfrm>
-                    <a:prstGeom prst="rect">
-                      <a:avLst/>
-                    </a:prstGeom>
-                  </pic:spPr>
-                </pic:pic>
-              </a:graphicData>
-            </a:graphic>
-          </wp:inline>
-        </w:drawing>
-      </w:r>
-    </w:p>
-    <w:p>
-      <w:pPr>
-        <w:jc w:val="center"/>
-        <w:rPr>
-          <w:rFonts w:ascii="Times New Roman" w:hAnsi="Times New Roman" w:cs="Times New Roman"/>
-          <w:b/>
-          <w:sz w:val="24"/>
-          <w:szCs w:val="28"/>
-        </w:rPr>
-      </w:pPr>
-      <w:r>
-        <w:rPr>
-          <w:rFonts w:ascii="Times New Roman" w:hAnsi="Times New Roman" w:cs="Times New Roman"/>
-          <w:b/>
-          <w:sz w:val="24"/>
-          <w:szCs w:val="28"/>
-        </w:rPr>
-        <w:t>Anexo 2.4</w:t>
-      </w:r>
-    </w:p>
-    <w:p>
-      <w:pPr>
-        <w:jc w:val="center"/>
-        <w:rPr>
-          <w:rFonts w:ascii="Times New Roman" w:hAnsi="Times New Roman" w:cs="Times New Roman"/>
-          <w:b/>
-          <w:sz w:val="24"/>
-          <w:szCs w:val="28"/>
-        </w:rPr>
-      </w:pPr>
-      <w:r>
-        <w:rPr>
-          <w:rFonts w:ascii="Times New Roman" w:hAnsi="Times New Roman" w:cs="Times New Roman"/>
-          <w:b/>
-          <w:sz w:val="24"/>
-          <w:szCs w:val="28"/>
-        </w:rPr>
-        <w:t>Di</w:t>
-      </w:r>
-      <w:r>
-        <w:rPr>
-          <w:rFonts w:ascii="Times New Roman" w:hAnsi="Times New Roman" w:cs="Times New Roman"/>
-          <w:b/>
-          <w:sz w:val="24"/>
-          <w:szCs w:val="28"/>
-        </w:rPr>
-        <w:t>seño</w:t>
-      </w:r>
-    </w:p>
-    <w:p>
-      <w:pPr>
-        <w:jc w:val="center"/>
-        <w:rPr>
-          <w:rFonts w:ascii="Times New Roman" w:hAnsi="Times New Roman" w:cs="Times New Roman"/>
-          <w:b/>
-          <w:sz w:val="24"/>
-          <w:szCs w:val="28"/>
-        </w:rPr>
-      </w:pPr>
-      <w:r>
-        <w:rPr>
-          <w:noProof/>
-          <w:lang w:eastAsia="es-VE"/>
-        </w:rPr>
-        <w:lastRenderedPageBreak/>
-        <w:drawing>
-          <wp:inline distT="0" distB="0" distL="0" distR="0" wp14:anchorId="18EF9B43" wp14:editId="3DFFFED4">
-            <wp:extent cx="5553075" cy="2581275"/>
-            <wp:effectExtent l="0" t="0" r="9525" b="9525"/>
-            <wp:docPr id="2" name="Imagen 2"/>
+          <wp:inline distT="0" distB="0" distL="0" distR="0" wp14:anchorId="37E56DD0" wp14:editId="03C7964D">
+            <wp:extent cx="1828800" cy="1438275"/>
+            <wp:effectExtent l="0" t="0" r="0" b="9525"/>
+            <wp:docPr id="242" name="Imagen 242"/>
             <wp:cNvGraphicFramePr>
               <a:graphicFrameLocks xmlns:a="http://schemas.openxmlformats.org/drawingml/2006/main" noChangeAspect="1"/>
             </wp:cNvGraphicFramePr>
@@ -4412,7 +4377,7 @@
                   <pic:spPr>
                     <a:xfrm>
                       <a:off x="0" y="0"/>
-                      <a:ext cx="5553075" cy="2581275"/>
+                      <a:ext cx="1828800" cy="1438275"/>
                     </a:xfrm>
                     <a:prstGeom prst="rect">
                       <a:avLst/>
@@ -4442,27 +4407,27 @@
           <w:sz w:val="24"/>
           <w:szCs w:val="28"/>
         </w:rPr>
-        <w:t>Anexo 2.5</w:t>
-      </w:r>
-    </w:p>
-    <w:p>
-      <w:pPr>
-        <w:jc w:val="center"/>
-        <w:rPr>
-          <w:rFonts w:ascii="Times New Roman" w:hAnsi="Times New Roman" w:cs="Times New Roman"/>
-          <w:b/>
-          <w:sz w:val="24"/>
-          <w:szCs w:val="28"/>
-        </w:rPr>
-      </w:pPr>
-      <w:r>
-        <w:rPr>
-          <w:rFonts w:ascii="Times New Roman" w:hAnsi="Times New Roman" w:cs="Times New Roman"/>
-          <w:b/>
-          <w:sz w:val="24"/>
-          <w:szCs w:val="28"/>
-        </w:rPr>
-        <w:t>Código VHDL</w:t>
+        <w:t>Anexo 2.3</w:t>
+      </w:r>
+    </w:p>
+    <w:p>
+      <w:pPr>
+        <w:jc w:val="center"/>
+        <w:rPr>
+          <w:rFonts w:ascii="Times New Roman" w:hAnsi="Times New Roman" w:cs="Times New Roman"/>
+          <w:b/>
+          <w:sz w:val="24"/>
+          <w:szCs w:val="28"/>
+        </w:rPr>
+      </w:pPr>
+      <w:r>
+        <w:rPr>
+          <w:rFonts w:ascii="Times New Roman" w:hAnsi="Times New Roman" w:cs="Times New Roman"/>
+          <w:b/>
+          <w:sz w:val="24"/>
+          <w:szCs w:val="28"/>
+        </w:rPr>
+        <w:t>Símbolo</w:t>
       </w:r>
     </w:p>
     <w:p>
@@ -4481,10 +4446,10 @@
           <w:lang w:eastAsia="es-VE"/>
         </w:rPr>
         <w:drawing>
-          <wp:inline distT="0" distB="0" distL="0" distR="0" wp14:anchorId="13A82028" wp14:editId="287FCA66">
-            <wp:extent cx="3315415" cy="3209925"/>
-            <wp:effectExtent l="0" t="0" r="0" b="0"/>
-            <wp:docPr id="3" name="Imagen 3"/>
+          <wp:inline distT="0" distB="0" distL="0" distR="0" wp14:anchorId="699CE409" wp14:editId="2BA8F557">
+            <wp:extent cx="1901508" cy="2152650"/>
+            <wp:effectExtent l="0" t="0" r="3810" b="0"/>
+            <wp:docPr id="6" name="Imagen 6"/>
             <wp:cNvGraphicFramePr>
               <a:graphicFrameLocks xmlns:a="http://schemas.openxmlformats.org/drawingml/2006/main" noChangeAspect="1"/>
             </wp:cNvGraphicFramePr>
@@ -4504,7 +4469,7 @@
                   <pic:spPr>
                     <a:xfrm>
                       <a:off x="0" y="0"/>
-                      <a:ext cx="3315495" cy="3210002"/>
+                      <a:ext cx="1903494" cy="2154899"/>
                     </a:xfrm>
                     <a:prstGeom prst="rect">
                       <a:avLst/>
@@ -4529,15 +4494,64 @@
       </w:pPr>
       <w:r>
         <w:rPr>
+          <w:rFonts w:ascii="Times New Roman" w:hAnsi="Times New Roman" w:cs="Times New Roman"/>
+          <w:b/>
+          <w:sz w:val="24"/>
+          <w:szCs w:val="28"/>
+        </w:rPr>
+        <w:t>Anexo 2.4</w:t>
+      </w:r>
+    </w:p>
+    <w:p>
+      <w:pPr>
+        <w:jc w:val="center"/>
+        <w:rPr>
+          <w:rFonts w:ascii="Times New Roman" w:hAnsi="Times New Roman" w:cs="Times New Roman"/>
+          <w:b/>
+          <w:sz w:val="24"/>
+          <w:szCs w:val="28"/>
+        </w:rPr>
+      </w:pPr>
+      <w:r>
+        <w:rPr>
+          <w:rFonts w:ascii="Times New Roman" w:hAnsi="Times New Roman" w:cs="Times New Roman"/>
+          <w:b/>
+          <w:sz w:val="24"/>
+          <w:szCs w:val="28"/>
+        </w:rPr>
+        <w:t>Di</w:t>
+      </w:r>
+      <w:r>
+        <w:rPr>
+          <w:rFonts w:ascii="Times New Roman" w:hAnsi="Times New Roman" w:cs="Times New Roman"/>
+          <w:b/>
+          <w:sz w:val="24"/>
+          <w:szCs w:val="28"/>
+        </w:rPr>
+        <w:t>seño</w:t>
+      </w:r>
+    </w:p>
+    <w:p>
+      <w:pPr>
+        <w:jc w:val="center"/>
+        <w:rPr>
+          <w:rFonts w:ascii="Times New Roman" w:hAnsi="Times New Roman" w:cs="Times New Roman"/>
+          <w:b/>
+          <w:sz w:val="24"/>
+          <w:szCs w:val="28"/>
+        </w:rPr>
+      </w:pPr>
+      <w:r>
+        <w:rPr>
           <w:noProof/>
           <w:lang w:eastAsia="es-VE"/>
         </w:rPr>
         <w:lastRenderedPageBreak/>
         <w:drawing>
-          <wp:inline distT="0" distB="0" distL="0" distR="0" wp14:anchorId="69D7FB39" wp14:editId="769EA59E">
-            <wp:extent cx="3086100" cy="3861213"/>
-            <wp:effectExtent l="0" t="0" r="0" b="6350"/>
-            <wp:docPr id="4" name="Imagen 4"/>
+          <wp:inline distT="0" distB="0" distL="0" distR="0" wp14:anchorId="18EF9B43" wp14:editId="3DFFFED4">
+            <wp:extent cx="5553075" cy="2581275"/>
+            <wp:effectExtent l="0" t="0" r="9525" b="9525"/>
+            <wp:docPr id="2" name="Imagen 2"/>
             <wp:cNvGraphicFramePr>
               <a:graphicFrameLocks xmlns:a="http://schemas.openxmlformats.org/drawingml/2006/main" noChangeAspect="1"/>
             </wp:cNvGraphicFramePr>
@@ -4557,6 +4571,151 @@
                   <pic:spPr>
                     <a:xfrm>
                       <a:off x="0" y="0"/>
+                      <a:ext cx="5553075" cy="2581275"/>
+                    </a:xfrm>
+                    <a:prstGeom prst="rect">
+                      <a:avLst/>
+                    </a:prstGeom>
+                  </pic:spPr>
+                </pic:pic>
+              </a:graphicData>
+            </a:graphic>
+          </wp:inline>
+        </w:drawing>
+      </w:r>
+    </w:p>
+    <w:p>
+      <w:pPr>
+        <w:jc w:val="center"/>
+        <w:rPr>
+          <w:rFonts w:ascii="Times New Roman" w:hAnsi="Times New Roman" w:cs="Times New Roman"/>
+          <w:b/>
+          <w:sz w:val="24"/>
+          <w:szCs w:val="28"/>
+        </w:rPr>
+      </w:pPr>
+      <w:r>
+        <w:rPr>
+          <w:rFonts w:ascii="Times New Roman" w:hAnsi="Times New Roman" w:cs="Times New Roman"/>
+          <w:b/>
+          <w:sz w:val="24"/>
+          <w:szCs w:val="28"/>
+        </w:rPr>
+        <w:t>Anexo 2.5</w:t>
+      </w:r>
+    </w:p>
+    <w:p>
+      <w:pPr>
+        <w:jc w:val="center"/>
+        <w:rPr>
+          <w:rFonts w:ascii="Times New Roman" w:hAnsi="Times New Roman" w:cs="Times New Roman"/>
+          <w:b/>
+          <w:sz w:val="24"/>
+          <w:szCs w:val="28"/>
+        </w:rPr>
+      </w:pPr>
+      <w:r>
+        <w:rPr>
+          <w:rFonts w:ascii="Times New Roman" w:hAnsi="Times New Roman" w:cs="Times New Roman"/>
+          <w:b/>
+          <w:sz w:val="24"/>
+          <w:szCs w:val="28"/>
+        </w:rPr>
+        <w:t>Código VHDL</w:t>
+      </w:r>
+    </w:p>
+    <w:p>
+      <w:pPr>
+        <w:jc w:val="center"/>
+        <w:rPr>
+          <w:rFonts w:ascii="Times New Roman" w:hAnsi="Times New Roman" w:cs="Times New Roman"/>
+          <w:b/>
+          <w:sz w:val="24"/>
+          <w:szCs w:val="28"/>
+        </w:rPr>
+      </w:pPr>
+      <w:r>
+        <w:rPr>
+          <w:noProof/>
+          <w:lang w:eastAsia="es-VE"/>
+        </w:rPr>
+        <w:drawing>
+          <wp:inline distT="0" distB="0" distL="0" distR="0" wp14:anchorId="13A82028" wp14:editId="287FCA66">
+            <wp:extent cx="3315415" cy="3209925"/>
+            <wp:effectExtent l="0" t="0" r="0" b="0"/>
+            <wp:docPr id="3" name="Imagen 3"/>
+            <wp:cNvGraphicFramePr>
+              <a:graphicFrameLocks xmlns:a="http://schemas.openxmlformats.org/drawingml/2006/main" noChangeAspect="1"/>
+            </wp:cNvGraphicFramePr>
+            <a:graphic xmlns:a="http://schemas.openxmlformats.org/drawingml/2006/main">
+              <a:graphicData uri="http://schemas.openxmlformats.org/drawingml/2006/picture">
+                <pic:pic xmlns:pic="http://schemas.openxmlformats.org/drawingml/2006/picture">
+                  <pic:nvPicPr>
+                    <pic:cNvPr id="1" name=""/>
+                    <pic:cNvPicPr/>
+                  </pic:nvPicPr>
+                  <pic:blipFill>
+                    <a:blip r:embed="rId13"/>
+                    <a:stretch>
+                      <a:fillRect/>
+                    </a:stretch>
+                  </pic:blipFill>
+                  <pic:spPr>
+                    <a:xfrm>
+                      <a:off x="0" y="0"/>
+                      <a:ext cx="3315495" cy="3210002"/>
+                    </a:xfrm>
+                    <a:prstGeom prst="rect">
+                      <a:avLst/>
+                    </a:prstGeom>
+                  </pic:spPr>
+                </pic:pic>
+              </a:graphicData>
+            </a:graphic>
+          </wp:inline>
+        </w:drawing>
+      </w:r>
+    </w:p>
+    <w:p>
+      <w:pPr>
+        <w:jc w:val="center"/>
+        <w:rPr>
+          <w:rFonts w:ascii="Times New Roman" w:hAnsi="Times New Roman" w:cs="Times New Roman"/>
+          <w:b/>
+          <w:sz w:val="24"/>
+          <w:szCs w:val="28"/>
+        </w:rPr>
+      </w:pPr>
+      <w:r>
+        <w:rPr>
+          <w:noProof/>
+          <w:lang w:eastAsia="es-VE"/>
+        </w:rPr>
+        <w:lastRenderedPageBreak/>
+        <w:drawing>
+          <wp:inline distT="0" distB="0" distL="0" distR="0" wp14:anchorId="69D7FB39" wp14:editId="769EA59E">
+            <wp:extent cx="3086100" cy="3861213"/>
+            <wp:effectExtent l="0" t="0" r="0" b="6350"/>
+            <wp:docPr id="4" name="Imagen 4"/>
+            <wp:cNvGraphicFramePr>
+              <a:graphicFrameLocks xmlns:a="http://schemas.openxmlformats.org/drawingml/2006/main" noChangeAspect="1"/>
+            </wp:cNvGraphicFramePr>
+            <a:graphic xmlns:a="http://schemas.openxmlformats.org/drawingml/2006/main">
+              <a:graphicData uri="http://schemas.openxmlformats.org/drawingml/2006/picture">
+                <pic:pic xmlns:pic="http://schemas.openxmlformats.org/drawingml/2006/picture">
+                  <pic:nvPicPr>
+                    <pic:cNvPr id="1" name=""/>
+                    <pic:cNvPicPr/>
+                  </pic:nvPicPr>
+                  <pic:blipFill>
+                    <a:blip r:embed="rId14"/>
+                    <a:stretch>
+                      <a:fillRect/>
+                    </a:stretch>
+                  </pic:blipFill>
+                  <pic:spPr>
+                    <a:xfrm>
+                      <a:off x="0" y="0"/>
                       <a:ext cx="3086468" cy="3861674"/>
                     </a:xfrm>
                     <a:prstGeom prst="rect">
@@ -4620,6 +4779,58 @@
           <w:szCs w:val="28"/>
         </w:rPr>
       </w:pPr>
+      <w:r>
+        <w:rPr>
+          <w:noProof/>
+          <w:lang w:eastAsia="es-VE"/>
+        </w:rPr>
+        <w:drawing>
+          <wp:inline distT="0" distB="0" distL="0" distR="0" wp14:anchorId="5F20347D" wp14:editId="1B4390AC">
+            <wp:extent cx="5612130" cy="1274445"/>
+            <wp:effectExtent l="0" t="0" r="7620" b="1905"/>
+            <wp:docPr id="244" name="Imagen 244"/>
+            <wp:cNvGraphicFramePr>
+              <a:graphicFrameLocks xmlns:a="http://schemas.openxmlformats.org/drawingml/2006/main" noChangeAspect="1"/>
+            </wp:cNvGraphicFramePr>
+            <a:graphic xmlns:a="http://schemas.openxmlformats.org/drawingml/2006/main">
+              <a:graphicData uri="http://schemas.openxmlformats.org/drawingml/2006/picture">
+                <pic:pic xmlns:pic="http://schemas.openxmlformats.org/drawingml/2006/picture">
+                  <pic:nvPicPr>
+                    <pic:cNvPr id="1" name=""/>
+                    <pic:cNvPicPr/>
+                  </pic:nvPicPr>
+                  <pic:blipFill>
+                    <a:blip r:embed="rId15"/>
+                    <a:stretch>
+                      <a:fillRect/>
+                    </a:stretch>
+                  </pic:blipFill>
+                  <pic:spPr>
+                    <a:xfrm>
+                      <a:off x="0" y="0"/>
+                      <a:ext cx="5612130" cy="1274445"/>
+                    </a:xfrm>
+                    <a:prstGeom prst="rect">
+                      <a:avLst/>
+                    </a:prstGeom>
+                  </pic:spPr>
+                </pic:pic>
+              </a:graphicData>
+            </a:graphic>
+          </wp:inline>
+        </w:drawing>
+      </w:r>
+    </w:p>
+    <w:p>
+      <w:pPr>
+        <w:jc w:val="center"/>
+        <w:rPr>
+          <w:rFonts w:ascii="Times New Roman" w:hAnsi="Times New Roman" w:cs="Times New Roman"/>
+          <w:b/>
+          <w:sz w:val="24"/>
+          <w:szCs w:val="28"/>
+        </w:rPr>
+      </w:pPr>
     </w:p>
     <w:p>
       <w:pPr>
@@ -4715,8 +4926,6 @@
           <w:szCs w:val="28"/>
         </w:rPr>
       </w:pPr>
-      <w:bookmarkStart w:id="0" w:name="_GoBack"/>
-      <w:bookmarkEnd w:id="0"/>
       <w:r>
         <w:rPr>
           <w:rFonts w:ascii="Times New Roman" w:hAnsi="Times New Roman" w:cs="Times New Roman"/>
@@ -5016,7 +5225,7 @@
           </mc:Choice>
           <mc:Fallback>
             <w:pict>
-              <v:rect w14:anchorId="36E02375" id="Rectángulo 12" o:spid="_x0000_s1026" style="position:absolute;margin-left:0;margin-top:18.6pt;width:156pt;height:85.5pt;z-index:251661312;visibility:visible;mso-wrap-style:square;mso-width-percent:0;mso-height-percent:0;mso-wrap-distance-left:9pt;mso-wrap-distance-top:0;mso-wrap-distance-right:9pt;mso-wrap-distance-bottom:0;mso-position-horizontal:center;mso-position-horizontal-relative:margin;mso-position-vertical:absolute;mso-position-vertical-relative:text;mso-width-percent:0;mso-height-percent:0;mso-width-relative:margin;mso-height-relative:margin;v-text-anchor:middle" o:gfxdata="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" filled="f" strokecolor="black [3213]" strokeweight="2.25pt">
+              <v:rect w14:anchorId="7069C512" id="Rectángulo 12" o:spid="_x0000_s1026" style="position:absolute;margin-left:0;margin-top:18.6pt;width:156pt;height:85.5pt;z-index:251661312;visibility:visible;mso-wrap-style:square;mso-width-percent:0;mso-height-percent:0;mso-wrap-distance-left:9pt;mso-wrap-distance-top:0;mso-wrap-distance-right:9pt;mso-wrap-distance-bottom:0;mso-position-horizontal:center;mso-position-horizontal-relative:margin;mso-position-vertical:absolute;mso-position-vertical-relative:text;mso-width-percent:0;mso-height-percent:0;mso-width-relative:margin;mso-height-relative:margin;v-text-anchor:middle" o:gfxdata="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" filled="f" strokecolor="black [3213]" strokeweight="2.25pt">
                 <w10:wrap anchorx="margin"/>
               </v:rect>
             </w:pict>
@@ -5295,7 +5504,7 @@
           </mc:Choice>
           <mc:Fallback>
             <w:pict>
-              <v:oval w14:anchorId="43A690CE" id="Elipse 238" o:spid="_x0000_s1026" style="position:absolute;margin-left:298.95pt;margin-top:22.4pt;width:8.25pt;height:9pt;z-index:251728896;visibility:visible;mso-wrap-style:square;mso-wrap-distance-left:9pt;mso-wrap-distance-top:0;mso-wrap-distance-right:9pt;mso-wrap-distance-bottom:0;mso-position-horizontal:absolute;mso-position-horizontal-relative:text;mso-position-vertical:absolute;mso-position-vertical-relative:text;v-text-anchor:middle" o:gfxdata="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" fillcolor="white [3212]" strokecolor="#1f4d78 [1604]" strokeweight="1pt">
+              <v:oval w14:anchorId="496855C3" id="Elipse 238" o:spid="_x0000_s1026" style="position:absolute;margin-left:298.95pt;margin-top:22.4pt;width:8.25pt;height:9pt;z-index:251728896;visibility:visible;mso-wrap-style:square;mso-wrap-distance-left:9pt;mso-wrap-distance-top:0;mso-wrap-distance-right:9pt;mso-wrap-distance-bottom:0;mso-position-horizontal:absolute;mso-position-horizontal-relative:text;mso-position-vertical:absolute;mso-position-vertical-relative:text;v-text-anchor:middle" o:gfxdata="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" fillcolor="white [3212]" strokecolor="#1f4d78 [1604]" strokeweight="1pt">
                 <v:stroke joinstyle="miter"/>
               </v:oval>
             </w:pict>
@@ -5381,7 +5590,7 @@
           </mc:Choice>
           <mc:Fallback>
             <w:pict>
-              <v:shape w14:anchorId="294A62B9" id="Conector recto de flecha 11" o:spid="_x0000_s1026" type="#_x0000_t32" style="position:absolute;margin-left:86.7pt;margin-top:2.75pt;width:57pt;height:1.5pt;z-index:251662336;visibility:visible;mso-wrap-style:square;mso-wrap-distance-left:9pt;mso-wrap-distance-top:0;mso-wrap-distance-right:9pt;mso-wrap-distance-bottom:0;mso-position-horizontal:absolute;mso-position-horizontal-relative:text;mso-position-vertical:absolute;mso-position-vertical-relative:text" o:gfxdata="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" strokecolor="black [3200]" strokeweight=".5pt">
+              <v:shape w14:anchorId="551BE785" id="Conector recto de flecha 11" o:spid="_x0000_s1026" type="#_x0000_t32" style="position:absolute;margin-left:86.7pt;margin-top:2.75pt;width:57pt;height:1.5pt;z-index:251662336;visibility:visible;mso-wrap-style:square;mso-wrap-distance-left:9pt;mso-wrap-distance-top:0;mso-wrap-distance-right:9pt;mso-wrap-distance-bottom:0;mso-position-horizontal:absolute;mso-position-horizontal-relative:text;mso-position-vertical:absolute;mso-position-vertical-relative:text" o:gfxdata="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" strokecolor="black [3200]" strokeweight=".5pt">
                 <v:stroke endarrow="block" joinstyle="miter"/>
               </v:shape>
             </w:pict>
@@ -5635,7 +5844,7 @@
           </mc:Choice>
           <mc:Fallback>
             <w:pict>
-              <v:shape w14:anchorId="4D63E0DE" id="Conector recto de flecha 15" o:spid="_x0000_s1026" type="#_x0000_t32" style="position:absolute;margin-left:306pt;margin-top:5.25pt;width:57pt;height:1.5pt;z-index:251665408;visibility:visible;mso-wrap-style:square;mso-wrap-distance-left:9pt;mso-wrap-distance-top:0;mso-wrap-distance-right:9pt;mso-wrap-distance-bottom:0;mso-position-horizontal:absolute;mso-position-horizontal-relative:text;mso-position-vertical:absolute;mso-position-vertical-relative:text" o:gfxdata="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" strokecolor="black [3200]" strokeweight=".5pt">
+              <v:shape w14:anchorId="500CC9E4" id="Conector recto de flecha 15" o:spid="_x0000_s1026" type="#_x0000_t32" style="position:absolute;margin-left:306pt;margin-top:5.25pt;width:57pt;height:1.5pt;z-index:251665408;visibility:visible;mso-wrap-style:square;mso-wrap-distance-left:9pt;mso-wrap-distance-top:0;mso-wrap-distance-right:9pt;mso-wrap-distance-bottom:0;mso-position-horizontal:absolute;mso-position-horizontal-relative:text;mso-position-vertical:absolute;mso-position-vertical-relative:text" o:gfxdata="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" strokecolor="black [3200]" strokeweight=".5pt">
                 <v:stroke endarrow="block" joinstyle="miter"/>
               </v:shape>
             </w:pict>
@@ -6055,7 +6264,7 @@
           </mc:Choice>
           <mc:Fallback>
             <w:pict>
-              <v:oval w14:anchorId="2A402325" id="Elipse 240" o:spid="_x0000_s1026" style="position:absolute;margin-left:299.7pt;margin-top:.45pt;width:8.25pt;height:9pt;z-index:251732992;visibility:visible;mso-wrap-style:square;mso-wrap-distance-left:9pt;mso-wrap-distance-top:0;mso-wrap-distance-right:9pt;mso-wrap-distance-bottom:0;mso-position-horizontal:absolute;mso-position-horizontal-relative:text;mso-position-vertical:absolute;mso-position-vertical-relative:text;v-text-anchor:middle" o:gfxdata="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" fillcolor="white [3212]" strokecolor="#1f4d78 [1604]" strokeweight="1pt">
+              <v:oval w14:anchorId="7384E370" id="Elipse 240" o:spid="_x0000_s1026" style="position:absolute;margin-left:299.7pt;margin-top:.45pt;width:8.25pt;height:9pt;z-index:251732992;visibility:visible;mso-wrap-style:square;mso-wrap-distance-left:9pt;mso-wrap-distance-top:0;mso-wrap-distance-right:9pt;mso-wrap-distance-bottom:0;mso-position-horizontal:absolute;mso-position-horizontal-relative:text;mso-position-vertical:absolute;mso-position-vertical-relative:text;v-text-anchor:middle" o:gfxdata="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" fillcolor="white [3212]" strokecolor="#1f4d78 [1604]" strokeweight="1pt">
                 <v:stroke joinstyle="miter"/>
               </v:oval>
             </w:pict>
@@ -6126,7 +6335,7 @@
           </mc:Choice>
           <mc:Fallback>
             <w:pict>
-              <v:shape w14:anchorId="7AFAC98D" id="Conector recto de flecha 20" o:spid="_x0000_s1026" type="#_x0000_t32" style="position:absolute;margin-left:307.5pt;margin-top:5.3pt;width:57pt;height:1.5pt;z-index:251666432;visibility:visible;mso-wrap-style:square;mso-wrap-distance-left:9pt;mso-wrap-distance-top:0;mso-wrap-distance-right:9pt;mso-wrap-distance-bottom:0;mso-position-horizontal:absolute;mso-position-horizontal-relative:text;mso-position-vertical:absolute;mso-position-vertical-relative:text" o:gfxdata="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" strokecolor="black [3200]" strokeweight=".5pt">
+              <v:shape w14:anchorId="21468123" id="Conector recto de flecha 20" o:spid="_x0000_s1026" type="#_x0000_t32" style="position:absolute;margin-left:307.5pt;margin-top:5.3pt;width:57pt;height:1.5pt;z-index:251666432;visibility:visible;mso-wrap-style:square;mso-wrap-distance-left:9pt;mso-wrap-distance-top:0;mso-wrap-distance-right:9pt;mso-wrap-distance-bottom:0;mso-position-horizontal:absolute;mso-position-horizontal-relative:text;mso-position-vertical:absolute;mso-position-vertical-relative:text" o:gfxdata="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" strokecolor="black [3200]" strokeweight=".5pt">
                 <v:stroke endarrow="block" joinstyle="miter"/>
               </v:shape>
             </w:pict>
@@ -6227,7 +6436,7 @@
           </mc:Choice>
           <mc:Fallback>
             <w:pict>
-              <v:oval w14:anchorId="378B276B" id="Elipse 241" o:spid="_x0000_s1026" style="position:absolute;margin-left:299.7pt;margin-top:21.35pt;width:8.25pt;height:9pt;z-index:251735040;visibility:visible;mso-wrap-style:square;mso-wrap-distance-left:9pt;mso-wrap-distance-top:0;mso-wrap-distance-right:9pt;mso-wrap-distance-bottom:0;mso-position-horizontal:absolute;mso-position-horizontal-relative:text;mso-position-vertical:absolute;mso-position-vertical-relative:text;v-text-anchor:middle" o:gfxdata="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" fillcolor="white [3212]" strokecolor="#1f4d78 [1604]" strokeweight="1pt">
+              <v:oval w14:anchorId="5AEA6EA6" id="Elipse 241" o:spid="_x0000_s1026" style="position:absolute;margin-left:299.7pt;margin-top:21.35pt;width:8.25pt;height:9pt;z-index:251735040;visibility:visible;mso-wrap-style:square;mso-wrap-distance-left:9pt;mso-wrap-distance-top:0;mso-wrap-distance-right:9pt;mso-wrap-distance-bottom:0;mso-position-horizontal:absolute;mso-position-horizontal-relative:text;mso-position-vertical:absolute;mso-position-vertical-relative:text;v-text-anchor:middle" o:gfxdata="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" fillcolor="white [3212]" strokecolor="#1f4d78 [1604]" strokeweight="1pt">
                 <v:stroke joinstyle="miter"/>
               </v:oval>
             </w:pict>
@@ -6481,7 +6690,7 @@
           </mc:Choice>
           <mc:Fallback>
             <w:pict>
-              <v:shape w14:anchorId="7242B9A0" id="Conector recto de flecha 234" o:spid="_x0000_s1026" type="#_x0000_t32" style="position:absolute;margin-left:307.5pt;margin-top:5.25pt;width:57pt;height:1.5pt;z-index:251721728;visibility:visible;mso-wrap-style:square;mso-wrap-distance-left:9pt;mso-wrap-distance-top:0;mso-wrap-distance-right:9pt;mso-wrap-distance-bottom:0;mso-position-horizontal:absolute;mso-position-horizontal-relative:text;mso-position-vertical:absolute;mso-position-vertical-relative:text" o:gfxdata="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" strokecolor="black [3200]" strokeweight=".5pt">
+              <v:shape w14:anchorId="15FC614E" id="Conector recto de flecha 234" o:spid="_x0000_s1026" type="#_x0000_t32" style="position:absolute;margin-left:307.5pt;margin-top:5.25pt;width:57pt;height:1.5pt;z-index:251721728;visibility:visible;mso-wrap-style:square;mso-wrap-distance-left:9pt;mso-wrap-distance-top:0;mso-wrap-distance-right:9pt;mso-wrap-distance-bottom:0;mso-position-horizontal:absolute;mso-position-horizontal-relative:text;mso-position-vertical:absolute;mso-position-vertical-relative:text" o:gfxdata="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" strokecolor="black [3200]" strokeweight=".5pt">
                 <v:stroke endarrow="block" joinstyle="miter"/>
               </v:shape>
             </w:pict>
@@ -6559,7 +6768,7 @@
           </mc:Choice>
           <mc:Fallback>
             <w:pict>
-              <v:oval w14:anchorId="16F270E0" id="Elipse 239" o:spid="_x0000_s1026" style="position:absolute;margin-left:300pt;margin-top:.75pt;width:8.25pt;height:9pt;z-index:251730944;visibility:visible;mso-wrap-style:square;mso-wrap-distance-left:9pt;mso-wrap-distance-top:0;mso-wrap-distance-right:9pt;mso-wrap-distance-bottom:0;mso-position-horizontal:absolute;mso-position-horizontal-relative:text;mso-position-vertical:absolute;mso-position-vertical-relative:text;v-text-anchor:middle" o:gfxdata="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" fillcolor="white [3212]" strokecolor="#1f4d78 [1604]" strokeweight="1pt">
+              <v:oval w14:anchorId="7DEBDAF0" id="Elipse 239" o:spid="_x0000_s1026" style="position:absolute;margin-left:300pt;margin-top:.75pt;width:8.25pt;height:9pt;z-index:251730944;visibility:visible;mso-wrap-style:square;mso-wrap-distance-left:9pt;mso-wrap-distance-top:0;mso-wrap-distance-right:9pt;mso-wrap-distance-bottom:0;mso-position-horizontal:absolute;mso-position-horizontal-relative:text;mso-position-vertical:absolute;mso-position-vertical-relative:text;v-text-anchor:middle" o:gfxdata="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" fillcolor="white [3212]" strokecolor="#1f4d78 [1604]" strokeweight="1pt">
                 <v:stroke joinstyle="miter"/>
               </v:oval>
             </w:pict>
@@ -6813,7 +7022,7 @@
           </mc:Choice>
           <mc:Fallback>
             <w:pict>
-              <v:shape w14:anchorId="6FE1E62E" id="Conector recto de flecha 19" o:spid="_x0000_s1026" type="#_x0000_t32" style="position:absolute;margin-left:84.45pt;margin-top:16.45pt;width:57pt;height:1.5pt;z-index:251664384;visibility:visible;mso-wrap-style:square;mso-wrap-distance-left:9pt;mso-wrap-distance-top:0;mso-wrap-distance-right:9pt;mso-wrap-distance-bottom:0;mso-position-horizontal:absolute;mso-position-horizontal-relative:text;mso-position-vertical:absolute;mso-position-vertical-relative:text" o:gfxdata="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" strokecolor="black [3200]" strokeweight=".5pt">
+              <v:shape w14:anchorId="03063AE4" id="Conector recto de flecha 19" o:spid="_x0000_s1026" type="#_x0000_t32" style="position:absolute;margin-left:84.45pt;margin-top:16.45pt;width:57pt;height:1.5pt;z-index:251664384;visibility:visible;mso-wrap-style:square;mso-wrap-distance-left:9pt;mso-wrap-distance-top:0;mso-wrap-distance-right:9pt;mso-wrap-distance-bottom:0;mso-position-horizontal:absolute;mso-position-horizontal-relative:text;mso-position-vertical:absolute;mso-position-vertical-relative:text" o:gfxdata="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" strokecolor="black [3200]" strokeweight=".5pt">
                 <v:stroke endarrow="block" joinstyle="miter"/>
               </v:shape>
             </w:pict>
@@ -6895,7 +7104,7 @@
           </mc:Choice>
           <mc:Fallback>
             <w:pict>
-              <v:shape w14:anchorId="606ACCFF" id="Conector recto de flecha 235" o:spid="_x0000_s1026" type="#_x0000_t32" style="position:absolute;margin-left:307.2pt;margin-top:3.25pt;width:57pt;height:1.5pt;z-index:251723776;visibility:visible;mso-wrap-style:square;mso-wrap-distance-left:9pt;mso-wrap-distance-top:0;mso-wrap-distance-right:9pt;mso-wrap-distance-bottom:0;mso-position-horizontal:absolute;mso-position-horizontal-relative:text;mso-position-vertical:absolute;mso-position-vertical-relative:text" o:gfxdata="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" strokecolor="black [3200]" strokeweight=".5pt">
+              <v:shape w14:anchorId="5D3D846E" id="Conector recto de flecha 235" o:spid="_x0000_s1026" type="#_x0000_t32" style="position:absolute;margin-left:307.2pt;margin-top:3.25pt;width:57pt;height:1.5pt;z-index:251723776;visibility:visible;mso-wrap-style:square;mso-wrap-distance-left:9pt;mso-wrap-distance-top:0;mso-wrap-distance-right:9pt;mso-wrap-distance-bottom:0;mso-position-horizontal:absolute;mso-position-horizontal-relative:text;mso-position-vertical:absolute;mso-position-vertical-relative:text" o:gfxdata="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" strokecolor="black [3200]" strokeweight=".5pt">
                 <v:stroke endarrow="block" joinstyle="miter"/>
               </v:shape>
             </w:pict>
@@ -6985,7 +7194,7 @@
                     <pic:cNvPicPr/>
                   </pic:nvPicPr>
                   <pic:blipFill>
-                    <a:blip r:embed="rId13"/>
+                    <a:blip r:embed="rId16"/>
                     <a:stretch>
                       <a:fillRect/>
                     </a:stretch>
@@ -7005,6 +7214,295 @@
           </wp:inline>
         </w:drawing>
       </w:r>
+    </w:p>
+    <w:p>
+      <w:pPr>
+        <w:jc w:val="center"/>
+        <w:rPr>
+          <w:rFonts w:ascii="Times New Roman" w:hAnsi="Times New Roman" w:cs="Times New Roman"/>
+          <w:sz w:val="24"/>
+          <w:szCs w:val="28"/>
+        </w:rPr>
+      </w:pPr>
+    </w:p>
+    <w:p>
+      <w:pPr>
+        <w:jc w:val="center"/>
+        <w:rPr>
+          <w:rFonts w:ascii="Times New Roman" w:hAnsi="Times New Roman" w:cs="Times New Roman"/>
+          <w:b/>
+          <w:sz w:val="24"/>
+          <w:szCs w:val="28"/>
+        </w:rPr>
+      </w:pPr>
+      <w:r>
+        <w:rPr>
+          <w:rFonts w:ascii="Times New Roman" w:hAnsi="Times New Roman" w:cs="Times New Roman"/>
+          <w:b/>
+          <w:sz w:val="24"/>
+          <w:szCs w:val="28"/>
+        </w:rPr>
+        <w:t>Anexo 3.3</w:t>
+      </w:r>
+    </w:p>
+    <w:p>
+      <w:pPr>
+        <w:jc w:val="center"/>
+        <w:rPr>
+          <w:rFonts w:ascii="Times New Roman" w:hAnsi="Times New Roman" w:cs="Times New Roman"/>
+          <w:b/>
+          <w:sz w:val="24"/>
+          <w:szCs w:val="28"/>
+        </w:rPr>
+      </w:pPr>
+      <w:r>
+        <w:rPr>
+          <w:rFonts w:ascii="Times New Roman" w:hAnsi="Times New Roman" w:cs="Times New Roman"/>
+          <w:b/>
+          <w:sz w:val="24"/>
+          <w:szCs w:val="28"/>
+        </w:rPr>
+        <w:t>Símbolo</w:t>
+      </w:r>
+    </w:p>
+    <w:p>
+      <w:pPr>
+        <w:jc w:val="center"/>
+        <w:rPr>
+          <w:rFonts w:ascii="Times New Roman" w:hAnsi="Times New Roman" w:cs="Times New Roman"/>
+          <w:b/>
+          <w:sz w:val="24"/>
+          <w:szCs w:val="28"/>
+        </w:rPr>
+      </w:pPr>
+      <w:r>
+        <w:rPr>
+          <w:noProof/>
+          <w:lang w:eastAsia="es-VE"/>
+        </w:rPr>
+        <w:drawing>
+          <wp:inline distT="0" distB="0" distL="0" distR="0" wp14:anchorId="429F2694" wp14:editId="2F5698FB">
+            <wp:extent cx="1266825" cy="990600"/>
+            <wp:effectExtent l="0" t="0" r="9525" b="0"/>
+            <wp:docPr id="246" name="Imagen 246"/>
+            <wp:cNvGraphicFramePr>
+              <a:graphicFrameLocks xmlns:a="http://schemas.openxmlformats.org/drawingml/2006/main" noChangeAspect="1"/>
+            </wp:cNvGraphicFramePr>
+            <a:graphic xmlns:a="http://schemas.openxmlformats.org/drawingml/2006/main">
+              <a:graphicData uri="http://schemas.openxmlformats.org/drawingml/2006/picture">
+                <pic:pic xmlns:pic="http://schemas.openxmlformats.org/drawingml/2006/picture">
+                  <pic:nvPicPr>
+                    <pic:cNvPr id="1" name=""/>
+                    <pic:cNvPicPr/>
+                  </pic:nvPicPr>
+                  <pic:blipFill>
+                    <a:blip r:embed="rId17"/>
+                    <a:stretch>
+                      <a:fillRect/>
+                    </a:stretch>
+                  </pic:blipFill>
+                  <pic:spPr>
+                    <a:xfrm>
+                      <a:off x="0" y="0"/>
+                      <a:ext cx="1266825" cy="990600"/>
+                    </a:xfrm>
+                    <a:prstGeom prst="rect">
+                      <a:avLst/>
+                    </a:prstGeom>
+                  </pic:spPr>
+                </pic:pic>
+              </a:graphicData>
+            </a:graphic>
+          </wp:inline>
+        </w:drawing>
+      </w:r>
+    </w:p>
+    <w:p>
+      <w:pPr>
+        <w:jc w:val="center"/>
+        <w:rPr>
+          <w:rFonts w:ascii="Times New Roman" w:hAnsi="Times New Roman" w:cs="Times New Roman"/>
+          <w:b/>
+          <w:sz w:val="24"/>
+          <w:szCs w:val="28"/>
+        </w:rPr>
+      </w:pPr>
+      <w:r>
+        <w:rPr>
+          <w:rFonts w:ascii="Times New Roman" w:hAnsi="Times New Roman" w:cs="Times New Roman"/>
+          <w:b/>
+          <w:sz w:val="24"/>
+          <w:szCs w:val="28"/>
+        </w:rPr>
+        <w:t>Anexo 3.4</w:t>
+      </w:r>
+    </w:p>
+    <w:p>
+      <w:pPr>
+        <w:jc w:val="center"/>
+        <w:rPr>
+          <w:rFonts w:ascii="Times New Roman" w:hAnsi="Times New Roman" w:cs="Times New Roman"/>
+          <w:b/>
+          <w:sz w:val="24"/>
+          <w:szCs w:val="28"/>
+        </w:rPr>
+      </w:pPr>
+      <w:r>
+        <w:rPr>
+          <w:rFonts w:ascii="Times New Roman" w:hAnsi="Times New Roman" w:cs="Times New Roman"/>
+          <w:b/>
+          <w:sz w:val="24"/>
+          <w:szCs w:val="28"/>
+        </w:rPr>
+        <w:t>Código VHDL</w:t>
+      </w:r>
+    </w:p>
+    <w:p>
+      <w:pPr>
+        <w:jc w:val="center"/>
+        <w:rPr>
+          <w:rFonts w:ascii="Times New Roman" w:hAnsi="Times New Roman" w:cs="Times New Roman"/>
+          <w:b/>
+          <w:sz w:val="24"/>
+          <w:szCs w:val="28"/>
+        </w:rPr>
+      </w:pPr>
+      <w:r>
+        <w:rPr>
+          <w:noProof/>
+          <w:lang w:eastAsia="es-VE"/>
+        </w:rPr>
+        <w:lastRenderedPageBreak/>
+        <w:drawing>
+          <wp:inline distT="0" distB="0" distL="0" distR="0" wp14:anchorId="106FF318" wp14:editId="01F8CEEC">
+            <wp:extent cx="4762500" cy="3609975"/>
+            <wp:effectExtent l="0" t="0" r="0" b="9525"/>
+            <wp:docPr id="245" name="Imagen 245"/>
+            <wp:cNvGraphicFramePr>
+              <a:graphicFrameLocks xmlns:a="http://schemas.openxmlformats.org/drawingml/2006/main" noChangeAspect="1"/>
+            </wp:cNvGraphicFramePr>
+            <a:graphic xmlns:a="http://schemas.openxmlformats.org/drawingml/2006/main">
+              <a:graphicData uri="http://schemas.openxmlformats.org/drawingml/2006/picture">
+                <pic:pic xmlns:pic="http://schemas.openxmlformats.org/drawingml/2006/picture">
+                  <pic:nvPicPr>
+                    <pic:cNvPr id="1" name=""/>
+                    <pic:cNvPicPr/>
+                  </pic:nvPicPr>
+                  <pic:blipFill>
+                    <a:blip r:embed="rId18"/>
+                    <a:stretch>
+                      <a:fillRect/>
+                    </a:stretch>
+                  </pic:blipFill>
+                  <pic:spPr>
+                    <a:xfrm>
+                      <a:off x="0" y="0"/>
+                      <a:ext cx="4762500" cy="3609975"/>
+                    </a:xfrm>
+                    <a:prstGeom prst="rect">
+                      <a:avLst/>
+                    </a:prstGeom>
+                  </pic:spPr>
+                </pic:pic>
+              </a:graphicData>
+            </a:graphic>
+          </wp:inline>
+        </w:drawing>
+      </w:r>
+    </w:p>
+    <w:p>
+      <w:pPr>
+        <w:jc w:val="center"/>
+        <w:rPr>
+          <w:rFonts w:ascii="Times New Roman" w:hAnsi="Times New Roman" w:cs="Times New Roman"/>
+          <w:b/>
+          <w:sz w:val="24"/>
+          <w:szCs w:val="28"/>
+        </w:rPr>
+      </w:pPr>
+      <w:r>
+        <w:rPr>
+          <w:rFonts w:ascii="Times New Roman" w:hAnsi="Times New Roman" w:cs="Times New Roman"/>
+          <w:b/>
+          <w:sz w:val="24"/>
+          <w:szCs w:val="28"/>
+        </w:rPr>
+        <w:t>Anexo 3.5</w:t>
+      </w:r>
+    </w:p>
+    <w:p>
+      <w:pPr>
+        <w:jc w:val="center"/>
+        <w:rPr>
+          <w:rFonts w:ascii="Times New Roman" w:hAnsi="Times New Roman" w:cs="Times New Roman"/>
+          <w:b/>
+          <w:sz w:val="24"/>
+          <w:szCs w:val="28"/>
+        </w:rPr>
+      </w:pPr>
+      <w:r>
+        <w:rPr>
+          <w:rFonts w:ascii="Times New Roman" w:hAnsi="Times New Roman" w:cs="Times New Roman"/>
+          <w:b/>
+          <w:sz w:val="24"/>
+          <w:szCs w:val="28"/>
+        </w:rPr>
+        <w:t>Simulación</w:t>
+      </w:r>
+    </w:p>
+    <w:p>
+      <w:pPr>
+        <w:jc w:val="center"/>
+        <w:rPr>
+          <w:rFonts w:ascii="Times New Roman" w:hAnsi="Times New Roman" w:cs="Times New Roman"/>
+          <w:b/>
+          <w:sz w:val="24"/>
+          <w:szCs w:val="28"/>
+        </w:rPr>
+      </w:pPr>
+      <w:r>
+        <w:rPr>
+          <w:noProof/>
+          <w:lang w:eastAsia="es-VE"/>
+        </w:rPr>
+        <w:drawing>
+          <wp:inline distT="0" distB="0" distL="0" distR="0" wp14:anchorId="3FF350FC" wp14:editId="1B4D4226">
+            <wp:extent cx="5612130" cy="1248410"/>
+            <wp:effectExtent l="0" t="0" r="7620" b="8890"/>
+            <wp:docPr id="247" name="Imagen 247"/>
+            <wp:cNvGraphicFramePr>
+              <a:graphicFrameLocks xmlns:a="http://schemas.openxmlformats.org/drawingml/2006/main" noChangeAspect="1"/>
+            </wp:cNvGraphicFramePr>
+            <a:graphic xmlns:a="http://schemas.openxmlformats.org/drawingml/2006/main">
+              <a:graphicData uri="http://schemas.openxmlformats.org/drawingml/2006/picture">
+                <pic:pic xmlns:pic="http://schemas.openxmlformats.org/drawingml/2006/picture">
+                  <pic:nvPicPr>
+                    <pic:cNvPr id="1" name=""/>
+                    <pic:cNvPicPr/>
+                  </pic:nvPicPr>
+                  <pic:blipFill>
+                    <a:blip r:embed="rId19"/>
+                    <a:stretch>
+                      <a:fillRect/>
+                    </a:stretch>
+                  </pic:blipFill>
+                  <pic:spPr>
+                    <a:xfrm>
+                      <a:off x="0" y="0"/>
+                      <a:ext cx="5612130" cy="1248410"/>
+                    </a:xfrm>
+                    <a:prstGeom prst="rect">
+                      <a:avLst/>
+                    </a:prstGeom>
+                  </pic:spPr>
+                </pic:pic>
+              </a:graphicData>
+            </a:graphic>
+          </wp:inline>
+        </w:drawing>
+      </w:r>
+      <w:bookmarkStart w:id="0" w:name="_GoBack"/>
+      <w:bookmarkEnd w:id="0"/>
     </w:p>
     <w:sectPr>
       <w:pgSz w:w="12240" w:h="15840"/>

</xml_diff>

<commit_message>
P4S2: Terminada la #4 del PreLav
</commit_message>
<xml_diff>
--- a/Práctica #04/Sesión 2/P4S2_05_01.docx
+++ b/Práctica #04/Sesión 2/P4S2_05_01.docx
@@ -340,18 +340,8 @@
           <w:sz w:val="24"/>
           <w:szCs w:val="24"/>
         </w:rPr>
-        <w:t xml:space="preserve">Gianfranco </w:t>
-      </w:r>
-      <w:proofErr w:type="spellStart"/>
-      <w:r>
-        <w:rPr>
-          <w:rFonts w:ascii="Times New Roman" w:hAnsi="Times New Roman" w:cs="Times New Roman"/>
-          <w:sz w:val="24"/>
-          <w:szCs w:val="24"/>
-        </w:rPr>
-        <w:t>Gasbarri</w:t>
-      </w:r>
-      <w:proofErr w:type="spellEnd"/>
+        <w:t>Gianfranco Gasbarri</w:t>
+      </w:r>
     </w:p>
     <w:p>
       <w:pPr>
@@ -597,6 +587,69 @@
     </w:p>
     <w:p>
       <w:pPr>
+        <w:pStyle w:val="Prrafodelista"/>
+        <w:numPr>
+          <w:ilvl w:val="0"/>
+          <w:numId w:val="1"/>
+        </w:numPr>
+        <w:rPr>
+          <w:rFonts w:ascii="Times New Roman" w:hAnsi="Times New Roman" w:cs="Times New Roman"/>
+          <w:b/>
+          <w:sz w:val="24"/>
+        </w:rPr>
+      </w:pPr>
+      <w:r>
+        <w:rPr>
+          <w:rFonts w:ascii="Times New Roman" w:hAnsi="Times New Roman" w:cs="Times New Roman"/>
+          <w:b/>
+          <w:sz w:val="24"/>
+        </w:rPr>
+        <w:t xml:space="preserve">Desarrollo de componente </w:t>
+      </w:r>
+      <w:r>
+        <w:rPr>
+          <w:rFonts w:ascii="Times New Roman" w:hAnsi="Times New Roman" w:cs="Times New Roman"/>
+          <w:b/>
+          <w:sz w:val="24"/>
+        </w:rPr>
+        <w:t>Codificador3:2</w:t>
+      </w:r>
+      <w:r>
+        <w:rPr>
+          <w:rFonts w:ascii="Times New Roman" w:hAnsi="Times New Roman" w:cs="Times New Roman"/>
+          <w:b/>
+          <w:sz w:val="24"/>
+        </w:rPr>
+        <w:t xml:space="preserve">: </w:t>
+      </w:r>
+      <w:r>
+        <w:rPr>
+          <w:rFonts w:ascii="Times New Roman" w:hAnsi="Times New Roman" w:cs="Times New Roman"/>
+          <w:sz w:val="24"/>
+        </w:rPr>
+        <w:t xml:space="preserve">Ver </w:t>
+      </w:r>
+      <w:r>
+        <w:rPr>
+          <w:rFonts w:ascii="Times New Roman" w:hAnsi="Times New Roman" w:cs="Times New Roman"/>
+          <w:b/>
+          <w:sz w:val="24"/>
+        </w:rPr>
+        <w:t>Anexo 4</w:t>
+      </w:r>
+    </w:p>
+    <w:p>
+      <w:pPr>
+        <w:pStyle w:val="Prrafodelista"/>
+        <w:rPr>
+          <w:rFonts w:ascii="Times New Roman" w:hAnsi="Times New Roman" w:cs="Times New Roman"/>
+          <w:b/>
+          <w:sz w:val="24"/>
+        </w:rPr>
+      </w:pPr>
+    </w:p>
+    <w:p>
+      <w:pPr>
         <w:spacing w:line="259" w:lineRule="auto"/>
         <w:rPr>
           <w:rFonts w:ascii="Times New Roman" w:hAnsi="Times New Roman" w:cs="Times New Roman"/>
@@ -767,7 +820,7 @@
           <w:noProof/>
           <w:sz w:val="24"/>
           <w:szCs w:val="28"/>
-          <w:lang w:eastAsia="es-VE"/>
+          <w:lang w:val="es-ES" w:eastAsia="es-ES"/>
         </w:rPr>
         <mc:AlternateContent>
           <mc:Choice Requires="wps">
@@ -890,7 +943,7 @@
           <w:noProof/>
           <w:sz w:val="24"/>
           <w:szCs w:val="28"/>
-          <w:lang w:eastAsia="es-VE"/>
+          <w:lang w:val="es-ES" w:eastAsia="es-ES"/>
         </w:rPr>
         <mc:AlternateContent>
           <mc:Choice Requires="wps">
@@ -965,7 +1018,7 @@
           <w:noProof/>
           <w:sz w:val="24"/>
           <w:szCs w:val="28"/>
-          <w:lang w:eastAsia="es-VE"/>
+          <w:lang w:val="es-ES" w:eastAsia="es-ES"/>
         </w:rPr>
         <mc:AlternateContent>
           <mc:Choice Requires="wps">
@@ -1065,7 +1118,7 @@
           <w:noProof/>
           <w:sz w:val="24"/>
           <w:szCs w:val="28"/>
-          <w:lang w:eastAsia="es-VE"/>
+          <w:lang w:val="es-ES" w:eastAsia="es-ES"/>
         </w:rPr>
         <mc:AlternateContent>
           <mc:Choice Requires="wps">
@@ -1248,7 +1301,7 @@
           <w:noProof/>
           <w:sz w:val="24"/>
           <w:szCs w:val="28"/>
-          <w:lang w:eastAsia="es-VE"/>
+          <w:lang w:val="es-ES" w:eastAsia="es-ES"/>
         </w:rPr>
         <mc:AlternateContent>
           <mc:Choice Requires="wps">
@@ -1407,7 +1460,7 @@
           <w:noProof/>
           <w:sz w:val="24"/>
           <w:szCs w:val="28"/>
-          <w:lang w:eastAsia="es-VE"/>
+          <w:lang w:val="es-ES" w:eastAsia="es-ES"/>
         </w:rPr>
         <mc:AlternateContent>
           <mc:Choice Requires="wps">
@@ -1526,7 +1579,7 @@
           <w:noProof/>
           <w:sz w:val="24"/>
           <w:szCs w:val="28"/>
-          <w:lang w:eastAsia="es-VE"/>
+          <w:lang w:val="es-ES" w:eastAsia="es-ES"/>
         </w:rPr>
         <mc:AlternateContent>
           <mc:Choice Requires="wps">
@@ -1597,7 +1650,7 @@
           <w:noProof/>
           <w:sz w:val="24"/>
           <w:szCs w:val="28"/>
-          <w:lang w:eastAsia="es-VE"/>
+          <w:lang w:val="es-ES" w:eastAsia="es-ES"/>
         </w:rPr>
         <mc:AlternateContent>
           <mc:Choice Requires="wps">
@@ -1700,7 +1753,7 @@
           <w:noProof/>
           <w:sz w:val="24"/>
           <w:szCs w:val="28"/>
-          <w:lang w:eastAsia="es-VE"/>
+          <w:lang w:val="es-ES" w:eastAsia="es-ES"/>
         </w:rPr>
         <mc:AlternateContent>
           <mc:Choice Requires="wps">
@@ -1883,7 +1936,7 @@
           <w:noProof/>
           <w:sz w:val="24"/>
           <w:szCs w:val="28"/>
-          <w:lang w:eastAsia="es-VE"/>
+          <w:lang w:val="es-ES" w:eastAsia="es-ES"/>
         </w:rPr>
         <mc:AlternateContent>
           <mc:Choice Requires="wps">
@@ -2012,7 +2065,7 @@
       <w:r>
         <w:rPr>
           <w:noProof/>
-          <w:lang w:eastAsia="es-VE"/>
+          <w:lang w:val="es-ES" w:eastAsia="es-ES"/>
         </w:rPr>
         <w:drawing>
           <wp:anchor distT="0" distB="0" distL="114300" distR="114300" simplePos="0" relativeHeight="251659264" behindDoc="1" locked="0" layoutInCell="1" allowOverlap="1">
@@ -2128,7 +2181,7 @@
       <w:r>
         <w:rPr>
           <w:noProof/>
-          <w:lang w:eastAsia="es-VE"/>
+          <w:lang w:val="es-ES" w:eastAsia="es-ES"/>
         </w:rPr>
         <w:drawing>
           <wp:anchor distT="0" distB="0" distL="114300" distR="114300" simplePos="0" relativeHeight="251658240" behindDoc="0" locked="0" layoutInCell="1" allowOverlap="1">
@@ -2256,7 +2309,7 @@
       <w:r>
         <w:rPr>
           <w:noProof/>
-          <w:lang w:eastAsia="es-VE"/>
+          <w:lang w:val="es-ES" w:eastAsia="es-ES"/>
         </w:rPr>
         <w:drawing>
           <wp:inline distT="0" distB="0" distL="0" distR="0" wp14:anchorId="27FF2567" wp14:editId="295159B4">
@@ -2349,7 +2402,7 @@
       <w:r>
         <w:rPr>
           <w:noProof/>
-          <w:lang w:eastAsia="es-VE"/>
+          <w:lang w:val="es-ES" w:eastAsia="es-ES"/>
         </w:rPr>
         <w:drawing>
           <wp:inline distT="0" distB="0" distL="0" distR="0" wp14:anchorId="1902EB0B" wp14:editId="32D2EEEB">
@@ -2450,7 +2503,7 @@
       <w:r>
         <w:rPr>
           <w:noProof/>
-          <w:lang w:eastAsia="es-VE"/>
+          <w:lang w:val="es-ES" w:eastAsia="es-ES"/>
         </w:rPr>
         <w:drawing>
           <wp:inline distT="0" distB="0" distL="0" distR="0" wp14:anchorId="445DE476" wp14:editId="46E14F86">
@@ -2567,7 +2620,7 @@
           <w:noProof/>
           <w:sz w:val="24"/>
           <w:szCs w:val="28"/>
-          <w:lang w:eastAsia="es-VE"/>
+          <w:lang w:val="es-ES" w:eastAsia="es-ES"/>
         </w:rPr>
         <mc:AlternateContent>
           <mc:Choice Requires="wps">
@@ -2709,7 +2762,7 @@
           <w:noProof/>
           <w:sz w:val="24"/>
           <w:szCs w:val="28"/>
-          <w:lang w:eastAsia="es-VE"/>
+          <w:lang w:val="es-ES" w:eastAsia="es-ES"/>
         </w:rPr>
         <mc:AlternateContent>
           <mc:Choice Requires="wps">
@@ -2780,7 +2833,7 @@
           <w:noProof/>
           <w:sz w:val="24"/>
           <w:szCs w:val="28"/>
-          <w:lang w:eastAsia="es-VE"/>
+          <w:lang w:val="es-ES" w:eastAsia="es-ES"/>
         </w:rPr>
         <mc:AlternateContent>
           <mc:Choice Requires="wps">
@@ -2963,7 +3016,7 @@
           <w:noProof/>
           <w:sz w:val="24"/>
           <w:szCs w:val="28"/>
-          <w:lang w:eastAsia="es-VE"/>
+          <w:lang w:val="es-ES" w:eastAsia="es-ES"/>
         </w:rPr>
         <mc:AlternateContent>
           <mc:Choice Requires="wps">
@@ -3063,7 +3116,7 @@
           <w:noProof/>
           <w:sz w:val="24"/>
           <w:szCs w:val="28"/>
-          <w:lang w:eastAsia="es-VE"/>
+          <w:lang w:val="es-ES" w:eastAsia="es-ES"/>
         </w:rPr>
         <mc:AlternateContent>
           <mc:Choice Requires="wps">
@@ -3134,7 +3187,7 @@
           <w:noProof/>
           <w:sz w:val="24"/>
           <w:szCs w:val="28"/>
-          <w:lang w:eastAsia="es-VE"/>
+          <w:lang w:val="es-ES" w:eastAsia="es-ES"/>
         </w:rPr>
         <mc:AlternateContent>
           <mc:Choice Requires="wps">
@@ -3317,7 +3370,7 @@
           <w:noProof/>
           <w:sz w:val="24"/>
           <w:szCs w:val="28"/>
-          <w:lang w:eastAsia="es-VE"/>
+          <w:lang w:val="es-ES" w:eastAsia="es-ES"/>
         </w:rPr>
         <mc:AlternateContent>
           <mc:Choice Requires="wps">
@@ -3379,15 +3432,7 @@
                                 <w:b/>
                                 <w:sz w:val="24"/>
                               </w:rPr>
-                              <w:t>MUX 4</w:t>
-                            </w:r>
-                            <w:r>
-                              <w:rPr>
-                                <w:rFonts w:ascii="Times New Roman" w:hAnsi="Times New Roman" w:cs="Times New Roman"/>
-                                <w:b/>
-                                <w:sz w:val="24"/>
-                              </w:rPr>
-                              <w:t>:1</w:t>
+                              <w:t>MUX 4:1</w:t>
                             </w:r>
                           </w:p>
                         </w:txbxContent>
@@ -3492,7 +3537,7 @@
           <w:noProof/>
           <w:sz w:val="24"/>
           <w:szCs w:val="28"/>
-          <w:lang w:eastAsia="es-VE"/>
+          <w:lang w:val="es-ES" w:eastAsia="es-ES"/>
         </w:rPr>
         <mc:AlternateContent>
           <mc:Choice Requires="wps">
@@ -3675,7 +3720,7 @@
           <w:noProof/>
           <w:sz w:val="24"/>
           <w:szCs w:val="28"/>
-          <w:lang w:eastAsia="es-VE"/>
+          <w:lang w:val="es-ES" w:eastAsia="es-ES"/>
         </w:rPr>
         <mc:AlternateContent>
           <mc:Choice Requires="wps">
@@ -3794,7 +3839,7 @@
           <w:noProof/>
           <w:sz w:val="24"/>
           <w:szCs w:val="28"/>
-          <w:lang w:eastAsia="es-VE"/>
+          <w:lang w:val="es-ES" w:eastAsia="es-ES"/>
         </w:rPr>
         <mc:AlternateContent>
           <mc:Choice Requires="wps">
@@ -3865,7 +3910,7 @@
           <w:noProof/>
           <w:sz w:val="24"/>
           <w:szCs w:val="28"/>
-          <w:lang w:eastAsia="es-VE"/>
+          <w:lang w:val="es-ES" w:eastAsia="es-ES"/>
         </w:rPr>
         <mc:AlternateContent>
           <mc:Choice Requires="wps">
@@ -3968,7 +4013,7 @@
           <w:noProof/>
           <w:sz w:val="24"/>
           <w:szCs w:val="28"/>
-          <w:lang w:eastAsia="es-VE"/>
+          <w:lang w:val="es-ES" w:eastAsia="es-ES"/>
         </w:rPr>
         <mc:AlternateContent>
           <mc:Choice Requires="wps">
@@ -4039,7 +4084,7 @@
           <w:noProof/>
           <w:sz w:val="24"/>
           <w:szCs w:val="28"/>
-          <w:lang w:eastAsia="es-VE"/>
+          <w:lang w:val="es-ES" w:eastAsia="es-ES"/>
         </w:rPr>
         <mc:AlternateContent>
           <mc:Choice Requires="wps">
@@ -4222,7 +4267,7 @@
           <w:noProof/>
           <w:sz w:val="24"/>
           <w:szCs w:val="28"/>
-          <w:lang w:eastAsia="es-VE"/>
+          <w:lang w:val="es-ES" w:eastAsia="es-ES"/>
         </w:rPr>
         <mc:AlternateContent>
           <mc:Choice Requires="wps">
@@ -4351,7 +4396,7 @@
       <w:r>
         <w:rPr>
           <w:noProof/>
-          <w:lang w:eastAsia="es-VE"/>
+          <w:lang w:val="es-ES" w:eastAsia="es-ES"/>
         </w:rPr>
         <w:drawing>
           <wp:inline distT="0" distB="0" distL="0" distR="0" wp14:anchorId="37E56DD0" wp14:editId="03C7964D">
@@ -4443,7 +4488,7 @@
       <w:r>
         <w:rPr>
           <w:noProof/>
-          <w:lang w:eastAsia="es-VE"/>
+          <w:lang w:val="es-ES" w:eastAsia="es-ES"/>
         </w:rPr>
         <w:drawing>
           <wp:inline distT="0" distB="0" distL="0" distR="0" wp14:anchorId="699CE409" wp14:editId="2BA8F557">
@@ -4544,7 +4589,7 @@
       <w:r>
         <w:rPr>
           <w:noProof/>
-          <w:lang w:eastAsia="es-VE"/>
+          <w:lang w:val="es-ES" w:eastAsia="es-ES"/>
         </w:rPr>
         <w:lastRenderedPageBreak/>
         <w:drawing>
@@ -4637,7 +4682,7 @@
       <w:r>
         <w:rPr>
           <w:noProof/>
-          <w:lang w:eastAsia="es-VE"/>
+          <w:lang w:val="es-ES" w:eastAsia="es-ES"/>
         </w:rPr>
         <w:drawing>
           <wp:inline distT="0" distB="0" distL="0" distR="0" wp14:anchorId="13A82028" wp14:editId="287FCA66">
@@ -4689,7 +4734,7 @@
       <w:r>
         <w:rPr>
           <w:noProof/>
-          <w:lang w:eastAsia="es-VE"/>
+          <w:lang w:val="es-ES" w:eastAsia="es-ES"/>
         </w:rPr>
         <w:lastRenderedPageBreak/>
         <w:drawing>
@@ -4782,7 +4827,7 @@
       <w:r>
         <w:rPr>
           <w:noProof/>
-          <w:lang w:eastAsia="es-VE"/>
+          <w:lang w:val="es-ES" w:eastAsia="es-ES"/>
         </w:rPr>
         <w:drawing>
           <wp:inline distT="0" distB="0" distL="0" distR="0" wp14:anchorId="5F20347D" wp14:editId="1B4390AC">
@@ -4933,7 +4978,7 @@
           <w:noProof/>
           <w:sz w:val="24"/>
           <w:szCs w:val="28"/>
-          <w:lang w:eastAsia="es-VE"/>
+          <w:lang w:val="es-ES" w:eastAsia="es-ES"/>
         </w:rPr>
         <mc:AlternateContent>
           <mc:Choice Requires="wps">
@@ -5152,7 +5197,7 @@
           <w:noProof/>
           <w:sz w:val="24"/>
           <w:szCs w:val="28"/>
-          <w:lang w:eastAsia="es-VE"/>
+          <w:lang w:val="es-ES" w:eastAsia="es-ES"/>
         </w:rPr>
         <mc:AlternateContent>
           <mc:Choice Requires="wps">
@@ -5239,7 +5284,7 @@
           <w:noProof/>
           <w:sz w:val="24"/>
           <w:szCs w:val="28"/>
-          <w:lang w:eastAsia="es-VE"/>
+          <w:lang w:val="es-ES" w:eastAsia="es-ES"/>
         </w:rPr>
         <mc:AlternateContent>
           <mc:Choice Requires="wps">
@@ -5440,7 +5485,7 @@
           <w:noProof/>
           <w:sz w:val="24"/>
           <w:szCs w:val="28"/>
-          <w:lang w:eastAsia="es-VE"/>
+          <w:lang w:val="es-ES" w:eastAsia="es-ES"/>
         </w:rPr>
         <mc:AlternateContent>
           <mc:Choice Requires="wps">
@@ -5533,7 +5578,7 @@
           <w:noProof/>
           <w:sz w:val="24"/>
           <w:szCs w:val="28"/>
-          <w:lang w:eastAsia="es-VE"/>
+          <w:lang w:val="es-ES" w:eastAsia="es-ES"/>
         </w:rPr>
         <mc:AlternateContent>
           <mc:Choice Requires="wps">
@@ -5604,7 +5649,7 @@
           <w:noProof/>
           <w:sz w:val="24"/>
           <w:szCs w:val="28"/>
-          <w:lang w:eastAsia="es-VE"/>
+          <w:lang w:val="es-ES" w:eastAsia="es-ES"/>
         </w:rPr>
         <mc:AlternateContent>
           <mc:Choice Requires="wps">
@@ -5787,7 +5832,7 @@
           <w:noProof/>
           <w:sz w:val="24"/>
           <w:szCs w:val="28"/>
-          <w:lang w:eastAsia="es-VE"/>
+          <w:lang w:val="es-ES" w:eastAsia="es-ES"/>
         </w:rPr>
         <mc:AlternateContent>
           <mc:Choice Requires="wps">
@@ -5858,7 +5903,7 @@
           <w:noProof/>
           <w:sz w:val="24"/>
           <w:szCs w:val="28"/>
-          <w:lang w:eastAsia="es-VE"/>
+          <w:lang w:val="es-ES" w:eastAsia="es-ES"/>
         </w:rPr>
         <mc:AlternateContent>
           <mc:Choice Requires="wps">
@@ -6017,7 +6062,7 @@
           <w:noProof/>
           <w:sz w:val="24"/>
           <w:szCs w:val="28"/>
-          <w:lang w:eastAsia="es-VE"/>
+          <w:lang w:val="es-ES" w:eastAsia="es-ES"/>
         </w:rPr>
         <mc:AlternateContent>
           <mc:Choice Requires="wps">
@@ -6200,7 +6245,7 @@
           <w:noProof/>
           <w:sz w:val="24"/>
           <w:szCs w:val="28"/>
-          <w:lang w:eastAsia="es-VE"/>
+          <w:lang w:val="es-ES" w:eastAsia="es-ES"/>
         </w:rPr>
         <mc:AlternateContent>
           <mc:Choice Requires="wps">
@@ -6278,7 +6323,7 @@
           <w:noProof/>
           <w:sz w:val="24"/>
           <w:szCs w:val="28"/>
-          <w:lang w:eastAsia="es-VE"/>
+          <w:lang w:val="es-ES" w:eastAsia="es-ES"/>
         </w:rPr>
         <mc:AlternateContent>
           <mc:Choice Requires="wps">
@@ -6372,7 +6417,7 @@
           <w:noProof/>
           <w:sz w:val="24"/>
           <w:szCs w:val="28"/>
-          <w:lang w:eastAsia="es-VE"/>
+          <w:lang w:val="es-ES" w:eastAsia="es-ES"/>
         </w:rPr>
         <mc:AlternateContent>
           <mc:Choice Requires="wps">
@@ -6450,7 +6495,7 @@
           <w:noProof/>
           <w:sz w:val="24"/>
           <w:szCs w:val="28"/>
-          <w:lang w:eastAsia="es-VE"/>
+          <w:lang w:val="es-ES" w:eastAsia="es-ES"/>
         </w:rPr>
         <mc:AlternateContent>
           <mc:Choice Requires="wps">
@@ -6633,7 +6678,7 @@
           <w:noProof/>
           <w:sz w:val="24"/>
           <w:szCs w:val="28"/>
-          <w:lang w:eastAsia="es-VE"/>
+          <w:lang w:val="es-ES" w:eastAsia="es-ES"/>
         </w:rPr>
         <mc:AlternateContent>
           <mc:Choice Requires="wps">
@@ -6704,7 +6749,7 @@
           <w:noProof/>
           <w:sz w:val="24"/>
           <w:szCs w:val="28"/>
-          <w:lang w:eastAsia="es-VE"/>
+          <w:lang w:val="es-ES" w:eastAsia="es-ES"/>
         </w:rPr>
         <mc:AlternateContent>
           <mc:Choice Requires="wps">
@@ -6782,7 +6827,7 @@
           <w:noProof/>
           <w:sz w:val="24"/>
           <w:szCs w:val="28"/>
-          <w:lang w:eastAsia="es-VE"/>
+          <w:lang w:val="es-ES" w:eastAsia="es-ES"/>
         </w:rPr>
         <mc:AlternateContent>
           <mc:Choice Requires="wps">
@@ -6965,7 +7010,7 @@
           <w:noProof/>
           <w:sz w:val="24"/>
           <w:szCs w:val="28"/>
-          <w:lang w:eastAsia="es-VE"/>
+          <w:lang w:val="es-ES" w:eastAsia="es-ES"/>
         </w:rPr>
         <mc:AlternateContent>
           <mc:Choice Requires="wps">
@@ -7047,7 +7092,7 @@
           <w:noProof/>
           <w:sz w:val="24"/>
           <w:szCs w:val="28"/>
-          <w:lang w:eastAsia="es-VE"/>
+          <w:lang w:val="es-ES" w:eastAsia="es-ES"/>
         </w:rPr>
         <mc:AlternateContent>
           <mc:Choice Requires="wps">
@@ -7176,7 +7221,7 @@
       <w:r>
         <w:rPr>
           <w:noProof/>
-          <w:lang w:eastAsia="es-VE"/>
+          <w:lang w:val="es-ES" w:eastAsia="es-ES"/>
         </w:rPr>
         <w:drawing>
           <wp:inline distT="0" distB="0" distL="0" distR="0" wp14:anchorId="5C9B9B7C" wp14:editId="313578B9">
@@ -7278,7 +7323,7 @@
       <w:r>
         <w:rPr>
           <w:noProof/>
-          <w:lang w:eastAsia="es-VE"/>
+          <w:lang w:val="es-ES" w:eastAsia="es-ES"/>
         </w:rPr>
         <w:drawing>
           <wp:inline distT="0" distB="0" distL="0" distR="0" wp14:anchorId="429F2694" wp14:editId="2F5698FB">
@@ -7370,7 +7415,7 @@
       <w:r>
         <w:rPr>
           <w:noProof/>
-          <w:lang w:eastAsia="es-VE"/>
+          <w:lang w:val="es-ES" w:eastAsia="es-ES"/>
         </w:rPr>
         <w:lastRenderedPageBreak/>
         <w:drawing>
@@ -7454,16 +7499,21 @@
       <w:pPr>
         <w:jc w:val="center"/>
         <w:rPr>
-          <w:rFonts w:ascii="Times New Roman" w:hAnsi="Times New Roman" w:cs="Times New Roman"/>
-          <w:b/>
-          <w:sz w:val="24"/>
-          <w:szCs w:val="28"/>
-        </w:rPr>
-      </w:pPr>
-      <w:r>
-        <w:rPr>
           <w:noProof/>
-          <w:lang w:eastAsia="es-VE"/>
+          <w:lang w:val="es-ES" w:eastAsia="es-ES"/>
+        </w:rPr>
+      </w:pPr>
+      <w:r>
+        <w:rPr>
+          <w:noProof/>
+          <w:lang w:val="es-ES" w:eastAsia="es-ES"/>
+        </w:rPr>
+        <w:br/>
+      </w:r>
+      <w:r>
+        <w:rPr>
+          <w:noProof/>
+          <w:lang w:val="es-ES" w:eastAsia="es-ES"/>
         </w:rPr>
         <w:drawing>
           <wp:inline distT="0" distB="0" distL="0" distR="0" wp14:anchorId="3FF350FC" wp14:editId="1B4D4226">
@@ -7501,8 +7551,2542 @@
           </wp:inline>
         </w:drawing>
       </w:r>
+    </w:p>
+    <w:p>
+      <w:pPr>
+        <w:jc w:val="center"/>
+        <w:rPr>
+          <w:noProof/>
+          <w:lang w:val="es-ES" w:eastAsia="es-ES"/>
+        </w:rPr>
+      </w:pPr>
+    </w:p>
+    <w:p>
+      <w:pPr>
+        <w:jc w:val="center"/>
+        <w:rPr>
+          <w:noProof/>
+          <w:lang w:val="es-ES" w:eastAsia="es-ES"/>
+        </w:rPr>
+      </w:pPr>
+    </w:p>
+    <w:p>
+      <w:pPr>
+        <w:jc w:val="center"/>
+        <w:rPr>
+          <w:noProof/>
+          <w:lang w:val="es-ES" w:eastAsia="es-ES"/>
+        </w:rPr>
+      </w:pPr>
+    </w:p>
+    <w:p>
+      <w:pPr>
+        <w:jc w:val="center"/>
+        <w:rPr>
+          <w:noProof/>
+          <w:lang w:val="es-ES" w:eastAsia="es-ES"/>
+        </w:rPr>
+      </w:pPr>
+    </w:p>
+    <w:p>
+      <w:pPr>
+        <w:jc w:val="center"/>
+        <w:rPr>
+          <w:noProof/>
+          <w:lang w:val="es-ES" w:eastAsia="es-ES"/>
+        </w:rPr>
+      </w:pPr>
+    </w:p>
+    <w:p>
+      <w:pPr>
+        <w:jc w:val="center"/>
+        <w:rPr>
+          <w:noProof/>
+          <w:lang w:val="es-ES" w:eastAsia="es-ES"/>
+        </w:rPr>
+      </w:pPr>
+    </w:p>
+    <w:p>
+      <w:pPr>
+        <w:jc w:val="center"/>
+        <w:rPr>
+          <w:noProof/>
+          <w:lang w:val="es-ES" w:eastAsia="es-ES"/>
+        </w:rPr>
+      </w:pPr>
+    </w:p>
+    <w:p>
+      <w:pPr>
+        <w:jc w:val="center"/>
+        <w:rPr>
+          <w:noProof/>
+          <w:lang w:val="es-ES" w:eastAsia="es-ES"/>
+        </w:rPr>
+      </w:pPr>
+    </w:p>
+    <w:p>
+      <w:pPr>
+        <w:jc w:val="center"/>
+        <w:rPr>
+          <w:rFonts w:ascii="Times New Roman" w:hAnsi="Times New Roman" w:cs="Times New Roman"/>
+          <w:b/>
+          <w:sz w:val="28"/>
+          <w:szCs w:val="28"/>
+        </w:rPr>
+      </w:pPr>
+      <w:r>
+        <w:rPr>
+          <w:rFonts w:ascii="Times New Roman" w:hAnsi="Times New Roman" w:cs="Times New Roman"/>
+          <w:b/>
+          <w:sz w:val="28"/>
+          <w:szCs w:val="28"/>
+        </w:rPr>
+        <w:lastRenderedPageBreak/>
+        <w:t>Anexo</w:t>
+      </w:r>
+      <w:r>
+        <w:rPr>
+          <w:rFonts w:ascii="Times New Roman" w:hAnsi="Times New Roman" w:cs="Times New Roman"/>
+          <w:b/>
+          <w:sz w:val="28"/>
+          <w:szCs w:val="28"/>
+        </w:rPr>
+        <w:t xml:space="preserve"> 4</w:t>
+      </w:r>
+    </w:p>
+    <w:p>
+      <w:pPr>
+        <w:jc w:val="center"/>
+        <w:rPr>
+          <w:rFonts w:ascii="Times New Roman" w:hAnsi="Times New Roman" w:cs="Times New Roman"/>
+          <w:b/>
+          <w:sz w:val="24"/>
+          <w:szCs w:val="28"/>
+        </w:rPr>
+      </w:pPr>
+      <w:r>
+        <w:rPr>
+          <w:rFonts w:ascii="Times New Roman" w:hAnsi="Times New Roman" w:cs="Times New Roman"/>
+          <w:b/>
+          <w:sz w:val="24"/>
+          <w:szCs w:val="28"/>
+        </w:rPr>
+        <w:t>Anexo 3.1</w:t>
+      </w:r>
+    </w:p>
+    <w:p>
+      <w:pPr>
+        <w:jc w:val="center"/>
+        <w:rPr>
+          <w:rFonts w:ascii="Times New Roman" w:hAnsi="Times New Roman" w:cs="Times New Roman"/>
+          <w:b/>
+          <w:sz w:val="24"/>
+          <w:szCs w:val="28"/>
+        </w:rPr>
+      </w:pPr>
+      <w:r>
+        <w:rPr>
+          <w:rFonts w:ascii="Times New Roman" w:hAnsi="Times New Roman" w:cs="Times New Roman"/>
+          <w:b/>
+          <w:sz w:val="24"/>
+          <w:szCs w:val="28"/>
+        </w:rPr>
+        <w:t>Diagrama de caja negra</w:t>
+      </w:r>
+    </w:p>
+    <w:p>
+      <w:pPr>
+        <w:tabs>
+          <w:tab w:val="left" w:pos="3180"/>
+        </w:tabs>
+        <w:jc w:val="center"/>
+        <w:rPr>
+          <w:rFonts w:ascii="Times New Roman" w:hAnsi="Times New Roman" w:cs="Times New Roman"/>
+          <w:b/>
+          <w:sz w:val="24"/>
+          <w:szCs w:val="28"/>
+        </w:rPr>
+      </w:pPr>
+      <w:r>
+        <w:rPr>
+          <w:rFonts w:ascii="Times New Roman" w:hAnsi="Times New Roman" w:cs="Times New Roman"/>
+          <w:b/>
+          <w:noProof/>
+          <w:sz w:val="24"/>
+          <w:szCs w:val="28"/>
+          <w:lang w:val="es-ES" w:eastAsia="es-ES"/>
+        </w:rPr>
+        <mc:AlternateContent>
+          <mc:Choice Requires="wps">
+            <w:drawing>
+              <wp:anchor distT="45720" distB="45720" distL="114300" distR="114300" simplePos="0" relativeHeight="251742208" behindDoc="0" locked="0" layoutInCell="1" allowOverlap="1" wp14:anchorId="374F3B92" wp14:editId="75AD1964">
+                <wp:simplePos x="0" y="0"/>
+                <wp:positionH relativeFrom="column">
+                  <wp:posOffset>767715</wp:posOffset>
+                </wp:positionH>
+                <wp:positionV relativeFrom="paragraph">
+                  <wp:posOffset>188595</wp:posOffset>
+                </wp:positionV>
+                <wp:extent cx="304800" cy="266700"/>
+                <wp:effectExtent l="0" t="0" r="19050" b="19050"/>
+                <wp:wrapSquare wrapText="bothSides"/>
+                <wp:docPr id="13" name="Cuadro de texto 2"/>
+                <wp:cNvGraphicFramePr>
+                  <a:graphicFrameLocks xmlns:a="http://schemas.openxmlformats.org/drawingml/2006/main"/>
+                </wp:cNvGraphicFramePr>
+                <a:graphic xmlns:a="http://schemas.openxmlformats.org/drawingml/2006/main">
+                  <a:graphicData uri="http://schemas.microsoft.com/office/word/2010/wordprocessingShape">
+                    <wps:wsp>
+                      <wps:cNvSpPr txBox="1">
+                        <a:spLocks noChangeArrowheads="1"/>
+                      </wps:cNvSpPr>
+                      <wps:spPr bwMode="auto">
+                        <a:xfrm>
+                          <a:off x="0" y="0"/>
+                          <a:ext cx="304800" cy="266700"/>
+                        </a:xfrm>
+                        <a:prstGeom prst="rect">
+                          <a:avLst/>
+                        </a:prstGeom>
+                        <a:solidFill>
+                          <a:srgbClr val="FFFFFF"/>
+                        </a:solidFill>
+                        <a:ln w="9525">
+                          <a:solidFill>
+                            <a:schemeClr val="bg1"/>
+                          </a:solidFill>
+                          <a:miter lim="800000"/>
+                          <a:headEnd/>
+                          <a:tailEnd/>
+                        </a:ln>
+                      </wps:spPr>
+                      <wps:txbx>
+                        <w:txbxContent>
+                          <w:p>
+                            <w:pPr>
+                              <w:rPr>
+                                <w:rFonts w:ascii="Times New Roman" w:hAnsi="Times New Roman" w:cs="Times New Roman"/>
+                                <w:b/>
+                                <w:sz w:val="24"/>
+                              </w:rPr>
+                            </w:pPr>
+                            <m:oMathPara>
+                              <m:oMath>
+                                <m:sSub>
+                                  <m:sSubPr>
+                                    <m:ctrlPr>
+                                      <w:rPr>
+                                        <w:rFonts w:ascii="Cambria Math" w:hAnsi="Cambria Math" w:cs="Times New Roman"/>
+                                        <w:b/>
+                                        <w:i/>
+                                        <w:sz w:val="24"/>
+                                      </w:rPr>
+                                    </m:ctrlPr>
+                                  </m:sSubPr>
+                                  <m:e>
+                                    <m:r>
+                                      <m:rPr>
+                                        <m:sty m:val="bi"/>
+                                      </m:rPr>
+                                      <w:rPr>
+                                        <w:rFonts w:ascii="Cambria Math" w:hAnsi="Cambria Math" w:cs="Times New Roman"/>
+                                        <w:sz w:val="24"/>
+                                      </w:rPr>
+                                      <m:t>E</m:t>
+                                    </m:r>
+                                  </m:e>
+                                  <m:sub>
+                                    <m:r>
+                                      <m:rPr>
+                                        <m:sty m:val="bi"/>
+                                      </m:rPr>
+                                      <w:rPr>
+                                        <w:rFonts w:ascii="Cambria Math" w:hAnsi="Cambria Math" w:cs="Times New Roman"/>
+                                        <w:sz w:val="24"/>
+                                      </w:rPr>
+                                      <m:t>2</m:t>
+                                    </m:r>
+                                  </m:sub>
+                                </m:sSub>
+                              </m:oMath>
+                            </m:oMathPara>
+                          </w:p>
+                          <w:p>
+                            <w:pPr>
+                              <w:rPr>
+                                <w:rFonts w:ascii="Times New Roman" w:hAnsi="Times New Roman" w:cs="Times New Roman"/>
+                                <w:b/>
+                                <w:sz w:val="24"/>
+                              </w:rPr>
+                            </w:pPr>
+                          </w:p>
+                          <w:p>
+                            <w:pPr>
+                              <w:rPr>
+                                <w:rFonts w:ascii="Times New Roman" w:hAnsi="Times New Roman" w:cs="Times New Roman"/>
+                                <w:b/>
+                                <w:sz w:val="24"/>
+                              </w:rPr>
+                            </w:pPr>
+                          </w:p>
+                        </w:txbxContent>
+                      </wps:txbx>
+                      <wps:bodyPr rot="0" vert="horz" wrap="square" lIns="91440" tIns="45720" rIns="91440" bIns="45720" anchor="t" anchorCtr="0">
+                        <a:noAutofit/>
+                      </wps:bodyPr>
+                    </wps:wsp>
+                  </a:graphicData>
+                </a:graphic>
+                <wp14:sizeRelH relativeFrom="margin">
+                  <wp14:pctWidth>0</wp14:pctWidth>
+                </wp14:sizeRelH>
+                <wp14:sizeRelV relativeFrom="margin">
+                  <wp14:pctHeight>0</wp14:pctHeight>
+                </wp14:sizeRelV>
+              </wp:anchor>
+            </w:drawing>
+          </mc:Choice>
+          <mc:Fallback>
+            <w:pict>
+              <v:shapetype w14:anchorId="374F3B92" id="_x0000_t202" coordsize="21600,21600" o:spt="202" path="m,l,21600r21600,l21600,xe">
+                <v:stroke joinstyle="miter"/>
+                <v:path gradientshapeok="t" o:connecttype="rect"/>
+              </v:shapetype>
+              <v:shape id="_x0000_s1045" type="#_x0000_t202" style="position:absolute;left:0;text-align:left;margin-left:60.45pt;margin-top:14.85pt;width:24pt;height:21pt;z-index:251742208;visibility:visible;mso-wrap-style:square;mso-width-percent:0;mso-height-percent:0;mso-wrap-distance-left:9pt;mso-wrap-distance-top:3.6pt;mso-wrap-distance-right:9pt;mso-wrap-distance-bottom:3.6pt;mso-position-horizontal:absolute;mso-position-horizontal-relative:text;mso-position-vertical:absolute;mso-position-vertical-relative:text;mso-width-percent:0;mso-height-percent:0;mso-width-relative:margin;mso-height-relative:margin;v-text-anchor:top" o:gfxdata="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" strokecolor="white [3212]">
+                <v:textbox>
+                  <w:txbxContent>
+                    <w:p>
+                      <w:pPr>
+                        <w:rPr>
+                          <w:rFonts w:ascii="Times New Roman" w:hAnsi="Times New Roman" w:cs="Times New Roman"/>
+                          <w:b/>
+                          <w:sz w:val="24"/>
+                        </w:rPr>
+                      </w:pPr>
+                      <m:oMathPara>
+                        <m:oMath>
+                          <m:sSub>
+                            <m:sSubPr>
+                              <m:ctrlPr>
+                                <w:rPr>
+                                  <w:rFonts w:ascii="Cambria Math" w:hAnsi="Cambria Math" w:cs="Times New Roman"/>
+                                  <w:b/>
+                                  <w:i/>
+                                  <w:sz w:val="24"/>
+                                </w:rPr>
+                              </m:ctrlPr>
+                            </m:sSubPr>
+                            <m:e>
+                              <m:r>
+                                <m:rPr>
+                                  <m:sty m:val="bi"/>
+                                </m:rPr>
+                                <w:rPr>
+                                  <w:rFonts w:ascii="Cambria Math" w:hAnsi="Cambria Math" w:cs="Times New Roman"/>
+                                  <w:sz w:val="24"/>
+                                </w:rPr>
+                                <m:t>E</m:t>
+                              </m:r>
+                            </m:e>
+                            <m:sub>
+                              <m:r>
+                                <m:rPr>
+                                  <m:sty m:val="bi"/>
+                                </m:rPr>
+                                <w:rPr>
+                                  <w:rFonts w:ascii="Cambria Math" w:hAnsi="Cambria Math" w:cs="Times New Roman"/>
+                                  <w:sz w:val="24"/>
+                                </w:rPr>
+                                <m:t>2</m:t>
+                              </m:r>
+                            </m:sub>
+                          </m:sSub>
+                        </m:oMath>
+                      </m:oMathPara>
+                    </w:p>
+                    <w:p>
+                      <w:pPr>
+                        <w:rPr>
+                          <w:rFonts w:ascii="Times New Roman" w:hAnsi="Times New Roman" w:cs="Times New Roman"/>
+                          <w:b/>
+                          <w:sz w:val="24"/>
+                        </w:rPr>
+                      </w:pPr>
+                    </w:p>
+                    <w:p>
+                      <w:pPr>
+                        <w:rPr>
+                          <w:rFonts w:ascii="Times New Roman" w:hAnsi="Times New Roman" w:cs="Times New Roman"/>
+                          <w:b/>
+                          <w:sz w:val="24"/>
+                        </w:rPr>
+                      </w:pPr>
+                    </w:p>
+                  </w:txbxContent>
+                </v:textbox>
+                <w10:wrap type="square"/>
+              </v:shape>
+            </w:pict>
+          </mc:Fallback>
+        </mc:AlternateContent>
+      </w:r>
+      <w:r>
+        <w:rPr>
+          <w:rFonts w:ascii="Times New Roman" w:hAnsi="Times New Roman" w:cs="Times New Roman"/>
+          <w:b/>
+          <w:noProof/>
+          <w:sz w:val="24"/>
+          <w:szCs w:val="28"/>
+          <w:lang w:val="es-ES" w:eastAsia="es-ES"/>
+        </w:rPr>
+        <mc:AlternateContent>
+          <mc:Choice Requires="wps">
+            <w:drawing>
+              <wp:anchor distT="0" distB="0" distL="114300" distR="114300" simplePos="0" relativeHeight="251737088" behindDoc="0" locked="0" layoutInCell="1" allowOverlap="1" wp14:anchorId="0CB40ADE" wp14:editId="72118BBC">
+                <wp:simplePos x="0" y="0"/>
+                <wp:positionH relativeFrom="margin">
+                  <wp:align>center</wp:align>
+                </wp:positionH>
+                <wp:positionV relativeFrom="paragraph">
+                  <wp:posOffset>236220</wp:posOffset>
+                </wp:positionV>
+                <wp:extent cx="1981200" cy="1085850"/>
+                <wp:effectExtent l="19050" t="19050" r="19050" b="19050"/>
+                <wp:wrapNone/>
+                <wp:docPr id="16" name="Rectángulo 16"/>
+                <wp:cNvGraphicFramePr/>
+                <a:graphic xmlns:a="http://schemas.openxmlformats.org/drawingml/2006/main">
+                  <a:graphicData uri="http://schemas.microsoft.com/office/word/2010/wordprocessingShape">
+                    <wps:wsp>
+                      <wps:cNvSpPr/>
+                      <wps:spPr>
+                        <a:xfrm>
+                          <a:off x="0" y="0"/>
+                          <a:ext cx="1981200" cy="1085850"/>
+                        </a:xfrm>
+                        <a:prstGeom prst="rect">
+                          <a:avLst/>
+                        </a:prstGeom>
+                        <a:noFill/>
+                        <a:ln w="28575">
+                          <a:solidFill>
+                            <a:schemeClr val="tx1"/>
+                          </a:solidFill>
+                        </a:ln>
+                      </wps:spPr>
+                      <wps:style>
+                        <a:lnRef idx="2">
+                          <a:schemeClr val="accent1">
+                            <a:shade val="50000"/>
+                          </a:schemeClr>
+                        </a:lnRef>
+                        <a:fillRef idx="1">
+                          <a:schemeClr val="accent1"/>
+                        </a:fillRef>
+                        <a:effectRef idx="0">
+                          <a:schemeClr val="accent1"/>
+                        </a:effectRef>
+                        <a:fontRef idx="minor">
+                          <a:schemeClr val="lt1"/>
+                        </a:fontRef>
+                      </wps:style>
+                      <wps:bodyPr rot="0" spcFirstLastPara="0" vertOverflow="overflow" horzOverflow="overflow" vert="horz" wrap="square" lIns="91440" tIns="45720" rIns="91440" bIns="45720" numCol="1" spcCol="0" rtlCol="0" fromWordArt="0" anchor="ctr" anchorCtr="0" forceAA="0" compatLnSpc="1">
+                        <a:prstTxWarp prst="textNoShape">
+                          <a:avLst/>
+                        </a:prstTxWarp>
+                        <a:noAutofit/>
+                      </wps:bodyPr>
+                    </wps:wsp>
+                  </a:graphicData>
+                </a:graphic>
+                <wp14:sizeRelH relativeFrom="margin">
+                  <wp14:pctWidth>0</wp14:pctWidth>
+                </wp14:sizeRelH>
+                <wp14:sizeRelV relativeFrom="margin">
+                  <wp14:pctHeight>0</wp14:pctHeight>
+                </wp14:sizeRelV>
+              </wp:anchor>
+            </w:drawing>
+          </mc:Choice>
+          <mc:Fallback>
+            <w:pict>
+              <v:rect w14:anchorId="1EFB67FA" id="Rectángulo 16" o:spid="_x0000_s1026" style="position:absolute;margin-left:0;margin-top:18.6pt;width:156pt;height:85.5pt;z-index:251737088;visibility:visible;mso-wrap-style:square;mso-width-percent:0;mso-height-percent:0;mso-wrap-distance-left:9pt;mso-wrap-distance-top:0;mso-wrap-distance-right:9pt;mso-wrap-distance-bottom:0;mso-position-horizontal:center;mso-position-horizontal-relative:margin;mso-position-vertical:absolute;mso-position-vertical-relative:text;mso-width-percent:0;mso-height-percent:0;mso-width-relative:margin;mso-height-relative:margin;v-text-anchor:middle" o:gfxdata="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" filled="f" strokecolor="black [3213]" strokeweight="2.25pt">
+                <w10:wrap anchorx="margin"/>
+              </v:rect>
+            </w:pict>
+          </mc:Fallback>
+        </mc:AlternateContent>
+      </w:r>
+    </w:p>
+    <w:p>
+      <w:pPr>
+        <w:tabs>
+          <w:tab w:val="left" w:pos="3180"/>
+          <w:tab w:val="center" w:pos="4419"/>
+          <w:tab w:val="left" w:pos="6495"/>
+        </w:tabs>
+        <w:rPr>
+          <w:rFonts w:ascii="Times New Roman" w:hAnsi="Times New Roman" w:cs="Times New Roman"/>
+          <w:b/>
+          <w:i/>
+          <w:sz w:val="24"/>
+          <w:szCs w:val="28"/>
+        </w:rPr>
+      </w:pPr>
+      <w:r>
+        <w:rPr>
+          <w:rFonts w:ascii="Times New Roman" w:hAnsi="Times New Roman" w:cs="Times New Roman"/>
+          <w:b/>
+          <w:noProof/>
+          <w:sz w:val="24"/>
+          <w:szCs w:val="28"/>
+          <w:lang w:val="es-ES" w:eastAsia="es-ES"/>
+        </w:rPr>
+        <mc:AlternateContent>
+          <mc:Choice Requires="wps">
+            <w:drawing>
+              <wp:anchor distT="45720" distB="45720" distL="114300" distR="114300" simplePos="0" relativeHeight="251746304" behindDoc="0" locked="0" layoutInCell="1" allowOverlap="1" wp14:anchorId="18FC869D" wp14:editId="2AC4E537">
+                <wp:simplePos x="0" y="0"/>
+                <wp:positionH relativeFrom="column">
+                  <wp:posOffset>4582960</wp:posOffset>
+                </wp:positionH>
+                <wp:positionV relativeFrom="paragraph">
+                  <wp:posOffset>174957</wp:posOffset>
+                </wp:positionV>
+                <wp:extent cx="409575" cy="295275"/>
+                <wp:effectExtent l="0" t="0" r="28575" b="28575"/>
+                <wp:wrapSquare wrapText="bothSides"/>
+                <wp:docPr id="24" name="Cuadro de texto 2"/>
+                <wp:cNvGraphicFramePr>
+                  <a:graphicFrameLocks xmlns:a="http://schemas.openxmlformats.org/drawingml/2006/main"/>
+                </wp:cNvGraphicFramePr>
+                <a:graphic xmlns:a="http://schemas.openxmlformats.org/drawingml/2006/main">
+                  <a:graphicData uri="http://schemas.microsoft.com/office/word/2010/wordprocessingShape">
+                    <wps:wsp>
+                      <wps:cNvSpPr txBox="1">
+                        <a:spLocks noChangeArrowheads="1"/>
+                      </wps:cNvSpPr>
+                      <wps:spPr bwMode="auto">
+                        <a:xfrm>
+                          <a:off x="0" y="0"/>
+                          <a:ext cx="409575" cy="295275"/>
+                        </a:xfrm>
+                        <a:prstGeom prst="rect">
+                          <a:avLst/>
+                        </a:prstGeom>
+                        <a:solidFill>
+                          <a:srgbClr val="FFFFFF"/>
+                        </a:solidFill>
+                        <a:ln w="9525">
+                          <a:solidFill>
+                            <a:schemeClr val="bg1"/>
+                          </a:solidFill>
+                          <a:miter lim="800000"/>
+                          <a:headEnd/>
+                          <a:tailEnd/>
+                        </a:ln>
+                      </wps:spPr>
+                      <wps:txbx>
+                        <w:txbxContent>
+                          <w:p>
+                            <w:pPr>
+                              <w:rPr>
+                                <w:rFonts w:ascii="Times New Roman" w:hAnsi="Times New Roman" w:cs="Times New Roman"/>
+                                <w:b/>
+                                <w:sz w:val="24"/>
+                              </w:rPr>
+                            </w:pPr>
+                            <m:oMathPara>
+                              <m:oMath>
+                                <m:sSub>
+                                  <m:sSubPr>
+                                    <m:ctrlPr>
+                                      <w:rPr>
+                                        <w:rFonts w:ascii="Cambria Math" w:hAnsi="Cambria Math" w:cs="Times New Roman"/>
+                                        <w:b/>
+                                        <w:i/>
+                                        <w:sz w:val="24"/>
+                                      </w:rPr>
+                                    </m:ctrlPr>
+                                  </m:sSubPr>
+                                  <m:e>
+                                    <m:r>
+                                      <m:rPr>
+                                        <m:sty m:val="bi"/>
+                                      </m:rPr>
+                                      <w:rPr>
+                                        <w:rFonts w:ascii="Cambria Math" w:hAnsi="Cambria Math" w:cs="Times New Roman"/>
+                                        <w:sz w:val="24"/>
+                                      </w:rPr>
+                                      <m:t>S</m:t>
+                                    </m:r>
+                                  </m:e>
+                                  <m:sub>
+                                    <m:r>
+                                      <m:rPr>
+                                        <m:sty m:val="bi"/>
+                                      </m:rPr>
+                                      <w:rPr>
+                                        <w:rFonts w:ascii="Cambria Math" w:hAnsi="Cambria Math" w:cs="Times New Roman"/>
+                                        <w:sz w:val="24"/>
+                                      </w:rPr>
+                                      <m:t>1</m:t>
+                                    </m:r>
+                                  </m:sub>
+                                </m:sSub>
+                              </m:oMath>
+                            </m:oMathPara>
+                          </w:p>
+                        </w:txbxContent>
+                      </wps:txbx>
+                      <wps:bodyPr rot="0" vert="horz" wrap="square" lIns="91440" tIns="45720" rIns="91440" bIns="45720" anchor="t" anchorCtr="0">
+                        <a:noAutofit/>
+                      </wps:bodyPr>
+                    </wps:wsp>
+                  </a:graphicData>
+                </a:graphic>
+                <wp14:sizeRelH relativeFrom="margin">
+                  <wp14:pctWidth>0</wp14:pctWidth>
+                </wp14:sizeRelH>
+                <wp14:sizeRelV relativeFrom="margin">
+                  <wp14:pctHeight>0</wp14:pctHeight>
+                </wp14:sizeRelV>
+              </wp:anchor>
+            </w:drawing>
+          </mc:Choice>
+          <mc:Fallback>
+            <w:pict>
+              <v:shape w14:anchorId="18FC869D" id="_x0000_s1046" type="#_x0000_t202" style="position:absolute;margin-left:360.85pt;margin-top:13.8pt;width:32.25pt;height:23.25pt;z-index:251746304;visibility:visible;mso-wrap-style:square;mso-width-percent:0;mso-height-percent:0;mso-wrap-distance-left:9pt;mso-wrap-distance-top:3.6pt;mso-wrap-distance-right:9pt;mso-wrap-distance-bottom:3.6pt;mso-position-horizontal:absolute;mso-position-horizontal-relative:text;mso-position-vertical:absolute;mso-position-vertical-relative:text;mso-width-percent:0;mso-height-percent:0;mso-width-relative:margin;mso-height-relative:margin;v-text-anchor:top" o:gfxdata="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" strokecolor="white [3212]">
+                <v:textbox>
+                  <w:txbxContent>
+                    <w:p>
+                      <w:pPr>
+                        <w:rPr>
+                          <w:rFonts w:ascii="Times New Roman" w:hAnsi="Times New Roman" w:cs="Times New Roman"/>
+                          <w:b/>
+                          <w:sz w:val="24"/>
+                        </w:rPr>
+                      </w:pPr>
+                      <m:oMathPara>
+                        <m:oMath>
+                          <m:sSub>
+                            <m:sSubPr>
+                              <m:ctrlPr>
+                                <w:rPr>
+                                  <w:rFonts w:ascii="Cambria Math" w:hAnsi="Cambria Math" w:cs="Times New Roman"/>
+                                  <w:b/>
+                                  <w:i/>
+                                  <w:sz w:val="24"/>
+                                </w:rPr>
+                              </m:ctrlPr>
+                            </m:sSubPr>
+                            <m:e>
+                              <m:r>
+                                <m:rPr>
+                                  <m:sty m:val="bi"/>
+                                </m:rPr>
+                                <w:rPr>
+                                  <w:rFonts w:ascii="Cambria Math" w:hAnsi="Cambria Math" w:cs="Times New Roman"/>
+                                  <w:sz w:val="24"/>
+                                </w:rPr>
+                                <m:t>S</m:t>
+                              </m:r>
+                            </m:e>
+                            <m:sub>
+                              <m:r>
+                                <m:rPr>
+                                  <m:sty m:val="bi"/>
+                                </m:rPr>
+                                <w:rPr>
+                                  <w:rFonts w:ascii="Cambria Math" w:hAnsi="Cambria Math" w:cs="Times New Roman"/>
+                                  <w:sz w:val="24"/>
+                                </w:rPr>
+                                <m:t>1</m:t>
+                              </m:r>
+                            </m:sub>
+                          </m:sSub>
+                        </m:oMath>
+                      </m:oMathPara>
+                    </w:p>
+                  </w:txbxContent>
+                </v:textbox>
+                <w10:wrap type="square"/>
+              </v:shape>
+            </w:pict>
+          </mc:Fallback>
+        </mc:AlternateContent>
+      </w:r>
+      <w:r>
+        <w:rPr>
+          <w:rFonts w:ascii="Times New Roman" w:hAnsi="Times New Roman" w:cs="Times New Roman"/>
+          <w:b/>
+          <w:noProof/>
+          <w:sz w:val="24"/>
+          <w:szCs w:val="28"/>
+          <w:lang w:val="es-ES" w:eastAsia="es-ES"/>
+        </w:rPr>
+        <mc:AlternateContent>
+          <mc:Choice Requires="wps">
+            <w:drawing>
+              <wp:anchor distT="45720" distB="45720" distL="114300" distR="114300" simplePos="0" relativeHeight="251758592" behindDoc="0" locked="0" layoutInCell="1" allowOverlap="1" wp14:anchorId="23A60B4F" wp14:editId="340C964A">
+                <wp:simplePos x="0" y="0"/>
+                <wp:positionH relativeFrom="column">
+                  <wp:posOffset>765866</wp:posOffset>
+                </wp:positionH>
+                <wp:positionV relativeFrom="paragraph">
+                  <wp:posOffset>227634</wp:posOffset>
+                </wp:positionV>
+                <wp:extent cx="304800" cy="266700"/>
+                <wp:effectExtent l="0" t="0" r="19050" b="19050"/>
+                <wp:wrapSquare wrapText="bothSides"/>
+                <wp:docPr id="41" name="Cuadro de texto 2"/>
+                <wp:cNvGraphicFramePr>
+                  <a:graphicFrameLocks xmlns:a="http://schemas.openxmlformats.org/drawingml/2006/main"/>
+                </wp:cNvGraphicFramePr>
+                <a:graphic xmlns:a="http://schemas.openxmlformats.org/drawingml/2006/main">
+                  <a:graphicData uri="http://schemas.microsoft.com/office/word/2010/wordprocessingShape">
+                    <wps:wsp>
+                      <wps:cNvSpPr txBox="1">
+                        <a:spLocks noChangeArrowheads="1"/>
+                      </wps:cNvSpPr>
+                      <wps:spPr bwMode="auto">
+                        <a:xfrm>
+                          <a:off x="0" y="0"/>
+                          <a:ext cx="304800" cy="266700"/>
+                        </a:xfrm>
+                        <a:prstGeom prst="rect">
+                          <a:avLst/>
+                        </a:prstGeom>
+                        <a:solidFill>
+                          <a:srgbClr val="FFFFFF"/>
+                        </a:solidFill>
+                        <a:ln w="9525">
+                          <a:solidFill>
+                            <a:schemeClr val="bg1"/>
+                          </a:solidFill>
+                          <a:miter lim="800000"/>
+                          <a:headEnd/>
+                          <a:tailEnd/>
+                        </a:ln>
+                      </wps:spPr>
+                      <wps:txbx>
+                        <w:txbxContent>
+                          <w:p>
+                            <w:pPr>
+                              <w:rPr>
+                                <w:rFonts w:ascii="Times New Roman" w:hAnsi="Times New Roman" w:cs="Times New Roman"/>
+                                <w:b/>
+                                <w:sz w:val="24"/>
+                              </w:rPr>
+                            </w:pPr>
+                            <m:oMathPara>
+                              <m:oMath>
+                                <m:sSub>
+                                  <m:sSubPr>
+                                    <m:ctrlPr>
+                                      <w:rPr>
+                                        <w:rFonts w:ascii="Cambria Math" w:hAnsi="Cambria Math" w:cs="Times New Roman"/>
+                                        <w:b/>
+                                        <w:i/>
+                                        <w:sz w:val="24"/>
+                                      </w:rPr>
+                                    </m:ctrlPr>
+                                  </m:sSubPr>
+                                  <m:e>
+                                    <m:r>
+                                      <m:rPr>
+                                        <m:sty m:val="bi"/>
+                                      </m:rPr>
+                                      <w:rPr>
+                                        <w:rFonts w:ascii="Cambria Math" w:hAnsi="Cambria Math" w:cs="Times New Roman"/>
+                                        <w:sz w:val="24"/>
+                                      </w:rPr>
+                                      <m:t>E</m:t>
+                                    </m:r>
+                                  </m:e>
+                                  <m:sub>
+                                    <m:r>
+                                      <m:rPr>
+                                        <m:sty m:val="bi"/>
+                                      </m:rPr>
+                                      <w:rPr>
+                                        <w:rFonts w:ascii="Cambria Math" w:hAnsi="Cambria Math" w:cs="Times New Roman"/>
+                                        <w:sz w:val="24"/>
+                                      </w:rPr>
+                                      <m:t>1</m:t>
+                                    </m:r>
+                                  </m:sub>
+                                </m:sSub>
+                              </m:oMath>
+                            </m:oMathPara>
+                          </w:p>
+                          <w:p>
+                            <w:pPr>
+                              <w:rPr>
+                                <w:rFonts w:ascii="Times New Roman" w:hAnsi="Times New Roman" w:cs="Times New Roman"/>
+                                <w:b/>
+                                <w:sz w:val="24"/>
+                              </w:rPr>
+                            </w:pPr>
+                          </w:p>
+                          <w:p>
+                            <w:pPr>
+                              <w:rPr>
+                                <w:rFonts w:ascii="Times New Roman" w:hAnsi="Times New Roman" w:cs="Times New Roman"/>
+                                <w:b/>
+                                <w:sz w:val="24"/>
+                              </w:rPr>
+                            </w:pPr>
+                          </w:p>
+                        </w:txbxContent>
+                      </wps:txbx>
+                      <wps:bodyPr rot="0" vert="horz" wrap="square" lIns="91440" tIns="45720" rIns="91440" bIns="45720" anchor="t" anchorCtr="0">
+                        <a:noAutofit/>
+                      </wps:bodyPr>
+                    </wps:wsp>
+                  </a:graphicData>
+                </a:graphic>
+                <wp14:sizeRelH relativeFrom="margin">
+                  <wp14:pctWidth>0</wp14:pctWidth>
+                </wp14:sizeRelH>
+                <wp14:sizeRelV relativeFrom="margin">
+                  <wp14:pctHeight>0</wp14:pctHeight>
+                </wp14:sizeRelV>
+              </wp:anchor>
+            </w:drawing>
+          </mc:Choice>
+          <mc:Fallback>
+            <w:pict>
+              <v:shape w14:anchorId="23A60B4F" id="_x0000_s1047" type="#_x0000_t202" style="position:absolute;margin-left:60.3pt;margin-top:17.9pt;width:24pt;height:21pt;z-index:251758592;visibility:visible;mso-wrap-style:square;mso-width-percent:0;mso-height-percent:0;mso-wrap-distance-left:9pt;mso-wrap-distance-top:3.6pt;mso-wrap-distance-right:9pt;mso-wrap-distance-bottom:3.6pt;mso-position-horizontal:absolute;mso-position-horizontal-relative:text;mso-position-vertical:absolute;mso-position-vertical-relative:text;mso-width-percent:0;mso-height-percent:0;mso-width-relative:margin;mso-height-relative:margin;v-text-anchor:top" o:gfxdata="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" strokecolor="white [3212]">
+                <v:textbox>
+                  <w:txbxContent>
+                    <w:p>
+                      <w:pPr>
+                        <w:rPr>
+                          <w:rFonts w:ascii="Times New Roman" w:hAnsi="Times New Roman" w:cs="Times New Roman"/>
+                          <w:b/>
+                          <w:sz w:val="24"/>
+                        </w:rPr>
+                      </w:pPr>
+                      <m:oMathPara>
+                        <m:oMath>
+                          <m:sSub>
+                            <m:sSubPr>
+                              <m:ctrlPr>
+                                <w:rPr>
+                                  <w:rFonts w:ascii="Cambria Math" w:hAnsi="Cambria Math" w:cs="Times New Roman"/>
+                                  <w:b/>
+                                  <w:i/>
+                                  <w:sz w:val="24"/>
+                                </w:rPr>
+                              </m:ctrlPr>
+                            </m:sSubPr>
+                            <m:e>
+                              <m:r>
+                                <m:rPr>
+                                  <m:sty m:val="bi"/>
+                                </m:rPr>
+                                <w:rPr>
+                                  <w:rFonts w:ascii="Cambria Math" w:hAnsi="Cambria Math" w:cs="Times New Roman"/>
+                                  <w:sz w:val="24"/>
+                                </w:rPr>
+                                <m:t>E</m:t>
+                              </m:r>
+                            </m:e>
+                            <m:sub>
+                              <m:r>
+                                <m:rPr>
+                                  <m:sty m:val="bi"/>
+                                </m:rPr>
+                                <w:rPr>
+                                  <w:rFonts w:ascii="Cambria Math" w:hAnsi="Cambria Math" w:cs="Times New Roman"/>
+                                  <w:sz w:val="24"/>
+                                </w:rPr>
+                                <m:t>1</m:t>
+                              </m:r>
+                            </m:sub>
+                          </m:sSub>
+                        </m:oMath>
+                      </m:oMathPara>
+                    </w:p>
+                    <w:p>
+                      <w:pPr>
+                        <w:rPr>
+                          <w:rFonts w:ascii="Times New Roman" w:hAnsi="Times New Roman" w:cs="Times New Roman"/>
+                          <w:b/>
+                          <w:sz w:val="24"/>
+                        </w:rPr>
+                      </w:pPr>
+                    </w:p>
+                    <w:p>
+                      <w:pPr>
+                        <w:rPr>
+                          <w:rFonts w:ascii="Times New Roman" w:hAnsi="Times New Roman" w:cs="Times New Roman"/>
+                          <w:b/>
+                          <w:sz w:val="24"/>
+                        </w:rPr>
+                      </w:pPr>
+                    </w:p>
+                  </w:txbxContent>
+                </v:textbox>
+                <w10:wrap type="square"/>
+              </v:shape>
+            </w:pict>
+          </mc:Fallback>
+        </mc:AlternateContent>
+      </w:r>
+      <w:r>
+        <w:rPr>
+          <w:rFonts w:ascii="Times New Roman" w:hAnsi="Times New Roman" w:cs="Times New Roman"/>
+          <w:b/>
+          <w:noProof/>
+          <w:sz w:val="24"/>
+          <w:szCs w:val="28"/>
+          <w:lang w:val="es-ES" w:eastAsia="es-ES"/>
+        </w:rPr>
+        <mc:AlternateContent>
+          <mc:Choice Requires="wps">
+            <w:drawing>
+              <wp:anchor distT="0" distB="0" distL="114300" distR="114300" simplePos="0" relativeHeight="251738112" behindDoc="0" locked="0" layoutInCell="1" allowOverlap="1" wp14:anchorId="007D9701" wp14:editId="6D16A673">
+                <wp:simplePos x="0" y="0"/>
+                <wp:positionH relativeFrom="column">
+                  <wp:posOffset>1101090</wp:posOffset>
+                </wp:positionH>
+                <wp:positionV relativeFrom="paragraph">
+                  <wp:posOffset>34925</wp:posOffset>
+                </wp:positionV>
+                <wp:extent cx="723900" cy="19050"/>
+                <wp:effectExtent l="0" t="57150" r="19050" b="95250"/>
+                <wp:wrapNone/>
+                <wp:docPr id="23" name="Conector recto de flecha 23"/>
+                <wp:cNvGraphicFramePr/>
+                <a:graphic xmlns:a="http://schemas.openxmlformats.org/drawingml/2006/main">
+                  <a:graphicData uri="http://schemas.microsoft.com/office/word/2010/wordprocessingShape">
+                    <wps:wsp>
+                      <wps:cNvCnPr/>
+                      <wps:spPr>
+                        <a:xfrm>
+                          <a:off x="0" y="0"/>
+                          <a:ext cx="723900" cy="19050"/>
+                        </a:xfrm>
+                        <a:prstGeom prst="straightConnector1">
+                          <a:avLst/>
+                        </a:prstGeom>
+                        <a:ln>
+                          <a:tailEnd type="triangle"/>
+                        </a:ln>
+                      </wps:spPr>
+                      <wps:style>
+                        <a:lnRef idx="1">
+                          <a:schemeClr val="dk1"/>
+                        </a:lnRef>
+                        <a:fillRef idx="0">
+                          <a:schemeClr val="dk1"/>
+                        </a:fillRef>
+                        <a:effectRef idx="0">
+                          <a:schemeClr val="dk1"/>
+                        </a:effectRef>
+                        <a:fontRef idx="minor">
+                          <a:schemeClr val="tx1"/>
+                        </a:fontRef>
+                      </wps:style>
+                      <wps:bodyPr/>
+                    </wps:wsp>
+                  </a:graphicData>
+                </a:graphic>
+              </wp:anchor>
+            </w:drawing>
+          </mc:Choice>
+          <mc:Fallback>
+            <w:pict>
+              <v:shapetype w14:anchorId="27E3305A" id="_x0000_t32" coordsize="21600,21600" o:spt="32" o:oned="t" path="m,l21600,21600e" filled="f">
+                <v:path arrowok="t" fillok="f" o:connecttype="none"/>
+                <o:lock v:ext="edit" shapetype="t"/>
+              </v:shapetype>
+              <v:shape id="Conector recto de flecha 23" o:spid="_x0000_s1026" type="#_x0000_t32" style="position:absolute;margin-left:86.7pt;margin-top:2.75pt;width:57pt;height:1.5pt;z-index:251738112;visibility:visible;mso-wrap-style:square;mso-wrap-distance-left:9pt;mso-wrap-distance-top:0;mso-wrap-distance-right:9pt;mso-wrap-distance-bottom:0;mso-position-horizontal:absolute;mso-position-horizontal-relative:text;mso-position-vertical:absolute;mso-position-vertical-relative:text" o:gfxdata="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" strokecolor="black [3200]" strokeweight=".5pt">
+                <v:stroke endarrow="block" joinstyle="miter"/>
+              </v:shape>
+            </w:pict>
+          </mc:Fallback>
+        </mc:AlternateContent>
+      </w:r>
+      <w:r>
+        <w:rPr>
+          <w:rFonts w:ascii="Times New Roman" w:hAnsi="Times New Roman" w:cs="Times New Roman"/>
+          <w:b/>
+          <w:sz w:val="24"/>
+          <w:szCs w:val="28"/>
+        </w:rPr>
+        <w:tab/>
+      </w:r>
+      <w:r>
+        <w:rPr>
+          <w:rFonts w:ascii="Times New Roman" w:hAnsi="Times New Roman" w:cs="Times New Roman"/>
+          <w:b/>
+          <w:sz w:val="24"/>
+          <w:szCs w:val="28"/>
+        </w:rPr>
+        <w:tab/>
+      </w:r>
+      <w:r>
+        <w:rPr>
+          <w:rFonts w:ascii="Times New Roman" w:hAnsi="Times New Roman" w:cs="Times New Roman"/>
+          <w:b/>
+          <w:sz w:val="24"/>
+          <w:szCs w:val="28"/>
+        </w:rPr>
+        <w:tab/>
+      </w:r>
+    </w:p>
+    <w:p>
+      <w:pPr>
+        <w:tabs>
+          <w:tab w:val="left" w:pos="3180"/>
+        </w:tabs>
+        <w:rPr>
+          <w:rFonts w:ascii="Times New Roman" w:hAnsi="Times New Roman" w:cs="Times New Roman"/>
+          <w:b/>
+          <w:i/>
+          <w:sz w:val="24"/>
+          <w:szCs w:val="28"/>
+        </w:rPr>
+      </w:pPr>
+      <w:r>
+        <w:rPr>
+          <w:rFonts w:ascii="Times New Roman" w:hAnsi="Times New Roman" w:cs="Times New Roman"/>
+          <w:b/>
+          <w:i/>
+          <w:noProof/>
+          <w:sz w:val="24"/>
+          <w:szCs w:val="28"/>
+          <w:lang w:val="es-ES" w:eastAsia="es-ES"/>
+        </w:rPr>
+        <mc:AlternateContent>
+          <mc:Choice Requires="wps">
+            <w:drawing>
+              <wp:anchor distT="0" distB="0" distL="114300" distR="114300" simplePos="0" relativeHeight="251741184" behindDoc="0" locked="0" layoutInCell="1" allowOverlap="1" wp14:anchorId="49B1E99D" wp14:editId="495C0593">
+                <wp:simplePos x="0" y="0"/>
+                <wp:positionH relativeFrom="column">
+                  <wp:posOffset>3841640</wp:posOffset>
+                </wp:positionH>
+                <wp:positionV relativeFrom="paragraph">
+                  <wp:posOffset>27553</wp:posOffset>
+                </wp:positionV>
+                <wp:extent cx="723900" cy="19050"/>
+                <wp:effectExtent l="0" t="57150" r="19050" b="95250"/>
+                <wp:wrapNone/>
+                <wp:docPr id="29" name="Conector recto de flecha 29"/>
+                <wp:cNvGraphicFramePr/>
+                <a:graphic xmlns:a="http://schemas.openxmlformats.org/drawingml/2006/main">
+                  <a:graphicData uri="http://schemas.microsoft.com/office/word/2010/wordprocessingShape">
+                    <wps:wsp>
+                      <wps:cNvCnPr/>
+                      <wps:spPr>
+                        <a:xfrm>
+                          <a:off x="0" y="0"/>
+                          <a:ext cx="723900" cy="19050"/>
+                        </a:xfrm>
+                        <a:prstGeom prst="straightConnector1">
+                          <a:avLst/>
+                        </a:prstGeom>
+                        <a:ln>
+                          <a:tailEnd type="triangle"/>
+                        </a:ln>
+                      </wps:spPr>
+                      <wps:style>
+                        <a:lnRef idx="1">
+                          <a:schemeClr val="dk1"/>
+                        </a:lnRef>
+                        <a:fillRef idx="0">
+                          <a:schemeClr val="dk1"/>
+                        </a:fillRef>
+                        <a:effectRef idx="0">
+                          <a:schemeClr val="dk1"/>
+                        </a:effectRef>
+                        <a:fontRef idx="minor">
+                          <a:schemeClr val="tx1"/>
+                        </a:fontRef>
+                      </wps:style>
+                      <wps:bodyPr/>
+                    </wps:wsp>
+                  </a:graphicData>
+                </a:graphic>
+              </wp:anchor>
+            </w:drawing>
+          </mc:Choice>
+          <mc:Fallback>
+            <w:pict>
+              <v:shape w14:anchorId="01E2F1CA" id="Conector recto de flecha 29" o:spid="_x0000_s1026" type="#_x0000_t32" style="position:absolute;margin-left:302.5pt;margin-top:2.15pt;width:57pt;height:1.5pt;z-index:251741184;visibility:visible;mso-wrap-style:square;mso-wrap-distance-left:9pt;mso-wrap-distance-top:0;mso-wrap-distance-right:9pt;mso-wrap-distance-bottom:0;mso-position-horizontal:absolute;mso-position-horizontal-relative:text;mso-position-vertical:absolute;mso-position-vertical-relative:text" o:gfxdata="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" strokecolor="black [3200]" strokeweight=".5pt">
+                <v:stroke endarrow="block" joinstyle="miter"/>
+              </v:shape>
+            </w:pict>
+          </mc:Fallback>
+        </mc:AlternateContent>
+      </w:r>
+      <w:r>
+        <w:rPr>
+          <w:rFonts w:ascii="Times New Roman" w:hAnsi="Times New Roman" w:cs="Times New Roman"/>
+          <w:b/>
+          <w:i/>
+          <w:noProof/>
+          <w:sz w:val="24"/>
+          <w:szCs w:val="28"/>
+          <w:lang w:val="es-ES" w:eastAsia="es-ES"/>
+        </w:rPr>
+        <mc:AlternateContent>
+          <mc:Choice Requires="wps">
+            <w:drawing>
+              <wp:anchor distT="0" distB="0" distL="114300" distR="114300" simplePos="0" relativeHeight="251756544" behindDoc="0" locked="0" layoutInCell="1" allowOverlap="1" wp14:anchorId="15A900BF" wp14:editId="0F8E6586">
+                <wp:simplePos x="0" y="0"/>
+                <wp:positionH relativeFrom="column">
+                  <wp:posOffset>1051532</wp:posOffset>
+                </wp:positionH>
+                <wp:positionV relativeFrom="paragraph">
+                  <wp:posOffset>67917</wp:posOffset>
+                </wp:positionV>
+                <wp:extent cx="723900" cy="19050"/>
+                <wp:effectExtent l="0" t="57150" r="19050" b="95250"/>
+                <wp:wrapNone/>
+                <wp:docPr id="40" name="Conector recto de flecha 40"/>
+                <wp:cNvGraphicFramePr/>
+                <a:graphic xmlns:a="http://schemas.openxmlformats.org/drawingml/2006/main">
+                  <a:graphicData uri="http://schemas.microsoft.com/office/word/2010/wordprocessingShape">
+                    <wps:wsp>
+                      <wps:cNvCnPr/>
+                      <wps:spPr>
+                        <a:xfrm>
+                          <a:off x="0" y="0"/>
+                          <a:ext cx="723900" cy="19050"/>
+                        </a:xfrm>
+                        <a:prstGeom prst="straightConnector1">
+                          <a:avLst/>
+                        </a:prstGeom>
+                        <a:ln>
+                          <a:tailEnd type="triangle"/>
+                        </a:ln>
+                      </wps:spPr>
+                      <wps:style>
+                        <a:lnRef idx="1">
+                          <a:schemeClr val="dk1"/>
+                        </a:lnRef>
+                        <a:fillRef idx="0">
+                          <a:schemeClr val="dk1"/>
+                        </a:fillRef>
+                        <a:effectRef idx="0">
+                          <a:schemeClr val="dk1"/>
+                        </a:effectRef>
+                        <a:fontRef idx="minor">
+                          <a:schemeClr val="tx1"/>
+                        </a:fontRef>
+                      </wps:style>
+                      <wps:bodyPr/>
+                    </wps:wsp>
+                  </a:graphicData>
+                </a:graphic>
+              </wp:anchor>
+            </w:drawing>
+          </mc:Choice>
+          <mc:Fallback>
+            <w:pict>
+              <v:shape w14:anchorId="35412850" id="Conector recto de flecha 40" o:spid="_x0000_s1026" type="#_x0000_t32" style="position:absolute;margin-left:82.8pt;margin-top:5.35pt;width:57pt;height:1.5pt;z-index:251756544;visibility:visible;mso-wrap-style:square;mso-wrap-distance-left:9pt;mso-wrap-distance-top:0;mso-wrap-distance-right:9pt;mso-wrap-distance-bottom:0;mso-position-horizontal:absolute;mso-position-horizontal-relative:text;mso-position-vertical:absolute;mso-position-vertical-relative:text" o:gfxdata="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" strokecolor="black [3200]" strokeweight=".5pt">
+                <v:stroke endarrow="block" joinstyle="miter"/>
+              </v:shape>
+            </w:pict>
+          </mc:Fallback>
+        </mc:AlternateContent>
+      </w:r>
+      <w:r>
+        <w:rPr>
+          <w:rFonts w:ascii="Times New Roman" w:hAnsi="Times New Roman" w:cs="Times New Roman"/>
+          <w:b/>
+          <w:i/>
+          <w:noProof/>
+          <w:sz w:val="24"/>
+          <w:szCs w:val="28"/>
+          <w:lang w:val="es-ES" w:eastAsia="es-ES"/>
+        </w:rPr>
+        <mc:AlternateContent>
+          <mc:Choice Requires="wps">
+            <w:drawing>
+              <wp:anchor distT="45720" distB="45720" distL="114300" distR="114300" simplePos="0" relativeHeight="251743232" behindDoc="0" locked="0" layoutInCell="1" allowOverlap="1" wp14:anchorId="3887553D" wp14:editId="3ADDD269">
+                <wp:simplePos x="0" y="0"/>
+                <wp:positionH relativeFrom="margin">
+                  <wp:align>center</wp:align>
+                </wp:positionH>
+                <wp:positionV relativeFrom="paragraph">
+                  <wp:posOffset>11430</wp:posOffset>
+                </wp:positionV>
+                <wp:extent cx="1287780" cy="295275"/>
+                <wp:effectExtent l="0" t="0" r="26670" b="28575"/>
+                <wp:wrapSquare wrapText="bothSides"/>
+                <wp:docPr id="26" name="Cuadro de texto 2"/>
+                <wp:cNvGraphicFramePr>
+                  <a:graphicFrameLocks xmlns:a="http://schemas.openxmlformats.org/drawingml/2006/main"/>
+                </wp:cNvGraphicFramePr>
+                <a:graphic xmlns:a="http://schemas.openxmlformats.org/drawingml/2006/main">
+                  <a:graphicData uri="http://schemas.microsoft.com/office/word/2010/wordprocessingShape">
+                    <wps:wsp>
+                      <wps:cNvSpPr txBox="1">
+                        <a:spLocks noChangeArrowheads="1"/>
+                      </wps:cNvSpPr>
+                      <wps:spPr bwMode="auto">
+                        <a:xfrm>
+                          <a:off x="0" y="0"/>
+                          <a:ext cx="1287780" cy="295275"/>
+                        </a:xfrm>
+                        <a:prstGeom prst="rect">
+                          <a:avLst/>
+                        </a:prstGeom>
+                        <a:solidFill>
+                          <a:srgbClr val="FFFFFF"/>
+                        </a:solidFill>
+                        <a:ln w="9525">
+                          <a:solidFill>
+                            <a:schemeClr val="bg1"/>
+                          </a:solidFill>
+                          <a:miter lim="800000"/>
+                          <a:headEnd/>
+                          <a:tailEnd/>
+                        </a:ln>
+                      </wps:spPr>
+                      <wps:txbx>
+                        <w:txbxContent>
+                          <w:p>
+                            <w:pPr>
+                              <w:jc w:val="center"/>
+                              <w:rPr>
+                                <w:rFonts w:ascii="Times New Roman" w:hAnsi="Times New Roman" w:cs="Times New Roman"/>
+                                <w:b/>
+                                <w:sz w:val="24"/>
+                              </w:rPr>
+                            </w:pPr>
+                            <w:r>
+                              <w:rPr>
+                                <w:rFonts w:ascii="Times New Roman" w:hAnsi="Times New Roman" w:cs="Times New Roman"/>
+                                <w:b/>
+                                <w:sz w:val="24"/>
+                              </w:rPr>
+                              <w:t>Codificador3:2</w:t>
+                            </w:r>
+                          </w:p>
+                        </w:txbxContent>
+                      </wps:txbx>
+                      <wps:bodyPr rot="0" vert="horz" wrap="square" lIns="91440" tIns="45720" rIns="91440" bIns="45720" anchor="t" anchorCtr="0">
+                        <a:noAutofit/>
+                      </wps:bodyPr>
+                    </wps:wsp>
+                  </a:graphicData>
+                </a:graphic>
+                <wp14:sizeRelH relativeFrom="margin">
+                  <wp14:pctWidth>0</wp14:pctWidth>
+                </wp14:sizeRelH>
+                <wp14:sizeRelV relativeFrom="margin">
+                  <wp14:pctHeight>0</wp14:pctHeight>
+                </wp14:sizeRelV>
+              </wp:anchor>
+            </w:drawing>
+          </mc:Choice>
+          <mc:Fallback>
+            <w:pict>
+              <v:shape w14:anchorId="3887553D" id="_x0000_s1048" type="#_x0000_t202" style="position:absolute;margin-left:0;margin-top:.9pt;width:101.4pt;height:23.25pt;z-index:251743232;visibility:visible;mso-wrap-style:square;mso-width-percent:0;mso-height-percent:0;mso-wrap-distance-left:9pt;mso-wrap-distance-top:3.6pt;mso-wrap-distance-right:9pt;mso-wrap-distance-bottom:3.6pt;mso-position-horizontal:center;mso-position-horizontal-relative:margin;mso-position-vertical:absolute;mso-position-vertical-relative:text;mso-width-percent:0;mso-height-percent:0;mso-width-relative:margin;mso-height-relative:margin;v-text-anchor:top" o:gfxdata="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" strokecolor="white [3212]">
+                <v:textbox>
+                  <w:txbxContent>
+                    <w:p>
+                      <w:pPr>
+                        <w:jc w:val="center"/>
+                        <w:rPr>
+                          <w:rFonts w:ascii="Times New Roman" w:hAnsi="Times New Roman" w:cs="Times New Roman"/>
+                          <w:b/>
+                          <w:sz w:val="24"/>
+                        </w:rPr>
+                      </w:pPr>
+                      <w:r>
+                        <w:rPr>
+                          <w:rFonts w:ascii="Times New Roman" w:hAnsi="Times New Roman" w:cs="Times New Roman"/>
+                          <w:b/>
+                          <w:sz w:val="24"/>
+                        </w:rPr>
+                        <w:t>Codificador3:2</w:t>
+                      </w:r>
+                    </w:p>
+                  </w:txbxContent>
+                </v:textbox>
+                <w10:wrap type="square" anchorx="margin"/>
+              </v:shape>
+            </w:pict>
+          </mc:Fallback>
+        </mc:AlternateContent>
+      </w:r>
+      <w:r>
+        <w:rPr>
+          <w:rFonts w:ascii="Times New Roman" w:hAnsi="Times New Roman" w:cs="Times New Roman"/>
+          <w:b/>
+          <w:i/>
+          <w:sz w:val="24"/>
+          <w:szCs w:val="28"/>
+        </w:rPr>
+        <w:t xml:space="preserve"> </w:t>
+      </w:r>
+    </w:p>
+    <w:p>
+      <w:pPr>
+        <w:tabs>
+          <w:tab w:val="left" w:pos="3180"/>
+        </w:tabs>
+        <w:jc w:val="center"/>
+        <w:rPr>
+          <w:rFonts w:ascii="Times New Roman" w:hAnsi="Times New Roman" w:cs="Times New Roman"/>
+          <w:b/>
+          <w:sz w:val="24"/>
+          <w:szCs w:val="28"/>
+        </w:rPr>
+      </w:pPr>
+      <w:r>
+        <w:rPr>
+          <w:rFonts w:ascii="Times New Roman" w:hAnsi="Times New Roman" w:cs="Times New Roman"/>
+          <w:b/>
+          <w:i/>
+          <w:noProof/>
+          <w:sz w:val="24"/>
+          <w:szCs w:val="28"/>
+          <w:lang w:val="es-ES" w:eastAsia="es-ES"/>
+        </w:rPr>
+        <mc:AlternateContent>
+          <mc:Choice Requires="wps">
+            <w:drawing>
+              <wp:anchor distT="45720" distB="45720" distL="114300" distR="114300" simplePos="0" relativeHeight="251749376" behindDoc="0" locked="0" layoutInCell="1" allowOverlap="1" wp14:anchorId="6ADDEA65" wp14:editId="5E76263E">
+                <wp:simplePos x="0" y="0"/>
+                <wp:positionH relativeFrom="column">
+                  <wp:posOffset>4596765</wp:posOffset>
+                </wp:positionH>
+                <wp:positionV relativeFrom="paragraph">
+                  <wp:posOffset>11430</wp:posOffset>
+                </wp:positionV>
+                <wp:extent cx="409575" cy="295275"/>
+                <wp:effectExtent l="0" t="0" r="28575" b="28575"/>
+                <wp:wrapSquare wrapText="bothSides"/>
+                <wp:docPr id="27" name="Cuadro de texto 2"/>
+                <wp:cNvGraphicFramePr>
+                  <a:graphicFrameLocks xmlns:a="http://schemas.openxmlformats.org/drawingml/2006/main"/>
+                </wp:cNvGraphicFramePr>
+                <a:graphic xmlns:a="http://schemas.openxmlformats.org/drawingml/2006/main">
+                  <a:graphicData uri="http://schemas.microsoft.com/office/word/2010/wordprocessingShape">
+                    <wps:wsp>
+                      <wps:cNvSpPr txBox="1">
+                        <a:spLocks noChangeArrowheads="1"/>
+                      </wps:cNvSpPr>
+                      <wps:spPr bwMode="auto">
+                        <a:xfrm>
+                          <a:off x="0" y="0"/>
+                          <a:ext cx="409575" cy="295275"/>
+                        </a:xfrm>
+                        <a:prstGeom prst="rect">
+                          <a:avLst/>
+                        </a:prstGeom>
+                        <a:solidFill>
+                          <a:srgbClr val="FFFFFF"/>
+                        </a:solidFill>
+                        <a:ln w="9525">
+                          <a:solidFill>
+                            <a:schemeClr val="bg1"/>
+                          </a:solidFill>
+                          <a:miter lim="800000"/>
+                          <a:headEnd/>
+                          <a:tailEnd/>
+                        </a:ln>
+                      </wps:spPr>
+                      <wps:txbx>
+                        <w:txbxContent>
+                          <w:p>
+                            <w:pPr>
+                              <w:rPr>
+                                <w:rFonts w:ascii="Times New Roman" w:hAnsi="Times New Roman" w:cs="Times New Roman"/>
+                                <w:b/>
+                                <w:sz w:val="24"/>
+                              </w:rPr>
+                            </w:pPr>
+                            <m:oMathPara>
+                              <m:oMath>
+                                <m:sSub>
+                                  <m:sSubPr>
+                                    <m:ctrlPr>
+                                      <w:rPr>
+                                        <w:rFonts w:ascii="Cambria Math" w:hAnsi="Cambria Math" w:cs="Times New Roman"/>
+                                        <w:b/>
+                                        <w:i/>
+                                        <w:sz w:val="24"/>
+                                      </w:rPr>
+                                    </m:ctrlPr>
+                                  </m:sSubPr>
+                                  <m:e>
+                                    <m:r>
+                                      <m:rPr>
+                                        <m:sty m:val="bi"/>
+                                      </m:rPr>
+                                      <w:rPr>
+                                        <w:rFonts w:ascii="Cambria Math" w:hAnsi="Cambria Math" w:cs="Times New Roman"/>
+                                        <w:sz w:val="24"/>
+                                      </w:rPr>
+                                      <m:t>S</m:t>
+                                    </m:r>
+                                  </m:e>
+                                  <m:sub>
+                                    <m:r>
+                                      <m:rPr>
+                                        <m:sty m:val="bi"/>
+                                      </m:rPr>
+                                      <w:rPr>
+                                        <w:rFonts w:ascii="Cambria Math" w:hAnsi="Cambria Math" w:cs="Times New Roman"/>
+                                        <w:sz w:val="24"/>
+                                      </w:rPr>
+                                      <m:t>0</m:t>
+                                    </m:r>
+                                  </m:sub>
+                                </m:sSub>
+                              </m:oMath>
+                            </m:oMathPara>
+                          </w:p>
+                        </w:txbxContent>
+                      </wps:txbx>
+                      <wps:bodyPr rot="0" vert="horz" wrap="square" lIns="91440" tIns="45720" rIns="91440" bIns="45720" anchor="t" anchorCtr="0">
+                        <a:noAutofit/>
+                      </wps:bodyPr>
+                    </wps:wsp>
+                  </a:graphicData>
+                </a:graphic>
+                <wp14:sizeRelH relativeFrom="margin">
+                  <wp14:pctWidth>0</wp14:pctWidth>
+                </wp14:sizeRelH>
+                <wp14:sizeRelV relativeFrom="margin">
+                  <wp14:pctHeight>0</wp14:pctHeight>
+                </wp14:sizeRelV>
+              </wp:anchor>
+            </w:drawing>
+          </mc:Choice>
+          <mc:Fallback>
+            <w:pict>
+              <v:shape w14:anchorId="6ADDEA65" id="_x0000_s1049" type="#_x0000_t202" style="position:absolute;left:0;text-align:left;margin-left:361.95pt;margin-top:.9pt;width:32.25pt;height:23.25pt;z-index:251749376;visibility:visible;mso-wrap-style:square;mso-width-percent:0;mso-height-percent:0;mso-wrap-distance-left:9pt;mso-wrap-distance-top:3.6pt;mso-wrap-distance-right:9pt;mso-wrap-distance-bottom:3.6pt;mso-position-horizontal:absolute;mso-position-horizontal-relative:text;mso-position-vertical:absolute;mso-position-vertical-relative:text;mso-width-percent:0;mso-height-percent:0;mso-width-relative:margin;mso-height-relative:margin;v-text-anchor:top" o:gfxdata="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" strokecolor="white [3212]">
+                <v:textbox>
+                  <w:txbxContent>
+                    <w:p>
+                      <w:pPr>
+                        <w:rPr>
+                          <w:rFonts w:ascii="Times New Roman" w:hAnsi="Times New Roman" w:cs="Times New Roman"/>
+                          <w:b/>
+                          <w:sz w:val="24"/>
+                        </w:rPr>
+                      </w:pPr>
+                      <m:oMathPara>
+                        <m:oMath>
+                          <m:sSub>
+                            <m:sSubPr>
+                              <m:ctrlPr>
+                                <w:rPr>
+                                  <w:rFonts w:ascii="Cambria Math" w:hAnsi="Cambria Math" w:cs="Times New Roman"/>
+                                  <w:b/>
+                                  <w:i/>
+                                  <w:sz w:val="24"/>
+                                </w:rPr>
+                              </m:ctrlPr>
+                            </m:sSubPr>
+                            <m:e>
+                              <m:r>
+                                <m:rPr>
+                                  <m:sty m:val="bi"/>
+                                </m:rPr>
+                                <w:rPr>
+                                  <w:rFonts w:ascii="Cambria Math" w:hAnsi="Cambria Math" w:cs="Times New Roman"/>
+                                  <w:sz w:val="24"/>
+                                </w:rPr>
+                                <m:t>S</m:t>
+                              </m:r>
+                            </m:e>
+                            <m:sub>
+                              <m:r>
+                                <m:rPr>
+                                  <m:sty m:val="bi"/>
+                                </m:rPr>
+                                <w:rPr>
+                                  <w:rFonts w:ascii="Cambria Math" w:hAnsi="Cambria Math" w:cs="Times New Roman"/>
+                                  <w:sz w:val="24"/>
+                                </w:rPr>
+                                <m:t>0</m:t>
+                              </m:r>
+                            </m:sub>
+                          </m:sSub>
+                        </m:oMath>
+                      </m:oMathPara>
+                    </w:p>
+                  </w:txbxContent>
+                </v:textbox>
+                <w10:wrap type="square"/>
+              </v:shape>
+            </w:pict>
+          </mc:Fallback>
+        </mc:AlternateContent>
+      </w:r>
+      <w:r>
+        <w:rPr>
+          <w:rFonts w:ascii="Times New Roman" w:hAnsi="Times New Roman" w:cs="Times New Roman"/>
+          <w:b/>
+          <w:noProof/>
+          <w:sz w:val="24"/>
+          <w:szCs w:val="28"/>
+          <w:lang w:val="es-ES" w:eastAsia="es-ES"/>
+        </w:rPr>
+        <mc:AlternateContent>
+          <mc:Choice Requires="wps">
+            <w:drawing>
+              <wp:anchor distT="0" distB="0" distL="114300" distR="114300" simplePos="0" relativeHeight="251747328" behindDoc="0" locked="0" layoutInCell="1" allowOverlap="1" wp14:anchorId="1884D9D5" wp14:editId="3BA57A60">
+                <wp:simplePos x="0" y="0"/>
+                <wp:positionH relativeFrom="column">
+                  <wp:posOffset>3857211</wp:posOffset>
+                </wp:positionH>
+                <wp:positionV relativeFrom="paragraph">
+                  <wp:posOffset>114383</wp:posOffset>
+                </wp:positionV>
+                <wp:extent cx="723900" cy="19050"/>
+                <wp:effectExtent l="0" t="57150" r="19050" b="95250"/>
+                <wp:wrapNone/>
+                <wp:docPr id="32" name="Conector recto de flecha 32"/>
+                <wp:cNvGraphicFramePr/>
+                <a:graphic xmlns:a="http://schemas.openxmlformats.org/drawingml/2006/main">
+                  <a:graphicData uri="http://schemas.microsoft.com/office/word/2010/wordprocessingShape">
+                    <wps:wsp>
+                      <wps:cNvCnPr/>
+                      <wps:spPr>
+                        <a:xfrm>
+                          <a:off x="0" y="0"/>
+                          <a:ext cx="723900" cy="19050"/>
+                        </a:xfrm>
+                        <a:prstGeom prst="straightConnector1">
+                          <a:avLst/>
+                        </a:prstGeom>
+                        <a:ln>
+                          <a:tailEnd type="triangle"/>
+                        </a:ln>
+                      </wps:spPr>
+                      <wps:style>
+                        <a:lnRef idx="1">
+                          <a:schemeClr val="dk1"/>
+                        </a:lnRef>
+                        <a:fillRef idx="0">
+                          <a:schemeClr val="dk1"/>
+                        </a:fillRef>
+                        <a:effectRef idx="0">
+                          <a:schemeClr val="dk1"/>
+                        </a:effectRef>
+                        <a:fontRef idx="minor">
+                          <a:schemeClr val="tx1"/>
+                        </a:fontRef>
+                      </wps:style>
+                      <wps:bodyPr/>
+                    </wps:wsp>
+                  </a:graphicData>
+                </a:graphic>
+              </wp:anchor>
+            </w:drawing>
+          </mc:Choice>
+          <mc:Fallback>
+            <w:pict>
+              <v:shape w14:anchorId="607A836E" id="Conector recto de flecha 32" o:spid="_x0000_s1026" type="#_x0000_t32" style="position:absolute;margin-left:303.7pt;margin-top:9pt;width:57pt;height:1.5pt;z-index:251747328;visibility:visible;mso-wrap-style:square;mso-wrap-distance-left:9pt;mso-wrap-distance-top:0;mso-wrap-distance-right:9pt;mso-wrap-distance-bottom:0;mso-position-horizontal:absolute;mso-position-horizontal-relative:text;mso-position-vertical:absolute;mso-position-vertical-relative:text" o:gfxdata="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" strokecolor="black [3200]" strokeweight=".5pt">
+                <v:stroke endarrow="block" joinstyle="miter"/>
+              </v:shape>
+            </w:pict>
+          </mc:Fallback>
+        </mc:AlternateContent>
+      </w:r>
+      <w:r>
+        <w:rPr>
+          <w:rFonts w:ascii="Times New Roman" w:hAnsi="Times New Roman" w:cs="Times New Roman"/>
+          <w:b/>
+          <w:noProof/>
+          <w:sz w:val="24"/>
+          <w:szCs w:val="28"/>
+          <w:lang w:val="es-ES" w:eastAsia="es-ES"/>
+        </w:rPr>
+        <mc:AlternateContent>
+          <mc:Choice Requires="wps">
+            <w:drawing>
+              <wp:anchor distT="45720" distB="45720" distL="114300" distR="114300" simplePos="0" relativeHeight="251745280" behindDoc="0" locked="0" layoutInCell="1" allowOverlap="1" wp14:anchorId="235BD885" wp14:editId="158E3299">
+                <wp:simplePos x="0" y="0"/>
+                <wp:positionH relativeFrom="column">
+                  <wp:posOffset>771525</wp:posOffset>
+                </wp:positionH>
+                <wp:positionV relativeFrom="paragraph">
+                  <wp:posOffset>64135</wp:posOffset>
+                </wp:positionV>
+                <wp:extent cx="304800" cy="295275"/>
+                <wp:effectExtent l="0" t="0" r="19050" b="28575"/>
+                <wp:wrapSquare wrapText="bothSides"/>
+                <wp:docPr id="34" name="Cuadro de texto 2"/>
+                <wp:cNvGraphicFramePr>
+                  <a:graphicFrameLocks xmlns:a="http://schemas.openxmlformats.org/drawingml/2006/main"/>
+                </wp:cNvGraphicFramePr>
+                <a:graphic xmlns:a="http://schemas.openxmlformats.org/drawingml/2006/main">
+                  <a:graphicData uri="http://schemas.microsoft.com/office/word/2010/wordprocessingShape">
+                    <wps:wsp>
+                      <wps:cNvSpPr txBox="1">
+                        <a:spLocks noChangeArrowheads="1"/>
+                      </wps:cNvSpPr>
+                      <wps:spPr bwMode="auto">
+                        <a:xfrm>
+                          <a:off x="0" y="0"/>
+                          <a:ext cx="304800" cy="295275"/>
+                        </a:xfrm>
+                        <a:prstGeom prst="rect">
+                          <a:avLst/>
+                        </a:prstGeom>
+                        <a:solidFill>
+                          <a:srgbClr val="FFFFFF"/>
+                        </a:solidFill>
+                        <a:ln w="9525">
+                          <a:solidFill>
+                            <a:schemeClr val="bg1"/>
+                          </a:solidFill>
+                          <a:miter lim="800000"/>
+                          <a:headEnd/>
+                          <a:tailEnd/>
+                        </a:ln>
+                      </wps:spPr>
+                      <wps:txbx>
+                        <w:txbxContent>
+                          <w:p>
+                            <w:pPr>
+                              <w:rPr>
+                                <w:rFonts w:ascii="Times New Roman" w:hAnsi="Times New Roman" w:cs="Times New Roman"/>
+                                <w:b/>
+                                <w:sz w:val="24"/>
+                              </w:rPr>
+                            </w:pPr>
+                            <m:oMathPara>
+                              <m:oMath>
+                                <m:sSub>
+                                  <m:sSubPr>
+                                    <m:ctrlPr>
+                                      <w:rPr>
+                                        <w:rFonts w:ascii="Cambria Math" w:hAnsi="Cambria Math" w:cs="Times New Roman"/>
+                                        <w:b/>
+                                        <w:i/>
+                                        <w:sz w:val="24"/>
+                                      </w:rPr>
+                                    </m:ctrlPr>
+                                  </m:sSubPr>
+                                  <m:e>
+                                    <m:r>
+                                      <m:rPr>
+                                        <m:sty m:val="bi"/>
+                                      </m:rPr>
+                                      <w:rPr>
+                                        <w:rFonts w:ascii="Cambria Math" w:hAnsi="Cambria Math" w:cs="Times New Roman"/>
+                                        <w:sz w:val="24"/>
+                                      </w:rPr>
+                                      <m:t>E</m:t>
+                                    </m:r>
+                                  </m:e>
+                                  <m:sub>
+                                    <m:r>
+                                      <m:rPr>
+                                        <m:sty m:val="bi"/>
+                                      </m:rPr>
+                                      <w:rPr>
+                                        <w:rFonts w:ascii="Cambria Math" w:hAnsi="Cambria Math" w:cs="Times New Roman"/>
+                                        <w:sz w:val="24"/>
+                                      </w:rPr>
+                                      <m:t>0</m:t>
+                                    </m:r>
+                                  </m:sub>
+                                </m:sSub>
+                              </m:oMath>
+                            </m:oMathPara>
+                          </w:p>
+                        </w:txbxContent>
+                      </wps:txbx>
+                      <wps:bodyPr rot="0" vert="horz" wrap="square" lIns="91440" tIns="45720" rIns="91440" bIns="45720" anchor="t" anchorCtr="0">
+                        <a:noAutofit/>
+                      </wps:bodyPr>
+                    </wps:wsp>
+                  </a:graphicData>
+                </a:graphic>
+                <wp14:sizeRelH relativeFrom="margin">
+                  <wp14:pctWidth>0</wp14:pctWidth>
+                </wp14:sizeRelH>
+                <wp14:sizeRelV relativeFrom="margin">
+                  <wp14:pctHeight>0</wp14:pctHeight>
+                </wp14:sizeRelV>
+              </wp:anchor>
+            </w:drawing>
+          </mc:Choice>
+          <mc:Fallback>
+            <w:pict>
+              <v:shape w14:anchorId="235BD885" id="_x0000_s1050" type="#_x0000_t202" style="position:absolute;left:0;text-align:left;margin-left:60.75pt;margin-top:5.05pt;width:24pt;height:23.25pt;z-index:251745280;visibility:visible;mso-wrap-style:square;mso-width-percent:0;mso-height-percent:0;mso-wrap-distance-left:9pt;mso-wrap-distance-top:3.6pt;mso-wrap-distance-right:9pt;mso-wrap-distance-bottom:3.6pt;mso-position-horizontal:absolute;mso-position-horizontal-relative:text;mso-position-vertical:absolute;mso-position-vertical-relative:text;mso-width-percent:0;mso-height-percent:0;mso-width-relative:margin;mso-height-relative:margin;v-text-anchor:top" o:gfxdata="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" strokecolor="white [3212]">
+                <v:textbox>
+                  <w:txbxContent>
+                    <w:p>
+                      <w:pPr>
+                        <w:rPr>
+                          <w:rFonts w:ascii="Times New Roman" w:hAnsi="Times New Roman" w:cs="Times New Roman"/>
+                          <w:b/>
+                          <w:sz w:val="24"/>
+                        </w:rPr>
+                      </w:pPr>
+                      <m:oMathPara>
+                        <m:oMath>
+                          <m:sSub>
+                            <m:sSubPr>
+                              <m:ctrlPr>
+                                <w:rPr>
+                                  <w:rFonts w:ascii="Cambria Math" w:hAnsi="Cambria Math" w:cs="Times New Roman"/>
+                                  <w:b/>
+                                  <w:i/>
+                                  <w:sz w:val="24"/>
+                                </w:rPr>
+                              </m:ctrlPr>
+                            </m:sSubPr>
+                            <m:e>
+                              <m:r>
+                                <m:rPr>
+                                  <m:sty m:val="bi"/>
+                                </m:rPr>
+                                <w:rPr>
+                                  <w:rFonts w:ascii="Cambria Math" w:hAnsi="Cambria Math" w:cs="Times New Roman"/>
+                                  <w:sz w:val="24"/>
+                                </w:rPr>
+                                <m:t>E</m:t>
+                              </m:r>
+                            </m:e>
+                            <m:sub>
+                              <m:r>
+                                <m:rPr>
+                                  <m:sty m:val="bi"/>
+                                </m:rPr>
+                                <w:rPr>
+                                  <w:rFonts w:ascii="Cambria Math" w:hAnsi="Cambria Math" w:cs="Times New Roman"/>
+                                  <w:sz w:val="24"/>
+                                </w:rPr>
+                                <m:t>0</m:t>
+                              </m:r>
+                            </m:sub>
+                          </m:sSub>
+                        </m:oMath>
+                      </m:oMathPara>
+                    </w:p>
+                  </w:txbxContent>
+                </v:textbox>
+                <w10:wrap type="square"/>
+              </v:shape>
+            </w:pict>
+          </mc:Fallback>
+        </mc:AlternateContent>
+      </w:r>
+      <w:r>
+        <w:rPr>
+          <w:rFonts w:ascii="Times New Roman" w:hAnsi="Times New Roman" w:cs="Times New Roman"/>
+          <w:b/>
+          <w:noProof/>
+          <w:sz w:val="24"/>
+          <w:szCs w:val="28"/>
+          <w:lang w:val="es-ES" w:eastAsia="es-ES"/>
+        </w:rPr>
+        <mc:AlternateContent>
+          <mc:Choice Requires="wps">
+            <w:drawing>
+              <wp:anchor distT="0" distB="0" distL="114300" distR="114300" simplePos="0" relativeHeight="251739136" behindDoc="0" locked="0" layoutInCell="1" allowOverlap="1" wp14:anchorId="0B37DE9E" wp14:editId="79640E5D">
+                <wp:simplePos x="0" y="0"/>
+                <wp:positionH relativeFrom="column">
+                  <wp:posOffset>1072515</wp:posOffset>
+                </wp:positionH>
+                <wp:positionV relativeFrom="paragraph">
+                  <wp:posOffset>208915</wp:posOffset>
+                </wp:positionV>
+                <wp:extent cx="723900" cy="19050"/>
+                <wp:effectExtent l="0" t="57150" r="19050" b="95250"/>
+                <wp:wrapNone/>
+                <wp:docPr id="35" name="Conector recto de flecha 35"/>
+                <wp:cNvGraphicFramePr/>
+                <a:graphic xmlns:a="http://schemas.openxmlformats.org/drawingml/2006/main">
+                  <a:graphicData uri="http://schemas.microsoft.com/office/word/2010/wordprocessingShape">
+                    <wps:wsp>
+                      <wps:cNvCnPr/>
+                      <wps:spPr>
+                        <a:xfrm>
+                          <a:off x="0" y="0"/>
+                          <a:ext cx="723900" cy="19050"/>
+                        </a:xfrm>
+                        <a:prstGeom prst="straightConnector1">
+                          <a:avLst/>
+                        </a:prstGeom>
+                        <a:ln>
+                          <a:tailEnd type="triangle"/>
+                        </a:ln>
+                      </wps:spPr>
+                      <wps:style>
+                        <a:lnRef idx="1">
+                          <a:schemeClr val="dk1"/>
+                        </a:lnRef>
+                        <a:fillRef idx="0">
+                          <a:schemeClr val="dk1"/>
+                        </a:fillRef>
+                        <a:effectRef idx="0">
+                          <a:schemeClr val="dk1"/>
+                        </a:effectRef>
+                        <a:fontRef idx="minor">
+                          <a:schemeClr val="tx1"/>
+                        </a:fontRef>
+                      </wps:style>
+                      <wps:bodyPr/>
+                    </wps:wsp>
+                  </a:graphicData>
+                </a:graphic>
+              </wp:anchor>
+            </w:drawing>
+          </mc:Choice>
+          <mc:Fallback>
+            <w:pict>
+              <v:shape w14:anchorId="0E928349" id="Conector recto de flecha 35" o:spid="_x0000_s1026" type="#_x0000_t32" style="position:absolute;margin-left:84.45pt;margin-top:16.45pt;width:57pt;height:1.5pt;z-index:251739136;visibility:visible;mso-wrap-style:square;mso-wrap-distance-left:9pt;mso-wrap-distance-top:0;mso-wrap-distance-right:9pt;mso-wrap-distance-bottom:0;mso-position-horizontal:absolute;mso-position-horizontal-relative:text;mso-position-vertical:absolute;mso-position-vertical-relative:text" o:gfxdata="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" strokecolor="black [3200]" strokeweight=".5pt">
+                <v:stroke endarrow="block" joinstyle="miter"/>
+              </v:shape>
+            </w:pict>
+          </mc:Fallback>
+        </mc:AlternateContent>
+      </w:r>
+    </w:p>
+    <w:p>
+      <w:pPr>
+        <w:jc w:val="center"/>
+        <w:rPr>
+          <w:rFonts w:ascii="Times New Roman" w:hAnsi="Times New Roman" w:cs="Times New Roman"/>
+          <w:b/>
+          <w:sz w:val="24"/>
+          <w:szCs w:val="28"/>
+        </w:rPr>
+      </w:pPr>
+    </w:p>
+    <w:p>
+      <w:pPr>
+        <w:jc w:val="center"/>
+        <w:rPr>
+          <w:rFonts w:ascii="Times New Roman" w:hAnsi="Times New Roman" w:cs="Times New Roman"/>
+          <w:b/>
+          <w:sz w:val="24"/>
+          <w:szCs w:val="28"/>
+        </w:rPr>
+      </w:pPr>
+    </w:p>
+    <w:p>
+      <w:pPr>
+        <w:jc w:val="center"/>
+        <w:rPr>
+          <w:rFonts w:ascii="Times New Roman" w:hAnsi="Times New Roman" w:cs="Times New Roman"/>
+          <w:b/>
+          <w:sz w:val="24"/>
+          <w:szCs w:val="28"/>
+        </w:rPr>
+      </w:pPr>
+      <w:r>
+        <w:rPr>
+          <w:rFonts w:ascii="Times New Roman" w:hAnsi="Times New Roman" w:cs="Times New Roman"/>
+          <w:b/>
+          <w:sz w:val="24"/>
+          <w:szCs w:val="28"/>
+        </w:rPr>
+        <w:t>Anexo 3.2</w:t>
+      </w:r>
+    </w:p>
+    <w:p>
+      <w:pPr>
+        <w:jc w:val="center"/>
+        <w:rPr>
+          <w:rFonts w:ascii="Times New Roman" w:hAnsi="Times New Roman" w:cs="Times New Roman"/>
+          <w:b/>
+          <w:sz w:val="24"/>
+          <w:szCs w:val="28"/>
+        </w:rPr>
+      </w:pPr>
+      <w:r>
+        <w:rPr>
+          <w:rFonts w:ascii="Times New Roman" w:hAnsi="Times New Roman" w:cs="Times New Roman"/>
+          <w:b/>
+          <w:sz w:val="24"/>
+          <w:szCs w:val="28"/>
+        </w:rPr>
+        <w:t>Tabla de la verdad</w:t>
+      </w:r>
+    </w:p>
+    <w:p>
+      <w:pPr>
+        <w:jc w:val="center"/>
+        <w:rPr>
+          <w:rFonts w:ascii="Times New Roman" w:hAnsi="Times New Roman" w:cs="Times New Roman"/>
+          <w:b/>
+          <w:sz w:val="24"/>
+          <w:szCs w:val="28"/>
+        </w:rPr>
+      </w:pPr>
+    </w:p>
+    <w:p>
+      <w:pPr>
+        <w:jc w:val="center"/>
+        <w:rPr>
+          <w:rFonts w:ascii="Times New Roman" w:hAnsi="Times New Roman" w:cs="Times New Roman"/>
+          <w:b/>
+          <w:sz w:val="24"/>
+          <w:szCs w:val="28"/>
+        </w:rPr>
+      </w:pPr>
+      <w:r>
+        <w:rPr>
+          <w:noProof/>
+          <w:lang w:val="es-ES" w:eastAsia="es-ES"/>
+        </w:rPr>
+        <w:drawing>
+          <wp:inline distT="0" distB="0" distL="0" distR="0" wp14:anchorId="3A0E7D4D" wp14:editId="0776C5D3">
+            <wp:extent cx="3095625" cy="1762125"/>
+            <wp:effectExtent l="0" t="0" r="9525" b="9525"/>
+            <wp:docPr id="43" name="Imagen 43"/>
+            <wp:cNvGraphicFramePr>
+              <a:graphicFrameLocks xmlns:a="http://schemas.openxmlformats.org/drawingml/2006/main" noChangeAspect="1"/>
+            </wp:cNvGraphicFramePr>
+            <a:graphic xmlns:a="http://schemas.openxmlformats.org/drawingml/2006/main">
+              <a:graphicData uri="http://schemas.openxmlformats.org/drawingml/2006/picture">
+                <pic:pic xmlns:pic="http://schemas.openxmlformats.org/drawingml/2006/picture">
+                  <pic:nvPicPr>
+                    <pic:cNvPr id="1" name=""/>
+                    <pic:cNvPicPr/>
+                  </pic:nvPicPr>
+                  <pic:blipFill>
+                    <a:blip r:embed="rId20"/>
+                    <a:stretch>
+                      <a:fillRect/>
+                    </a:stretch>
+                  </pic:blipFill>
+                  <pic:spPr>
+                    <a:xfrm>
+                      <a:off x="0" y="0"/>
+                      <a:ext cx="3095625" cy="1762125"/>
+                    </a:xfrm>
+                    <a:prstGeom prst="rect">
+                      <a:avLst/>
+                    </a:prstGeom>
+                  </pic:spPr>
+                </pic:pic>
+              </a:graphicData>
+            </a:graphic>
+          </wp:inline>
+        </w:drawing>
+      </w:r>
+    </w:p>
+    <w:p>
+      <w:pPr>
+        <w:jc w:val="center"/>
+        <w:rPr>
+          <w:rFonts w:ascii="Times New Roman" w:hAnsi="Times New Roman" w:cs="Times New Roman"/>
+          <w:sz w:val="24"/>
+          <w:szCs w:val="28"/>
+        </w:rPr>
+      </w:pPr>
+    </w:p>
+    <w:p>
+      <w:pPr>
+        <w:jc w:val="center"/>
+        <w:rPr>
+          <w:rFonts w:ascii="Times New Roman" w:hAnsi="Times New Roman" w:cs="Times New Roman"/>
+          <w:b/>
+          <w:sz w:val="24"/>
+          <w:szCs w:val="28"/>
+        </w:rPr>
+      </w:pPr>
+      <w:r>
+        <w:rPr>
+          <w:rFonts w:ascii="Times New Roman" w:hAnsi="Times New Roman" w:cs="Times New Roman"/>
+          <w:b/>
+          <w:sz w:val="24"/>
+          <w:szCs w:val="28"/>
+        </w:rPr>
+        <w:t>Anexo 3.3</w:t>
+      </w:r>
+    </w:p>
+    <w:p>
+      <w:pPr>
+        <w:jc w:val="center"/>
+        <w:rPr>
+          <w:rFonts w:ascii="Times New Roman" w:hAnsi="Times New Roman" w:cs="Times New Roman"/>
+          <w:b/>
+          <w:sz w:val="24"/>
+          <w:szCs w:val="28"/>
+        </w:rPr>
+      </w:pPr>
+      <w:r>
+        <w:rPr>
+          <w:rFonts w:ascii="Times New Roman" w:hAnsi="Times New Roman" w:cs="Times New Roman"/>
+          <w:b/>
+          <w:sz w:val="24"/>
+          <w:szCs w:val="28"/>
+        </w:rPr>
+        <w:t>Símbolo</w:t>
+      </w:r>
+    </w:p>
+    <w:p>
+      <w:pPr>
+        <w:jc w:val="center"/>
+        <w:rPr>
+          <w:rFonts w:ascii="Times New Roman" w:hAnsi="Times New Roman" w:cs="Times New Roman"/>
+          <w:b/>
+          <w:sz w:val="24"/>
+          <w:szCs w:val="28"/>
+        </w:rPr>
+      </w:pPr>
+    </w:p>
+    <w:p>
+      <w:pPr>
+        <w:jc w:val="center"/>
+        <w:rPr>
+          <w:rFonts w:ascii="Times New Roman" w:hAnsi="Times New Roman" w:cs="Times New Roman"/>
+          <w:b/>
+          <w:sz w:val="24"/>
+          <w:szCs w:val="28"/>
+        </w:rPr>
+      </w:pPr>
+      <w:r>
+        <w:rPr>
+          <w:noProof/>
+          <w:lang w:val="es-ES" w:eastAsia="es-ES"/>
+        </w:rPr>
+        <w:drawing>
+          <wp:inline distT="0" distB="0" distL="0" distR="0" wp14:anchorId="0D36AFB4" wp14:editId="5FF6C32C">
+            <wp:extent cx="1171575" cy="904875"/>
+            <wp:effectExtent l="0" t="0" r="9525" b="9525"/>
+            <wp:docPr id="45" name="Imagen 45"/>
+            <wp:cNvGraphicFramePr>
+              <a:graphicFrameLocks xmlns:a="http://schemas.openxmlformats.org/drawingml/2006/main" noChangeAspect="1"/>
+            </wp:cNvGraphicFramePr>
+            <a:graphic xmlns:a="http://schemas.openxmlformats.org/drawingml/2006/main">
+              <a:graphicData uri="http://schemas.openxmlformats.org/drawingml/2006/picture">
+                <pic:pic xmlns:pic="http://schemas.openxmlformats.org/drawingml/2006/picture">
+                  <pic:nvPicPr>
+                    <pic:cNvPr id="1" name=""/>
+                    <pic:cNvPicPr/>
+                  </pic:nvPicPr>
+                  <pic:blipFill>
+                    <a:blip r:embed="rId21"/>
+                    <a:stretch>
+                      <a:fillRect/>
+                    </a:stretch>
+                  </pic:blipFill>
+                  <pic:spPr>
+                    <a:xfrm>
+                      <a:off x="0" y="0"/>
+                      <a:ext cx="1171575" cy="904875"/>
+                    </a:xfrm>
+                    <a:prstGeom prst="rect">
+                      <a:avLst/>
+                    </a:prstGeom>
+                  </pic:spPr>
+                </pic:pic>
+              </a:graphicData>
+            </a:graphic>
+          </wp:inline>
+        </w:drawing>
+      </w:r>
+    </w:p>
+    <w:p>
+      <w:pPr>
+        <w:jc w:val="center"/>
+        <w:rPr>
+          <w:rFonts w:ascii="Times New Roman" w:hAnsi="Times New Roman" w:cs="Times New Roman"/>
+          <w:b/>
+          <w:sz w:val="24"/>
+          <w:szCs w:val="28"/>
+        </w:rPr>
+      </w:pPr>
+    </w:p>
+    <w:p>
+      <w:pPr>
+        <w:jc w:val="center"/>
+        <w:rPr>
+          <w:rFonts w:ascii="Times New Roman" w:hAnsi="Times New Roman" w:cs="Times New Roman"/>
+          <w:b/>
+          <w:sz w:val="24"/>
+          <w:szCs w:val="28"/>
+        </w:rPr>
+      </w:pPr>
+    </w:p>
+    <w:p>
+      <w:pPr>
+        <w:jc w:val="center"/>
+        <w:rPr>
+          <w:rFonts w:ascii="Times New Roman" w:hAnsi="Times New Roman" w:cs="Times New Roman"/>
+          <w:b/>
+          <w:sz w:val="24"/>
+          <w:szCs w:val="28"/>
+        </w:rPr>
+      </w:pPr>
+      <w:r>
+        <w:rPr>
+          <w:rFonts w:ascii="Times New Roman" w:hAnsi="Times New Roman" w:cs="Times New Roman"/>
+          <w:b/>
+          <w:sz w:val="24"/>
+          <w:szCs w:val="28"/>
+        </w:rPr>
+        <w:lastRenderedPageBreak/>
+        <w:t>Anexo 3.4</w:t>
+      </w:r>
+    </w:p>
+    <w:p>
+      <w:pPr>
+        <w:jc w:val="center"/>
+        <w:rPr>
+          <w:rFonts w:ascii="Times New Roman" w:hAnsi="Times New Roman" w:cs="Times New Roman"/>
+          <w:b/>
+          <w:sz w:val="24"/>
+          <w:szCs w:val="28"/>
+        </w:rPr>
+      </w:pPr>
+      <w:r>
+        <w:rPr>
+          <w:rFonts w:ascii="Times New Roman" w:hAnsi="Times New Roman" w:cs="Times New Roman"/>
+          <w:b/>
+          <w:sz w:val="24"/>
+          <w:szCs w:val="28"/>
+        </w:rPr>
+        <w:t>Diseño</w:t>
+      </w:r>
+    </w:p>
+    <w:p>
+      <w:pPr>
+        <w:jc w:val="center"/>
+        <w:rPr>
+          <w:rFonts w:ascii="Times New Roman" w:hAnsi="Times New Roman" w:cs="Times New Roman"/>
+          <w:b/>
+          <w:sz w:val="24"/>
+          <w:szCs w:val="28"/>
+        </w:rPr>
+      </w:pPr>
+      <w:r>
+        <w:rPr>
+          <w:noProof/>
+          <w:lang w:val="es-ES" w:eastAsia="es-ES"/>
+        </w:rPr>
+        <w:drawing>
+          <wp:inline distT="0" distB="0" distL="0" distR="0" wp14:anchorId="045B40B4" wp14:editId="2F4EEE01">
+            <wp:extent cx="5612130" cy="2175510"/>
+            <wp:effectExtent l="0" t="0" r="7620" b="0"/>
+            <wp:docPr id="44" name="Imagen 44"/>
+            <wp:cNvGraphicFramePr>
+              <a:graphicFrameLocks xmlns:a="http://schemas.openxmlformats.org/drawingml/2006/main" noChangeAspect="1"/>
+            </wp:cNvGraphicFramePr>
+            <a:graphic xmlns:a="http://schemas.openxmlformats.org/drawingml/2006/main">
+              <a:graphicData uri="http://schemas.openxmlformats.org/drawingml/2006/picture">
+                <pic:pic xmlns:pic="http://schemas.openxmlformats.org/drawingml/2006/picture">
+                  <pic:nvPicPr>
+                    <pic:cNvPr id="1" name=""/>
+                    <pic:cNvPicPr/>
+                  </pic:nvPicPr>
+                  <pic:blipFill>
+                    <a:blip r:embed="rId22"/>
+                    <a:stretch>
+                      <a:fillRect/>
+                    </a:stretch>
+                  </pic:blipFill>
+                  <pic:spPr>
+                    <a:xfrm>
+                      <a:off x="0" y="0"/>
+                      <a:ext cx="5612130" cy="2175510"/>
+                    </a:xfrm>
+                    <a:prstGeom prst="rect">
+                      <a:avLst/>
+                    </a:prstGeom>
+                  </pic:spPr>
+                </pic:pic>
+              </a:graphicData>
+            </a:graphic>
+          </wp:inline>
+        </w:drawing>
+      </w:r>
+    </w:p>
+    <w:p>
+      <w:pPr>
+        <w:jc w:val="center"/>
+        <w:rPr>
+          <w:rFonts w:ascii="Times New Roman" w:hAnsi="Times New Roman" w:cs="Times New Roman"/>
+          <w:b/>
+          <w:sz w:val="24"/>
+          <w:szCs w:val="28"/>
+        </w:rPr>
+      </w:pPr>
+    </w:p>
+    <w:p>
+      <w:pPr>
+        <w:jc w:val="center"/>
+        <w:rPr>
+          <w:rFonts w:ascii="Times New Roman" w:hAnsi="Times New Roman" w:cs="Times New Roman"/>
+          <w:b/>
+          <w:sz w:val="24"/>
+          <w:szCs w:val="28"/>
+        </w:rPr>
+      </w:pPr>
+      <w:r>
+        <w:rPr>
+          <w:rFonts w:ascii="Times New Roman" w:hAnsi="Times New Roman" w:cs="Times New Roman"/>
+          <w:b/>
+          <w:sz w:val="24"/>
+          <w:szCs w:val="28"/>
+        </w:rPr>
+        <w:t>Anexo 3.</w:t>
+      </w:r>
+      <w:r>
+        <w:rPr>
+          <w:rFonts w:ascii="Times New Roman" w:hAnsi="Times New Roman" w:cs="Times New Roman"/>
+          <w:b/>
+          <w:sz w:val="24"/>
+          <w:szCs w:val="28"/>
+        </w:rPr>
+        <w:t>5</w:t>
+      </w:r>
+    </w:p>
+    <w:p>
+      <w:pPr>
+        <w:jc w:val="center"/>
+        <w:rPr>
+          <w:rFonts w:ascii="Times New Roman" w:hAnsi="Times New Roman" w:cs="Times New Roman"/>
+          <w:b/>
+          <w:sz w:val="24"/>
+          <w:szCs w:val="28"/>
+        </w:rPr>
+      </w:pPr>
+      <w:r>
+        <w:rPr>
+          <w:rFonts w:ascii="Times New Roman" w:hAnsi="Times New Roman" w:cs="Times New Roman"/>
+          <w:b/>
+          <w:sz w:val="24"/>
+          <w:szCs w:val="28"/>
+        </w:rPr>
+        <w:t>Código VHDL</w:t>
+      </w:r>
+    </w:p>
+    <w:p>
+      <w:pPr>
+        <w:jc w:val="center"/>
+        <w:rPr>
+          <w:rFonts w:ascii="Times New Roman" w:hAnsi="Times New Roman" w:cs="Times New Roman"/>
+          <w:b/>
+          <w:sz w:val="24"/>
+          <w:szCs w:val="28"/>
+        </w:rPr>
+      </w:pPr>
+      <w:r>
+        <w:rPr>
+          <w:noProof/>
+          <w:lang w:val="es-ES" w:eastAsia="es-ES"/>
+        </w:rPr>
+        <w:drawing>
+          <wp:anchor distT="0" distB="0" distL="114300" distR="114300" simplePos="0" relativeHeight="251759616" behindDoc="0" locked="0" layoutInCell="1" allowOverlap="1">
+            <wp:simplePos x="0" y="0"/>
+            <wp:positionH relativeFrom="margin">
+              <wp:posOffset>-55659</wp:posOffset>
+            </wp:positionH>
+            <wp:positionV relativeFrom="paragraph">
+              <wp:posOffset>228048</wp:posOffset>
+            </wp:positionV>
+            <wp:extent cx="2790825" cy="2573020"/>
+            <wp:effectExtent l="0" t="0" r="0" b="0"/>
+            <wp:wrapThrough wrapText="bothSides">
+              <wp:wrapPolygon edited="0">
+                <wp:start x="0" y="0"/>
+                <wp:lineTo x="0" y="21429"/>
+                <wp:lineTo x="21379" y="21429"/>
+                <wp:lineTo x="21379" y="0"/>
+                <wp:lineTo x="0" y="0"/>
+              </wp:wrapPolygon>
+            </wp:wrapThrough>
+            <wp:docPr id="46" name="Imagen 46"/>
+            <wp:cNvGraphicFramePr>
+              <a:graphicFrameLocks xmlns:a="http://schemas.openxmlformats.org/drawingml/2006/main" noChangeAspect="1"/>
+            </wp:cNvGraphicFramePr>
+            <a:graphic xmlns:a="http://schemas.openxmlformats.org/drawingml/2006/main">
+              <a:graphicData uri="http://schemas.openxmlformats.org/drawingml/2006/picture">
+                <pic:pic xmlns:pic="http://schemas.openxmlformats.org/drawingml/2006/picture">
+                  <pic:nvPicPr>
+                    <pic:cNvPr id="1" name=""/>
+                    <pic:cNvPicPr/>
+                  </pic:nvPicPr>
+                  <pic:blipFill rotWithShape="1">
+                    <a:blip r:embed="rId23">
+                      <a:extLst>
+                        <a:ext uri="{28A0092B-C50C-407E-A947-70E740481C1C}">
+                          <a14:useLocalDpi xmlns:a14="http://schemas.microsoft.com/office/drawing/2010/main" val="0"/>
+                        </a:ext>
+                      </a:extLst>
+                    </a:blip>
+                    <a:srcRect r="10906"/>
+                    <a:stretch/>
+                  </pic:blipFill>
+                  <pic:spPr bwMode="auto">
+                    <a:xfrm>
+                      <a:off x="0" y="0"/>
+                      <a:ext cx="2790825" cy="2573020"/>
+                    </a:xfrm>
+                    <a:prstGeom prst="rect">
+                      <a:avLst/>
+                    </a:prstGeom>
+                    <a:ln>
+                      <a:noFill/>
+                    </a:ln>
+                    <a:extLst>
+                      <a:ext uri="{53640926-AAD7-44D8-BBD7-CCE9431645EC}">
+                        <a14:shadowObscured xmlns:a14="http://schemas.microsoft.com/office/drawing/2010/main"/>
+                      </a:ext>
+                    </a:extLst>
+                  </pic:spPr>
+                </pic:pic>
+              </a:graphicData>
+            </a:graphic>
+            <wp14:sizeRelH relativeFrom="margin">
+              <wp14:pctWidth>0</wp14:pctWidth>
+            </wp14:sizeRelH>
+            <wp14:sizeRelV relativeFrom="margin">
+              <wp14:pctHeight>0</wp14:pctHeight>
+            </wp14:sizeRelV>
+          </wp:anchor>
+        </w:drawing>
+      </w:r>
+      <w:r>
+        <w:rPr>
+          <w:noProof/>
+          <w:lang w:val="es-ES" w:eastAsia="es-ES"/>
+        </w:rPr>
+        <w:drawing>
+          <wp:anchor distT="0" distB="0" distL="114300" distR="114300" simplePos="0" relativeHeight="251760640" behindDoc="0" locked="0" layoutInCell="1" allowOverlap="1">
+            <wp:simplePos x="0" y="0"/>
+            <wp:positionH relativeFrom="margin">
+              <wp:align>right</wp:align>
+            </wp:positionH>
+            <wp:positionV relativeFrom="paragraph">
+              <wp:posOffset>229870</wp:posOffset>
+            </wp:positionV>
+            <wp:extent cx="2623185" cy="3641090"/>
+            <wp:effectExtent l="0" t="0" r="5715" b="0"/>
+            <wp:wrapThrough wrapText="bothSides">
+              <wp:wrapPolygon edited="0">
+                <wp:start x="0" y="0"/>
+                <wp:lineTo x="0" y="21472"/>
+                <wp:lineTo x="21490" y="21472"/>
+                <wp:lineTo x="21490" y="0"/>
+                <wp:lineTo x="0" y="0"/>
+              </wp:wrapPolygon>
+            </wp:wrapThrough>
+            <wp:docPr id="47" name="Imagen 47"/>
+            <wp:cNvGraphicFramePr>
+              <a:graphicFrameLocks xmlns:a="http://schemas.openxmlformats.org/drawingml/2006/main" noChangeAspect="1"/>
+            </wp:cNvGraphicFramePr>
+            <a:graphic xmlns:a="http://schemas.openxmlformats.org/drawingml/2006/main">
+              <a:graphicData uri="http://schemas.openxmlformats.org/drawingml/2006/picture">
+                <pic:pic xmlns:pic="http://schemas.openxmlformats.org/drawingml/2006/picture">
+                  <pic:nvPicPr>
+                    <pic:cNvPr id="1" name=""/>
+                    <pic:cNvPicPr/>
+                  </pic:nvPicPr>
+                  <pic:blipFill>
+                    <a:blip r:embed="rId24">
+                      <a:extLst>
+                        <a:ext uri="{28A0092B-C50C-407E-A947-70E740481C1C}">
+                          <a14:useLocalDpi xmlns:a14="http://schemas.microsoft.com/office/drawing/2010/main" val="0"/>
+                        </a:ext>
+                      </a:extLst>
+                    </a:blip>
+                    <a:stretch>
+                      <a:fillRect/>
+                    </a:stretch>
+                  </pic:blipFill>
+                  <pic:spPr>
+                    <a:xfrm>
+                      <a:off x="0" y="0"/>
+                      <a:ext cx="2623185" cy="3641090"/>
+                    </a:xfrm>
+                    <a:prstGeom prst="rect">
+                      <a:avLst/>
+                    </a:prstGeom>
+                  </pic:spPr>
+                </pic:pic>
+              </a:graphicData>
+            </a:graphic>
+            <wp14:sizeRelH relativeFrom="margin">
+              <wp14:pctWidth>0</wp14:pctWidth>
+            </wp14:sizeRelH>
+            <wp14:sizeRelV relativeFrom="margin">
+              <wp14:pctHeight>0</wp14:pctHeight>
+            </wp14:sizeRelV>
+          </wp:anchor>
+        </w:drawing>
+      </w:r>
+    </w:p>
+    <w:p>
+      <w:pPr>
+        <w:jc w:val="center"/>
+        <w:rPr>
+          <w:rFonts w:ascii="Times New Roman" w:hAnsi="Times New Roman" w:cs="Times New Roman"/>
+          <w:b/>
+          <w:sz w:val="24"/>
+          <w:szCs w:val="28"/>
+        </w:rPr>
+      </w:pPr>
+    </w:p>
+    <w:p>
+      <w:pPr>
+        <w:jc w:val="center"/>
+        <w:rPr>
+          <w:rFonts w:ascii="Times New Roman" w:hAnsi="Times New Roman" w:cs="Times New Roman"/>
+          <w:b/>
+          <w:sz w:val="24"/>
+          <w:szCs w:val="28"/>
+        </w:rPr>
+      </w:pPr>
+    </w:p>
+    <w:p>
+      <w:pPr>
+        <w:jc w:val="center"/>
+        <w:rPr>
+          <w:rFonts w:ascii="Times New Roman" w:hAnsi="Times New Roman" w:cs="Times New Roman"/>
+          <w:b/>
+          <w:sz w:val="24"/>
+          <w:szCs w:val="28"/>
+        </w:rPr>
+      </w:pPr>
+    </w:p>
+    <w:p>
+      <w:pPr>
+        <w:jc w:val="center"/>
+        <w:rPr>
+          <w:rFonts w:ascii="Times New Roman" w:hAnsi="Times New Roman" w:cs="Times New Roman"/>
+          <w:b/>
+          <w:sz w:val="24"/>
+          <w:szCs w:val="28"/>
+        </w:rPr>
+      </w:pPr>
+    </w:p>
+    <w:p>
+      <w:pPr>
+        <w:jc w:val="center"/>
+        <w:rPr>
+          <w:rFonts w:ascii="Times New Roman" w:hAnsi="Times New Roman" w:cs="Times New Roman"/>
+          <w:b/>
+          <w:sz w:val="24"/>
+          <w:szCs w:val="28"/>
+        </w:rPr>
+      </w:pPr>
+    </w:p>
+    <w:p>
+      <w:pPr>
+        <w:jc w:val="center"/>
+        <w:rPr>
+          <w:rFonts w:ascii="Times New Roman" w:hAnsi="Times New Roman" w:cs="Times New Roman"/>
+          <w:b/>
+          <w:sz w:val="24"/>
+          <w:szCs w:val="28"/>
+        </w:rPr>
+      </w:pPr>
+    </w:p>
+    <w:p>
+      <w:pPr>
+        <w:jc w:val="center"/>
+        <w:rPr>
+          <w:rFonts w:ascii="Times New Roman" w:hAnsi="Times New Roman" w:cs="Times New Roman"/>
+          <w:b/>
+          <w:sz w:val="24"/>
+          <w:szCs w:val="28"/>
+        </w:rPr>
+      </w:pPr>
       <w:bookmarkStart w:id="0" w:name="_GoBack"/>
       <w:bookmarkEnd w:id="0"/>
+      <w:r>
+        <w:rPr>
+          <w:rFonts w:ascii="Times New Roman" w:hAnsi="Times New Roman" w:cs="Times New Roman"/>
+          <w:b/>
+          <w:sz w:val="24"/>
+          <w:szCs w:val="28"/>
+        </w:rPr>
+        <w:lastRenderedPageBreak/>
+        <w:t>Anexo 3.</w:t>
+      </w:r>
+      <w:r>
+        <w:rPr>
+          <w:rFonts w:ascii="Times New Roman" w:hAnsi="Times New Roman" w:cs="Times New Roman"/>
+          <w:b/>
+          <w:sz w:val="24"/>
+          <w:szCs w:val="28"/>
+        </w:rPr>
+        <w:t>6</w:t>
+      </w:r>
+    </w:p>
+    <w:p>
+      <w:pPr>
+        <w:jc w:val="center"/>
+        <w:rPr>
+          <w:rFonts w:ascii="Times New Roman" w:hAnsi="Times New Roman" w:cs="Times New Roman"/>
+          <w:b/>
+          <w:sz w:val="24"/>
+          <w:szCs w:val="28"/>
+        </w:rPr>
+      </w:pPr>
+      <w:r>
+        <w:rPr>
+          <w:rFonts w:ascii="Times New Roman" w:hAnsi="Times New Roman" w:cs="Times New Roman"/>
+          <w:b/>
+          <w:sz w:val="24"/>
+          <w:szCs w:val="28"/>
+        </w:rPr>
+        <w:t>Simulación</w:t>
+      </w:r>
+    </w:p>
+    <w:p>
+      <w:pPr>
+        <w:jc w:val="center"/>
+        <w:rPr>
+          <w:noProof/>
+          <w:lang w:val="es-ES" w:eastAsia="es-ES"/>
+        </w:rPr>
+      </w:pPr>
+      <w:r>
+        <w:rPr>
+          <w:noProof/>
+          <w:lang w:val="es-ES" w:eastAsia="es-ES"/>
+        </w:rPr>
+        <w:drawing>
+          <wp:inline distT="0" distB="0" distL="0" distR="0" wp14:anchorId="1D2A86DA" wp14:editId="2B974388">
+            <wp:extent cx="5612130" cy="1019175"/>
+            <wp:effectExtent l="0" t="0" r="7620" b="9525"/>
+            <wp:docPr id="42" name="Imagen 42"/>
+            <wp:cNvGraphicFramePr>
+              <a:graphicFrameLocks xmlns:a="http://schemas.openxmlformats.org/drawingml/2006/main" noChangeAspect="1"/>
+            </wp:cNvGraphicFramePr>
+            <a:graphic xmlns:a="http://schemas.openxmlformats.org/drawingml/2006/main">
+              <a:graphicData uri="http://schemas.openxmlformats.org/drawingml/2006/picture">
+                <pic:pic xmlns:pic="http://schemas.openxmlformats.org/drawingml/2006/picture">
+                  <pic:nvPicPr>
+                    <pic:cNvPr id="1" name=""/>
+                    <pic:cNvPicPr/>
+                  </pic:nvPicPr>
+                  <pic:blipFill>
+                    <a:blip r:embed="rId25"/>
+                    <a:stretch>
+                      <a:fillRect/>
+                    </a:stretch>
+                  </pic:blipFill>
+                  <pic:spPr>
+                    <a:xfrm>
+                      <a:off x="0" y="0"/>
+                      <a:ext cx="5612130" cy="1019175"/>
+                    </a:xfrm>
+                    <a:prstGeom prst="rect">
+                      <a:avLst/>
+                    </a:prstGeom>
+                  </pic:spPr>
+                </pic:pic>
+              </a:graphicData>
+            </a:graphic>
+          </wp:inline>
+        </w:drawing>
+      </w:r>
     </w:p>
     <w:sectPr>
       <w:pgSz w:w="12240" w:h="15840"/>

</xml_diff>